<commit_message>
Arshia's design rationale is updated.
</commit_message>
<xml_diff>
--- a/design-docs/Assignment_03_design-docs/FIT2099_Assignment_3_Design_Rationale.docx
+++ b/design-docs/Assignment_03_design-docs/FIT2099_Assignment_3_Design_Rationale.docx
@@ -1,6 +1,6 @@
 
 <file path=word/document.xml><?xml version="1.0" encoding="utf-8"?>
-<w:document xmlns:wpc="http://schemas.microsoft.com/office/word/2010/wordprocessingCanvas" xmlns:cx="http://schemas.microsoft.com/office/drawing/2014/chartex" xmlns:cx1="http://schemas.microsoft.com/office/drawing/2015/9/8/chartex" xmlns:cx2="http://schemas.microsoft.com/office/drawing/2015/10/21/chartex" xmlns:cx3="http://schemas.microsoft.com/office/drawing/2016/5/9/chartex" xmlns:cx4="http://schemas.microsoft.com/office/drawing/2016/5/10/chartex" xmlns:cx5="http://schemas.microsoft.com/office/drawing/2016/5/11/chartex" xmlns:cx6="http://schemas.microsoft.com/office/drawing/2016/5/12/chartex" xmlns:cx7="http://schemas.microsoft.com/office/drawing/2016/5/13/chartex" xmlns:cx8="http://schemas.microsoft.com/office/drawing/2016/5/14/chartex" xmlns:mc="http://schemas.openxmlformats.org/markup-compatibility/2006" xmlns:aink="http://schemas.microsoft.com/office/drawing/2016/ink" xmlns:am3d="http://schemas.microsoft.com/office/drawing/2017/model3d" xmlns:o="urn:schemas-microsoft-com:office:office" xmlns:r="http://schemas.openxmlformats.org/officeDocument/2006/relationships" xmlns:m="http://schemas.openxmlformats.org/officeDocument/2006/math" xmlns:v="urn:schemas-microsoft-com:vml" xmlns:wp14="http://schemas.microsoft.com/office/word/2010/wordprocessingDrawing" xmlns:wp="http://schemas.openxmlformats.org/drawingml/2006/wordprocessingDrawing" xmlns:w10="urn:schemas-microsoft-com:office:word" xmlns:w="http://schemas.openxmlformats.org/wordprocessingml/2006/main" xmlns:w14="http://schemas.microsoft.com/office/word/2010/wordml" xmlns:w15="http://schemas.microsoft.com/office/word/2012/wordml" xmlns:w16cex="http://schemas.microsoft.com/office/word/2018/wordml/cex" xmlns:w16cid="http://schemas.microsoft.com/office/word/2016/wordml/cid" xmlns:w16="http://schemas.microsoft.com/office/word/2018/wordml" xmlns:w16se="http://schemas.microsoft.com/office/word/2015/wordml/symex" xmlns:wpg="http://schemas.microsoft.com/office/word/2010/wordprocessingGroup" xmlns:wpi="http://schemas.microsoft.com/office/word/2010/wordprocessingInk" xmlns:wne="http://schemas.microsoft.com/office/word/2006/wordml" xmlns:wps="http://schemas.microsoft.com/office/word/2010/wordprocessingShape" mc:Ignorable="w14 w15 w16se w16cid w16 w16cex wp14">
+<w:document xmlns:wpc="http://schemas.microsoft.com/office/word/2010/wordprocessingCanvas" xmlns:cx="http://schemas.microsoft.com/office/drawing/2014/chartex" xmlns:mc="http://schemas.openxmlformats.org/markup-compatibility/2006" xmlns:o="urn:schemas-microsoft-com:office:office" xmlns:r="http://schemas.openxmlformats.org/officeDocument/2006/relationships" xmlns:m="http://schemas.openxmlformats.org/officeDocument/2006/math" xmlns:v="urn:schemas-microsoft-com:vml" xmlns:wp14="http://schemas.microsoft.com/office/word/2010/wordprocessingDrawing" xmlns:wp="http://schemas.openxmlformats.org/drawingml/2006/wordprocessingDrawing" xmlns:w10="urn:schemas-microsoft-com:office:word" xmlns:w="http://schemas.openxmlformats.org/wordprocessingml/2006/main" xmlns:w14="http://schemas.microsoft.com/office/word/2010/wordml" xmlns:w15="http://schemas.microsoft.com/office/word/2012/wordml" xmlns:w16se="http://schemas.microsoft.com/office/word/2015/wordml/symex" xmlns:wpg="http://schemas.microsoft.com/office/word/2010/wordprocessingGroup" xmlns:wpi="http://schemas.microsoft.com/office/word/2010/wordprocessingInk" xmlns:wne="http://schemas.microsoft.com/office/word/2006/wordml" xmlns:wps="http://schemas.microsoft.com/office/word/2010/wordprocessingShape" mc:Ignorable="w14 w15 w16se wp14">
   <w:body>
     <w:p>
       <w:pPr>
@@ -3277,11 +3277,410 @@
     <w:p>
       <w:pPr>
         <w:rPr>
-          <w:b/>
-          <w:bCs/>
-          <w:color w:val="2E74B5" w:themeColor="accent1" w:themeShade="BF"/>
-        </w:rPr>
-      </w:pPr>
+          <w:color w:val="70AD47" w:themeColor="accent6"/>
+        </w:rPr>
+      </w:pPr>
+      <w:r>
+        <w:rPr>
+          <w:color w:val="70AD47" w:themeColor="accent6"/>
+        </w:rPr>
+        <w:t>Car:</w:t>
+      </w:r>
+    </w:p>
+    <w:p>
+      <w:pPr>
+        <w:rPr>
+          <w:color w:val="70AD47" w:themeColor="accent6"/>
+        </w:rPr>
+      </w:pPr>
+      <w:r>
+        <w:rPr>
+          <w:color w:val="70AD47" w:themeColor="accent6"/>
+        </w:rPr>
+        <w:t xml:space="preserve">The car class represents the vehicle in the game. The object of this class has the method which add action to its allowable action (addAction()). Since the allowable actions of two cars are different (one moves from compound to town map and another moves player from town </w:t>
+      </w:r>
+      <w:r>
+        <w:rPr>
+          <w:color w:val="70AD47" w:themeColor="accent6"/>
+        </w:rPr>
+        <w:lastRenderedPageBreak/>
+        <w:t>to compound map) two cars with the</w:t>
+      </w:r>
+      <w:r>
+        <w:rPr>
+          <w:color w:val="70AD47" w:themeColor="accent6"/>
+        </w:rPr>
+        <w:t>ir allowable action which is added in their addAction() method, will be added to the Application class.</w:t>
+      </w:r>
+    </w:p>
+    <w:p>
+      <w:pPr>
+        <w:rPr>
+          <w:color w:val="70AD47" w:themeColor="accent6"/>
+        </w:rPr>
+      </w:pPr>
+    </w:p>
+    <w:p>
+      <w:pPr>
+        <w:rPr>
+          <w:color w:val="70AD47" w:themeColor="accent6"/>
+        </w:rPr>
+      </w:pPr>
+      <w:r>
+        <w:rPr>
+          <w:color w:val="70AD47" w:themeColor="accent6"/>
+        </w:rPr>
+        <w:t xml:space="preserve">TransferAction: </w:t>
+      </w:r>
+    </w:p>
+    <w:p>
+      <w:pPr>
+        <w:rPr>
+          <w:color w:val="70AD47" w:themeColor="accent6"/>
+        </w:rPr>
+      </w:pPr>
+      <w:r>
+        <w:rPr>
+          <w:color w:val="70AD47" w:themeColor="accent6"/>
+        </w:rPr>
+        <w:t>Is the Action which Car class uses it and it allows the player(actor) to move from one map location to another. This class uses a parameter newMap in the constructor which the type is GameMap and it is used to move the player to the new map.</w:t>
+      </w:r>
+    </w:p>
+    <w:p>
+      <w:pPr>
+        <w:rPr>
+          <w:color w:val="70AD47" w:themeColor="accent6"/>
+        </w:rPr>
+      </w:pPr>
+    </w:p>
+    <w:p>
+      <w:pPr>
+        <w:rPr>
+          <w:color w:val="70AD47" w:themeColor="accent6"/>
+        </w:rPr>
+      </w:pPr>
+      <w:r>
+        <w:rPr>
+          <w:color w:val="70AD47" w:themeColor="accent6"/>
+        </w:rPr>
+        <w:t>WorldSub:</w:t>
+      </w:r>
+    </w:p>
+    <w:p>
+      <w:pPr>
+        <w:rPr>
+          <w:color w:val="70AD47" w:themeColor="accent6"/>
+        </w:rPr>
+      </w:pPr>
+      <w:r>
+        <w:rPr>
+          <w:color w:val="70AD47" w:themeColor="accent6"/>
+        </w:rPr>
+        <w:t>Since world class is in the engine package and cannot be modified a sub class of world (WorldSub class) is created and the protected attributes and methods can be reused and override in the WorldSub class.</w:t>
+      </w:r>
+    </w:p>
+    <w:p>
+      <w:pPr>
+        <w:rPr>
+          <w:color w:val="70AD47" w:themeColor="accent6"/>
+        </w:rPr>
+      </w:pPr>
+    </w:p>
+    <w:p>
+      <w:pPr>
+        <w:rPr>
+          <w:color w:val="70AD47" w:themeColor="accent6"/>
+        </w:rPr>
+      </w:pPr>
+      <w:r>
+        <w:rPr>
+          <w:color w:val="70AD47" w:themeColor="accent6"/>
+        </w:rPr>
+        <w:t xml:space="preserve">stillRunning(): it is overridden to check other than Player is all of the zombies are there and all human are existed and if all </w:t>
+      </w:r>
+      <w:r>
+        <w:rPr>
+          <w:color w:val="70AD47" w:themeColor="accent6"/>
+        </w:rPr>
+        <w:t xml:space="preserve">zombies are wiped out, is </w:t>
+      </w:r>
+      <w:r>
+        <w:rPr>
+          <w:color w:val="70AD47" w:themeColor="accent6"/>
+        </w:rPr>
+        <w:t>the mambo is vanished or dead. This implementation is done by getting the type of the actors (UNDEAD/ALIVE) and it is done by looping the actors through actorLocation. For getting the status of the mambo we can use the static getIsAlive() to find out whether the mambo is alive or not. The Boolean value of playerWins and playerLoses is updated when the zombies and mambo is wiped out and all humans are dead respectively.</w:t>
+      </w:r>
+    </w:p>
+    <w:p>
+      <w:pPr>
+        <w:rPr>
+          <w:color w:val="70AD47" w:themeColor="accent6"/>
+        </w:rPr>
+      </w:pPr>
+    </w:p>
+    <w:p>
+      <w:pPr>
+        <w:rPr>
+          <w:color w:val="70AD47" w:themeColor="accent6"/>
+        </w:rPr>
+      </w:pPr>
+      <w:r>
+        <w:rPr>
+          <w:color w:val="70AD47" w:themeColor="accent6"/>
+        </w:rPr>
+        <w:t>endGameMessage():</w:t>
+      </w:r>
+    </w:p>
+    <w:p>
+      <w:pPr>
+        <w:rPr>
+          <w:color w:val="70AD47" w:themeColor="accent6"/>
+        </w:rPr>
+      </w:pPr>
+      <w:r>
+        <w:rPr>
+          <w:color w:val="70AD47" w:themeColor="accent6"/>
+        </w:rPr>
+        <w:t>if the value of playerLoses</w:t>
+      </w:r>
+      <w:r>
+        <w:rPr>
+          <w:color w:val="70AD47" w:themeColor="accent6"/>
+        </w:rPr>
+        <w:t xml:space="preserve"> is true</w:t>
+      </w:r>
+      <w:r>
+        <w:rPr>
+          <w:color w:val="70AD47" w:themeColor="accent6"/>
+        </w:rPr>
+        <w:t xml:space="preserve"> </w:t>
+      </w:r>
+      <w:r>
+        <w:rPr>
+          <w:color w:val="70AD47" w:themeColor="accent6"/>
+        </w:rPr>
+        <w:t xml:space="preserve">it returns “player loses”. if the value of playerWins </w:t>
+      </w:r>
+      <w:r>
+        <w:rPr>
+          <w:color w:val="70AD47" w:themeColor="accent6"/>
+        </w:rPr>
+        <w:t>is true it returns “</w:t>
+      </w:r>
+      <w:r>
+        <w:rPr>
+          <w:color w:val="70AD47" w:themeColor="accent6"/>
+        </w:rPr>
+        <w:t>player wins</w:t>
+      </w:r>
+      <w:r>
+        <w:rPr>
+          <w:color w:val="70AD47" w:themeColor="accent6"/>
+        </w:rPr>
+        <w:t>”</w:t>
+      </w:r>
+      <w:r>
+        <w:rPr>
+          <w:color w:val="70AD47" w:themeColor="accent6"/>
+        </w:rPr>
+        <w:t xml:space="preserve"> if the map does not contain player it returns “player loses”.</w:t>
+      </w:r>
+      <w:r>
+        <w:rPr>
+          <w:color w:val="70AD47" w:themeColor="accent6"/>
+        </w:rPr>
+        <w:t xml:space="preserve"> </w:t>
+      </w:r>
+      <w:r>
+        <w:rPr>
+          <w:color w:val="70AD47" w:themeColor="accent6"/>
+        </w:rPr>
+        <w:t xml:space="preserve"> </w:t>
+      </w:r>
+    </w:p>
+    <w:p>
+      <w:pPr>
+        <w:rPr>
+          <w:color w:val="70AD47" w:themeColor="accent6"/>
+        </w:rPr>
+      </w:pPr>
+    </w:p>
+    <w:p>
+      <w:pPr>
+        <w:rPr>
+          <w:color w:val="70AD47" w:themeColor="accent6"/>
+        </w:rPr>
+      </w:pPr>
+      <w:r>
+        <w:rPr>
+          <w:color w:val="70AD47" w:themeColor="accent6"/>
+        </w:rPr>
+        <w:t>mambaCreation():</w:t>
+      </w:r>
+    </w:p>
+    <w:p>
+      <w:pPr>
+        <w:rPr>
+          <w:color w:val="70AD47" w:themeColor="accent6"/>
+        </w:rPr>
+      </w:pPr>
+      <w:r>
+        <w:rPr>
+          <w:color w:val="70AD47" w:themeColor="accent6"/>
+        </w:rPr>
+        <w:t xml:space="preserve">since the mamba is vanished when the game starts, some other class should create it and since the world has the control in all components of the game world is a good </w:t>
+      </w:r>
+      <w:r>
+        <w:rPr>
+          <w:color w:val="70AD47" w:themeColor="accent6"/>
+        </w:rPr>
+        <w:t xml:space="preserve">option to create mambo. The mamboCreation() </w:t>
+      </w:r>
+      <w:r>
+        <w:rPr>
+          <w:color w:val="70AD47" w:themeColor="accent6"/>
+        </w:rPr>
+        <w:t xml:space="preserve">is called in the stillRunning(). The mambo will be created based on the probability of 5 percent and the mambo will be located in one of edges in the map. </w:t>
+      </w:r>
+      <w:r>
+        <w:rPr>
+          <w:color w:val="70AD47" w:themeColor="accent6"/>
+        </w:rPr>
+        <w:t xml:space="preserve">For finding out if the mambo is vanished, the isMamboDead variable will be used. When the mambo is created, isMamboDead will be false </w:t>
+      </w:r>
+      <w:r>
+        <w:rPr>
+          <w:color w:val="70AD47" w:themeColor="accent6"/>
+        </w:rPr>
+        <w:t>otherwise</w:t>
+      </w:r>
+      <w:r>
+        <w:rPr>
+          <w:color w:val="70AD47" w:themeColor="accent6"/>
+        </w:rPr>
+        <w:t xml:space="preserve"> it always will be </w:t>
+      </w:r>
+      <w:r>
+        <w:rPr>
+          <w:color w:val="70AD47" w:themeColor="accent6"/>
+        </w:rPr>
+        <w:t>true.</w:t>
+      </w:r>
+    </w:p>
+    <w:p>
+      <w:pPr>
+        <w:rPr>
+          <w:color w:val="70AD47" w:themeColor="accent6"/>
+        </w:rPr>
+      </w:pPr>
+    </w:p>
+    <w:p>
+      <w:pPr>
+        <w:rPr>
+          <w:color w:val="70AD47" w:themeColor="accent6"/>
+        </w:rPr>
+      </w:pPr>
+      <w:r>
+        <w:rPr>
+          <w:color w:val="70AD47" w:themeColor="accent6"/>
+        </w:rPr>
+        <w:t>MambaMarie:</w:t>
+      </w:r>
+    </w:p>
+    <w:p>
+      <w:pPr>
+        <w:rPr>
+          <w:color w:val="70AD47" w:themeColor="accent6"/>
+        </w:rPr>
+      </w:pPr>
+      <w:r>
+        <w:rPr>
+          <w:color w:val="70AD47" w:themeColor="accent6"/>
+        </w:rPr>
+        <w:t>When mambo appear in the map they have the WanderBehaviour in their behaviour and in the turns</w:t>
+      </w:r>
+      <w:r>
+        <w:rPr>
+          <w:color w:val="70AD47" w:themeColor="accent6"/>
+        </w:rPr>
+        <w:t xml:space="preserve"> which is divisible </w:t>
+      </w:r>
+      <w:r>
+        <w:rPr>
+          <w:color w:val="70AD47" w:themeColor="accent6"/>
+        </w:rPr>
+        <w:t xml:space="preserve">by 10 the ChantingBehaviour will be added to the behaviour list. If it’s not divisible by 10, the ChantingBehaviour will be removed and if the turn is divisible by 30 the mambo will be removed from the map. For determining the whether the zombie is dead or not, the static variable “isAlive” will be false when the mambo is not conscious (overriding the isConcious() method in mambo class) in any other situations the isAlive will always be true. The static method of isAlive is used in WorldSub in stillRunning() where we want to see if the mambo is dead or not. </w:t>
+      </w:r>
+    </w:p>
+    <w:p>
+      <w:pPr>
+        <w:rPr>
+          <w:color w:val="70AD47" w:themeColor="accent6"/>
+        </w:rPr>
+      </w:pPr>
+    </w:p>
+    <w:p>
+      <w:pPr>
+        <w:rPr>
+          <w:color w:val="70AD47" w:themeColor="accent6"/>
+        </w:rPr>
+      </w:pPr>
+    </w:p>
+    <w:p>
+      <w:pPr>
+        <w:rPr>
+          <w:color w:val="70AD47" w:themeColor="accent6"/>
+        </w:rPr>
+      </w:pPr>
+    </w:p>
+    <w:p>
+      <w:pPr>
+        <w:rPr>
+          <w:color w:val="70AD47" w:themeColor="accent6"/>
+        </w:rPr>
+      </w:pPr>
+    </w:p>
+    <w:p>
+      <w:pPr>
+        <w:rPr>
+          <w:color w:val="70AD47" w:themeColor="accent6"/>
+        </w:rPr>
+      </w:pPr>
+    </w:p>
+    <w:p>
+      <w:pPr>
+        <w:rPr>
+          <w:color w:val="70AD47" w:themeColor="accent6"/>
+        </w:rPr>
+      </w:pPr>
+      <w:r>
+        <w:rPr>
+          <w:color w:val="70AD47" w:themeColor="accent6"/>
+        </w:rPr>
+        <w:lastRenderedPageBreak/>
+        <w:t>ChantingBehaviour:</w:t>
+      </w:r>
+    </w:p>
+    <w:p>
+      <w:pPr>
+        <w:rPr>
+          <w:color w:val="70AD47" w:themeColor="accent6"/>
+        </w:rPr>
+      </w:pPr>
+      <w:r>
+        <w:rPr>
+          <w:color w:val="70AD47" w:themeColor="accent6"/>
+        </w:rPr>
+        <w:t xml:space="preserve">It is the behaviour which </w:t>
+      </w:r>
+      <w:r>
+        <w:rPr>
+          <w:color w:val="70AD47" w:themeColor="accent6"/>
+        </w:rPr>
+        <w:t>uses ChantingAction. In ChantingAction 5 zombies will be created on the map in random location if that random location does not contain an actor.</w:t>
+      </w:r>
+      <w:bookmarkStart w:id="0" w:name="_GoBack"/>
+      <w:bookmarkEnd w:id="0"/>
     </w:p>
     <w:sectPr>
       <w:pgSz w:w="11909" w:h="16834"/>
@@ -3294,7 +3693,7 @@
 </file>
 
 <file path=word/numbering.xml><?xml version="1.0" encoding="utf-8"?>
-<w:numbering xmlns:wpc="http://schemas.microsoft.com/office/word/2010/wordprocessingCanvas" xmlns:cx="http://schemas.microsoft.com/office/drawing/2014/chartex" xmlns:cx1="http://schemas.microsoft.com/office/drawing/2015/9/8/chartex" xmlns:cx2="http://schemas.microsoft.com/office/drawing/2015/10/21/chartex" xmlns:cx3="http://schemas.microsoft.com/office/drawing/2016/5/9/chartex" xmlns:cx4="http://schemas.microsoft.com/office/drawing/2016/5/10/chartex" xmlns:cx5="http://schemas.microsoft.com/office/drawing/2016/5/11/chartex" xmlns:cx6="http://schemas.microsoft.com/office/drawing/2016/5/12/chartex" xmlns:cx7="http://schemas.microsoft.com/office/drawing/2016/5/13/chartex" xmlns:cx8="http://schemas.microsoft.com/office/drawing/2016/5/14/chartex" xmlns:mc="http://schemas.openxmlformats.org/markup-compatibility/2006" xmlns:aink="http://schemas.microsoft.com/office/drawing/2016/ink" xmlns:am3d="http://schemas.microsoft.com/office/drawing/2017/model3d" xmlns:o="urn:schemas-microsoft-com:office:office" xmlns:r="http://schemas.openxmlformats.org/officeDocument/2006/relationships" xmlns:m="http://schemas.openxmlformats.org/officeDocument/2006/math" xmlns:v="urn:schemas-microsoft-com:vml" xmlns:wp14="http://schemas.microsoft.com/office/word/2010/wordprocessingDrawing" xmlns:wp="http://schemas.openxmlformats.org/drawingml/2006/wordprocessingDrawing" xmlns:w10="urn:schemas-microsoft-com:office:word" xmlns:w="http://schemas.openxmlformats.org/wordprocessingml/2006/main" xmlns:w14="http://schemas.microsoft.com/office/word/2010/wordml" xmlns:w15="http://schemas.microsoft.com/office/word/2012/wordml" xmlns:w16cex="http://schemas.microsoft.com/office/word/2018/wordml/cex" xmlns:w16cid="http://schemas.microsoft.com/office/word/2016/wordml/cid" xmlns:w16="http://schemas.microsoft.com/office/word/2018/wordml" xmlns:w16se="http://schemas.microsoft.com/office/word/2015/wordml/symex" xmlns:wpg="http://schemas.microsoft.com/office/word/2010/wordprocessingGroup" xmlns:wpi="http://schemas.microsoft.com/office/word/2010/wordprocessingInk" xmlns:wne="http://schemas.microsoft.com/office/word/2006/wordml" xmlns:wps="http://schemas.microsoft.com/office/word/2010/wordprocessingShape" mc:Ignorable="w14 w15 w16se w16cid w16 w16cex wp14">
+<w:numbering xmlns:wpc="http://schemas.microsoft.com/office/word/2010/wordprocessingCanvas" xmlns:cx="http://schemas.microsoft.com/office/drawing/2014/chartex" xmlns:mc="http://schemas.openxmlformats.org/markup-compatibility/2006" xmlns:o="urn:schemas-microsoft-com:office:office" xmlns:r="http://schemas.openxmlformats.org/officeDocument/2006/relationships" xmlns:m="http://schemas.openxmlformats.org/officeDocument/2006/math" xmlns:v="urn:schemas-microsoft-com:vml" xmlns:wp14="http://schemas.microsoft.com/office/word/2010/wordprocessingDrawing" xmlns:wp="http://schemas.openxmlformats.org/drawingml/2006/wordprocessingDrawing" xmlns:w10="urn:schemas-microsoft-com:office:word" xmlns:w="http://schemas.openxmlformats.org/wordprocessingml/2006/main" xmlns:w14="http://schemas.microsoft.com/office/word/2010/wordml" xmlns:w15="http://schemas.microsoft.com/office/word/2012/wordml" xmlns:w16se="http://schemas.microsoft.com/office/word/2015/wordml/symex" xmlns:wpg="http://schemas.microsoft.com/office/word/2010/wordprocessingGroup" xmlns:wpi="http://schemas.microsoft.com/office/word/2010/wordprocessingInk" xmlns:wne="http://schemas.microsoft.com/office/word/2006/wordml" xmlns:wps="http://schemas.microsoft.com/office/word/2010/wordprocessingShape" mc:Ignorable="w14 w15 w16se wp14">
   <w:abstractNum w:abstractNumId="0" w15:restartNumberingAfterBreak="0">
     <w:nsid w:val="1F8156E7"/>
     <w:multiLevelType w:val="multilevel"/>
@@ -3415,7 +3814,7 @@
 </file>
 
 <file path=word/styles.xml><?xml version="1.0" encoding="utf-8"?>
-<w:styles xmlns:mc="http://schemas.openxmlformats.org/markup-compatibility/2006" xmlns:r="http://schemas.openxmlformats.org/officeDocument/2006/relationships" xmlns:w="http://schemas.openxmlformats.org/wordprocessingml/2006/main" xmlns:w14="http://schemas.microsoft.com/office/word/2010/wordml" xmlns:w15="http://schemas.microsoft.com/office/word/2012/wordml" xmlns:w16cex="http://schemas.microsoft.com/office/word/2018/wordml/cex" xmlns:w16cid="http://schemas.microsoft.com/office/word/2016/wordml/cid" xmlns:w16="http://schemas.microsoft.com/office/word/2018/wordml" xmlns:w16se="http://schemas.microsoft.com/office/word/2015/wordml/symex" mc:Ignorable="w14 w15 w16se w16cid w16 w16cex">
+<w:styles xmlns:mc="http://schemas.openxmlformats.org/markup-compatibility/2006" xmlns:r="http://schemas.openxmlformats.org/officeDocument/2006/relationships" xmlns:w="http://schemas.openxmlformats.org/wordprocessingml/2006/main" xmlns:w14="http://schemas.microsoft.com/office/word/2010/wordml" xmlns:w15="http://schemas.microsoft.com/office/word/2012/wordml" xmlns:w16se="http://schemas.microsoft.com/office/word/2015/wordml/symex" mc:Ignorable="w14 w15 w16se">
   <w:docDefaults>
     <w:rPrDefault>
       <w:rPr>
@@ -3431,7 +3830,7 @@
       </w:pPr>
     </w:pPrDefault>
   </w:docDefaults>
-  <w:latentStyles w:defLockedState="0" w:defUIPriority="99" w:defSemiHidden="0" w:defUnhideWhenUsed="0" w:defQFormat="0" w:count="376">
+  <w:latentStyles w:defLockedState="0" w:defUIPriority="99" w:defSemiHidden="0" w:defUnhideWhenUsed="0" w:defQFormat="0" w:count="371">
     <w:lsdException w:name="Normal" w:uiPriority="0" w:qFormat="1"/>
     <w:lsdException w:name="heading 1" w:uiPriority="9" w:qFormat="1"/>
     <w:lsdException w:name="heading 2" w:semiHidden="1" w:uiPriority="9" w:unhideWhenUsed="1" w:qFormat="1"/>
@@ -3537,6 +3936,7 @@
     <w:lsdException w:name="HTML Sample" w:semiHidden="1" w:unhideWhenUsed="1"/>
     <w:lsdException w:name="HTML Typewriter" w:semiHidden="1" w:unhideWhenUsed="1"/>
     <w:lsdException w:name="HTML Variable" w:semiHidden="1" w:unhideWhenUsed="1"/>
+    <w:lsdException w:name="Normal Table" w:semiHidden="1" w:unhideWhenUsed="1"/>
     <w:lsdException w:name="annotation subject" w:semiHidden="1" w:unhideWhenUsed="1"/>
     <w:lsdException w:name="No List" w:semiHidden="1" w:unhideWhenUsed="1"/>
     <w:lsdException w:name="Outline List 1" w:semiHidden="1" w:unhideWhenUsed="1"/>
@@ -3579,8 +3979,11 @@
     <w:lsdException w:name="Table Contemporary" w:semiHidden="1" w:unhideWhenUsed="1"/>
     <w:lsdException w:name="Table Elegant" w:semiHidden="1" w:unhideWhenUsed="1"/>
     <w:lsdException w:name="Table Professional" w:semiHidden="1" w:unhideWhenUsed="1"/>
+    <w:lsdException w:name="Table Subtle 1" w:semiHidden="1" w:unhideWhenUsed="1"/>
     <w:lsdException w:name="Table Subtle 2" w:semiHidden="1" w:unhideWhenUsed="1"/>
     <w:lsdException w:name="Table Web 1" w:semiHidden="1" w:unhideWhenUsed="1"/>
+    <w:lsdException w:name="Table Web 2" w:semiHidden="1" w:unhideWhenUsed="1"/>
+    <w:lsdException w:name="Table Web 3" w:semiHidden="1" w:unhideWhenUsed="1"/>
     <w:lsdException w:name="Balloon Text" w:semiHidden="1" w:unhideWhenUsed="1"/>
     <w:lsdException w:name="Table Grid" w:uiPriority="39"/>
     <w:lsdException w:name="Table Theme" w:semiHidden="1" w:unhideWhenUsed="1"/>
@@ -3799,11 +4202,6 @@
     <w:lsdException w:name="List Table 5 Dark Accent 6" w:uiPriority="50"/>
     <w:lsdException w:name="List Table 6 Colorful Accent 6" w:uiPriority="51"/>
     <w:lsdException w:name="List Table 7 Colorful Accent 6" w:uiPriority="52"/>
-    <w:lsdException w:name="Mention" w:semiHidden="1" w:unhideWhenUsed="1"/>
-    <w:lsdException w:name="Smart Hyperlink" w:semiHidden="1" w:unhideWhenUsed="1"/>
-    <w:lsdException w:name="Hashtag" w:semiHidden="1" w:unhideWhenUsed="1"/>
-    <w:lsdException w:name="Unresolved Mention" w:semiHidden="1" w:unhideWhenUsed="1"/>
-    <w:lsdException w:name="Smart Link" w:semiHidden="1" w:unhideWhenUsed="1"/>
   </w:latentStyles>
   <w:style w:type="paragraph" w:default="1" w:styleId="Normal">
     <w:name w:val="Normal"/>

</xml_diff>

<commit_message>
design updates has been explained in design rationale
</commit_message>
<xml_diff>
--- a/design-docs/Assignment_03_design-docs/FIT2099_Assignment_3_Design_Rationale.docx
+++ b/design-docs/Assignment_03_design-docs/FIT2099_Assignment_3_Design_Rationale.docx
@@ -157,7 +157,21 @@
         <w:rPr>
           <w:i/>
         </w:rPr>
-        <w:t xml:space="preserve"> ArrayList&lt;Limb&gt;</w:t>
+        <w:t xml:space="preserve"> </w:t>
+      </w:r>
+      <w:proofErr w:type="spellStart"/>
+      <w:r>
+        <w:rPr>
+          <w:i/>
+        </w:rPr>
+        <w:t>ArrayList</w:t>
+      </w:r>
+      <w:proofErr w:type="spellEnd"/>
+      <w:r>
+        <w:rPr>
+          <w:i/>
+        </w:rPr>
+        <w:t>&lt;Limb&gt;</w:t>
       </w:r>
       <w:r>
         <w:t xml:space="preserve"> with a length of 4 (2 of them are from </w:t>
@@ -189,7 +203,23 @@
         <w:t>Advantages:</w:t>
       </w:r>
       <w:r>
-        <w:t xml:space="preserve"> When actor limbs are added to an ArrayList the type of the ArrayList can be limbs instead of Item. Therefore, the Limb class applies the rule of DRY (don’t repeat yourself).</w:t>
+        <w:t xml:space="preserve"> When actor limbs are added to an </w:t>
+      </w:r>
+      <w:proofErr w:type="spellStart"/>
+      <w:r>
+        <w:t>ArrayList</w:t>
+      </w:r>
+      <w:proofErr w:type="spellEnd"/>
+      <w:r>
+        <w:t xml:space="preserve"> the type of the </w:t>
+      </w:r>
+      <w:proofErr w:type="spellStart"/>
+      <w:r>
+        <w:t>ArrayList</w:t>
+      </w:r>
+      <w:proofErr w:type="spellEnd"/>
+      <w:r>
+        <w:t xml:space="preserve"> can be limbs instead of Item. Therefore, the Limb class applies the rule of DRY (don’t repeat yourself).</w:t>
       </w:r>
     </w:p>
     <w:p/>
@@ -199,23 +229,57 @@
           <w:b/>
         </w:rPr>
       </w:pPr>
+      <w:proofErr w:type="spellStart"/>
       <w:r>
         <w:rPr>
           <w:b/>
         </w:rPr>
         <w:t>AttackAction</w:t>
       </w:r>
-    </w:p>
-    <w:p>
-      <w:pPr>
-        <w:rPr>
-          <w:b/>
-        </w:rPr>
-      </w:pPr>
-    </w:p>
-    <w:p>
-      <w:r>
-        <w:t>When an Actor object(as a target gets attacked) type is Zombie Object with a possibility of 25% one of the zombies limbs will be dropped. Also, when a target dies using an if statement (instanceof syntax) to get the type of the Actor who died. If the actor is a human it assigns the corpse to PortableItem which means after 5 turns, that corpse will rise from the ground as a Zombie object. And if the Zombie object dies, the corpse variable will be assigned as a PortableItemZombie object which means that the zombie is dead till the end of the game. Furthermore, in this class another if statement is used when the zombie attack is successful and if the zombie object uses a bite attack, the zombie object will be healed for 5 hit points.</w:t>
+      <w:proofErr w:type="spellEnd"/>
+    </w:p>
+    <w:p>
+      <w:pPr>
+        <w:rPr>
+          <w:b/>
+        </w:rPr>
+      </w:pPr>
+    </w:p>
+    <w:p>
+      <w:r>
+        <w:t xml:space="preserve">When an Actor </w:t>
+      </w:r>
+      <w:proofErr w:type="gramStart"/>
+      <w:r>
+        <w:t>object(</w:t>
+      </w:r>
+      <w:proofErr w:type="gramEnd"/>
+      <w:r>
+        <w:t>as a target gets attacked) type is Zombie Object with a possibility of 25% one of the zombies limbs will be dropped. Also, when a target dies using an if statement (</w:t>
+      </w:r>
+      <w:proofErr w:type="spellStart"/>
+      <w:r>
+        <w:t>instanceof</w:t>
+      </w:r>
+      <w:proofErr w:type="spellEnd"/>
+      <w:r>
+        <w:t xml:space="preserve"> syntax) to get the type of the Actor who died. If the actor is a human it assigns the corpse to </w:t>
+      </w:r>
+      <w:proofErr w:type="spellStart"/>
+      <w:r>
+        <w:t>PortableItem</w:t>
+      </w:r>
+      <w:proofErr w:type="spellEnd"/>
+      <w:r>
+        <w:t xml:space="preserve"> which means after 5 turns, that corpse will rise from the ground as a Zombie object. And if the Zombie object dies, the corpse variable will be assigned as a </w:t>
+      </w:r>
+      <w:proofErr w:type="spellStart"/>
+      <w:r>
+        <w:t>PortableItemZombie</w:t>
+      </w:r>
+      <w:proofErr w:type="spellEnd"/>
+      <w:r>
+        <w:t xml:space="preserve"> object which means that the zombie is dead till the end of the game. Furthermore, in this class another if statement is used when the zombie attack is successful and if the zombie object uses a bite attack, the zombie object will be healed for 5 hit points.</w:t>
       </w:r>
     </w:p>
     <w:p>
@@ -226,7 +290,23 @@
         <w:t>Advantages</w:t>
       </w:r>
       <w:r>
-        <w:t>: This class is modified because it is the only class which shows the changes where an actor attacks another actor. And it can be modified to create changes in the GameMap where an actor dies.(rise of dead humans from the ground and change that type to zombies.)</w:t>
+        <w:t xml:space="preserve">: This class is modified because it is the only class which shows the changes where an actor attacks another actor. And it can be modified to create changes in the </w:t>
+      </w:r>
+      <w:proofErr w:type="spellStart"/>
+      <w:r>
+        <w:t>GameMap</w:t>
+      </w:r>
+      <w:proofErr w:type="spellEnd"/>
+      <w:r>
+        <w:t xml:space="preserve"> where an actor </w:t>
+      </w:r>
+      <w:proofErr w:type="gramStart"/>
+      <w:r>
+        <w:t>dies.(</w:t>
+      </w:r>
+      <w:proofErr w:type="gramEnd"/>
+      <w:r>
+        <w:t>rise of dead humans from the ground and change that type to zombies.)</w:t>
       </w:r>
     </w:p>
     <w:p>
@@ -265,7 +345,29 @@
         <w:rPr>
           <w:color w:val="2E74B5" w:themeColor="accent1" w:themeShade="BF"/>
         </w:rPr>
-        <w:t>In the getIntrinsicWeapon() method, bite attack has been added with a probability of 50%. For better implementation, since if a zombie loses its arm the chance of punching will be ⅓ and chance of biting will be ⅔, therefore the probability changes and because of that, the value of probability for punching will be assigned to a variable which makes it easier for us to change that value.</w:t>
+        <w:t xml:space="preserve">In the </w:t>
+      </w:r>
+      <w:proofErr w:type="spellStart"/>
+      <w:proofErr w:type="gramStart"/>
+      <w:r>
+        <w:rPr>
+          <w:color w:val="2E74B5" w:themeColor="accent1" w:themeShade="BF"/>
+        </w:rPr>
+        <w:t>getIntrinsicWeapon</w:t>
+      </w:r>
+      <w:proofErr w:type="spellEnd"/>
+      <w:r>
+        <w:rPr>
+          <w:color w:val="2E74B5" w:themeColor="accent1" w:themeShade="BF"/>
+        </w:rPr>
+        <w:t>(</w:t>
+      </w:r>
+      <w:proofErr w:type="gramEnd"/>
+      <w:r>
+        <w:rPr>
+          <w:color w:val="2E74B5" w:themeColor="accent1" w:themeShade="BF"/>
+        </w:rPr>
+        <w:t>) method, bite attack has been added with a probability of 50%. For better implementation, since if a zombie loses its arm the chance of punching will be ⅓ and chance of biting will be ⅔, therefore the probability changes and because of that, the value of probability for punching will be assigned to a variable which makes it easier for us to change that value.</w:t>
       </w:r>
     </w:p>
     <w:p>
@@ -282,7 +384,43 @@
         <w:rPr>
           <w:color w:val="2E74B5" w:themeColor="accent1" w:themeShade="BF"/>
         </w:rPr>
-        <w:t xml:space="preserve">When a player attacks a zombie by a chance of 25% a limb of a zombie drops, with respect to that limb the zombie behaviour changes which they operate in each turn. For instance, if a leg drops, the speed halves. Or if two legs drop the zombie cannot move. For implementing these scenarios, if/elif statements can be used to state what change in behaviour can happen to the zombie (inside of playTurn() method in zombie class). </w:t>
+        <w:t>When a player attacks a zombie by a chance of 25% a limb of a zombie drops, with respect to that limb the zombie behaviour changes which they operate in each turn. For instance, if a leg drops, the speed halves. Or if two legs drop the zombie cannot move. For implementing these scenarios, if/</w:t>
+      </w:r>
+      <w:proofErr w:type="spellStart"/>
+      <w:r>
+        <w:rPr>
+          <w:color w:val="2E74B5" w:themeColor="accent1" w:themeShade="BF"/>
+        </w:rPr>
+        <w:t>elif</w:t>
+      </w:r>
+      <w:proofErr w:type="spellEnd"/>
+      <w:r>
+        <w:rPr>
+          <w:color w:val="2E74B5" w:themeColor="accent1" w:themeShade="BF"/>
+        </w:rPr>
+        <w:t xml:space="preserve"> statements can be used to state what change in behaviour can happen to the zombie (inside of </w:t>
+      </w:r>
+      <w:proofErr w:type="spellStart"/>
+      <w:proofErr w:type="gramStart"/>
+      <w:r>
+        <w:rPr>
+          <w:color w:val="2E74B5" w:themeColor="accent1" w:themeShade="BF"/>
+        </w:rPr>
+        <w:t>playTurn</w:t>
+      </w:r>
+      <w:proofErr w:type="spellEnd"/>
+      <w:r>
+        <w:rPr>
+          <w:color w:val="2E74B5" w:themeColor="accent1" w:themeShade="BF"/>
+        </w:rPr>
+        <w:t>(</w:t>
+      </w:r>
+      <w:proofErr w:type="gramEnd"/>
+      <w:r>
+        <w:rPr>
+          <w:color w:val="2E74B5" w:themeColor="accent1" w:themeShade="BF"/>
+        </w:rPr>
+        <w:t xml:space="preserve">) method in zombie class). </w:t>
       </w:r>
     </w:p>
     <w:p>
@@ -339,13 +477,23 @@
           <w:color w:val="2E74B5" w:themeColor="accent1" w:themeShade="BF"/>
         </w:rPr>
       </w:pPr>
-      <w:r>
-        <w:rPr>
-          <w:b/>
-          <w:bCs/>
-          <w:color w:val="2E74B5" w:themeColor="accent1" w:themeShade="BF"/>
-        </w:rPr>
-        <w:t>HuntBehaviour:</w:t>
+      <w:proofErr w:type="spellStart"/>
+      <w:r>
+        <w:rPr>
+          <w:b/>
+          <w:bCs/>
+          <w:color w:val="2E74B5" w:themeColor="accent1" w:themeShade="BF"/>
+        </w:rPr>
+        <w:t>HuntBehaviour</w:t>
+      </w:r>
+      <w:proofErr w:type="spellEnd"/>
+      <w:r>
+        <w:rPr>
+          <w:b/>
+          <w:bCs/>
+          <w:color w:val="2E74B5" w:themeColor="accent1" w:themeShade="BF"/>
+        </w:rPr>
+        <w:t>:</w:t>
       </w:r>
     </w:p>
     <w:p>
@@ -377,13 +525,23 @@
           <w:color w:val="2E74B5" w:themeColor="accent1" w:themeShade="BF"/>
         </w:rPr>
       </w:pPr>
-      <w:r>
-        <w:rPr>
-          <w:b/>
-          <w:bCs/>
-          <w:color w:val="2E74B5" w:themeColor="accent1" w:themeShade="BF"/>
-        </w:rPr>
-        <w:t>WanderBehaviour:</w:t>
+      <w:proofErr w:type="spellStart"/>
+      <w:r>
+        <w:rPr>
+          <w:b/>
+          <w:bCs/>
+          <w:color w:val="2E74B5" w:themeColor="accent1" w:themeShade="BF"/>
+        </w:rPr>
+        <w:t>WanderBehaviour</w:t>
+      </w:r>
+      <w:proofErr w:type="spellEnd"/>
+      <w:r>
+        <w:rPr>
+          <w:b/>
+          <w:bCs/>
+          <w:color w:val="2E74B5" w:themeColor="accent1" w:themeShade="BF"/>
+        </w:rPr>
+        <w:t>:</w:t>
       </w:r>
     </w:p>
     <w:p>
@@ -413,45 +571,197 @@
         </w:rPr>
         <w:br/>
       </w:r>
-      <w:r>
-        <w:rPr>
-          <w:b/>
-          <w:bCs/>
-          <w:color w:val="2E74B5" w:themeColor="accent1" w:themeShade="BF"/>
-        </w:rPr>
-        <w:t>ZombieActor:</w:t>
-      </w:r>
-    </w:p>
-    <w:p>
-      <w:pPr>
-        <w:rPr>
-          <w:color w:val="2E74B5" w:themeColor="accent1" w:themeShade="BF"/>
-        </w:rPr>
-      </w:pPr>
-      <w:r>
-        <w:rPr>
-          <w:color w:val="2E74B5" w:themeColor="accent1" w:themeShade="BF"/>
-        </w:rPr>
-        <w:t>In the ZombieActor class, variable of “turn” is declared for all of the actors which should be incremented in the playTurn method in actor’s class. Also, since currently all of the actors have 2 arms and 2 legs, the base ArrayList of Limbs is created in the ZombieActor which is known as ‘items’ and from this design all of the actors can have 2 arms and 2 legs.</w:t>
-      </w:r>
-    </w:p>
-    <w:p>
-      <w:pPr>
-        <w:rPr>
-          <w:color w:val="2E74B5" w:themeColor="accent1" w:themeShade="BF"/>
-        </w:rPr>
-      </w:pPr>
-      <w:r>
-        <w:rPr>
-          <w:color w:val="2E74B5" w:themeColor="accent1" w:themeShade="BF"/>
-        </w:rPr>
-        <w:t>Also, the ZombieActor</w:t>
-      </w:r>
-      <w:r>
-        <w:rPr>
-          <w:color w:val="2E74B5" w:themeColor="accent1" w:themeShade="BF"/>
-        </w:rPr>
-        <w:t xml:space="preserve"> class contains the AllowableAction() method which provides actions for the player such as eatFood, harvestFood, craftItem etc. which helps the system to implement DRY since the player use the super.AllowableAction to access all of the actions which the player needs to perform. </w:t>
+      <w:proofErr w:type="spellStart"/>
+      <w:r>
+        <w:rPr>
+          <w:b/>
+          <w:bCs/>
+          <w:color w:val="2E74B5" w:themeColor="accent1" w:themeShade="BF"/>
+        </w:rPr>
+        <w:t>ZombieActor</w:t>
+      </w:r>
+      <w:proofErr w:type="spellEnd"/>
+      <w:r>
+        <w:rPr>
+          <w:b/>
+          <w:bCs/>
+          <w:color w:val="2E74B5" w:themeColor="accent1" w:themeShade="BF"/>
+        </w:rPr>
+        <w:t>:</w:t>
+      </w:r>
+    </w:p>
+    <w:p>
+      <w:pPr>
+        <w:rPr>
+          <w:color w:val="2E74B5" w:themeColor="accent1" w:themeShade="BF"/>
+        </w:rPr>
+      </w:pPr>
+      <w:r>
+        <w:rPr>
+          <w:color w:val="2E74B5" w:themeColor="accent1" w:themeShade="BF"/>
+        </w:rPr>
+        <w:t xml:space="preserve">In the </w:t>
+      </w:r>
+      <w:proofErr w:type="spellStart"/>
+      <w:r>
+        <w:rPr>
+          <w:color w:val="2E74B5" w:themeColor="accent1" w:themeShade="BF"/>
+        </w:rPr>
+        <w:t>ZombieActor</w:t>
+      </w:r>
+      <w:proofErr w:type="spellEnd"/>
+      <w:r>
+        <w:rPr>
+          <w:color w:val="2E74B5" w:themeColor="accent1" w:themeShade="BF"/>
+        </w:rPr>
+        <w:t xml:space="preserve"> class, variable of “turn” is declared for all of the actors which should be incremented in the </w:t>
+      </w:r>
+      <w:proofErr w:type="spellStart"/>
+      <w:r>
+        <w:rPr>
+          <w:color w:val="2E74B5" w:themeColor="accent1" w:themeShade="BF"/>
+        </w:rPr>
+        <w:t>playTurn</w:t>
+      </w:r>
+      <w:proofErr w:type="spellEnd"/>
+      <w:r>
+        <w:rPr>
+          <w:color w:val="2E74B5" w:themeColor="accent1" w:themeShade="BF"/>
+        </w:rPr>
+        <w:t xml:space="preserve"> method in actor’s class. Also, since currently all of the actors have 2 arms and 2 legs, the base </w:t>
+      </w:r>
+      <w:proofErr w:type="spellStart"/>
+      <w:r>
+        <w:rPr>
+          <w:color w:val="2E74B5" w:themeColor="accent1" w:themeShade="BF"/>
+        </w:rPr>
+        <w:t>ArrayList</w:t>
+      </w:r>
+      <w:proofErr w:type="spellEnd"/>
+      <w:r>
+        <w:rPr>
+          <w:color w:val="2E74B5" w:themeColor="accent1" w:themeShade="BF"/>
+        </w:rPr>
+        <w:t xml:space="preserve"> of Limbs is created in the </w:t>
+      </w:r>
+      <w:proofErr w:type="spellStart"/>
+      <w:r>
+        <w:rPr>
+          <w:color w:val="2E74B5" w:themeColor="accent1" w:themeShade="BF"/>
+        </w:rPr>
+        <w:t>ZombieActor</w:t>
+      </w:r>
+      <w:proofErr w:type="spellEnd"/>
+      <w:r>
+        <w:rPr>
+          <w:color w:val="2E74B5" w:themeColor="accent1" w:themeShade="BF"/>
+        </w:rPr>
+        <w:t xml:space="preserve"> which is known as ‘items’ and from this design all of the actors can have 2 arms and 2 legs.</w:t>
+      </w:r>
+    </w:p>
+    <w:p>
+      <w:pPr>
+        <w:rPr>
+          <w:color w:val="2E74B5" w:themeColor="accent1" w:themeShade="BF"/>
+        </w:rPr>
+      </w:pPr>
+      <w:r>
+        <w:rPr>
+          <w:color w:val="2E74B5" w:themeColor="accent1" w:themeShade="BF"/>
+        </w:rPr>
+        <w:t xml:space="preserve">Also, the </w:t>
+      </w:r>
+      <w:proofErr w:type="spellStart"/>
+      <w:r>
+        <w:rPr>
+          <w:color w:val="2E74B5" w:themeColor="accent1" w:themeShade="BF"/>
+        </w:rPr>
+        <w:t>ZombieActor</w:t>
+      </w:r>
+      <w:proofErr w:type="spellEnd"/>
+      <w:r>
+        <w:rPr>
+          <w:color w:val="2E74B5" w:themeColor="accent1" w:themeShade="BF"/>
+        </w:rPr>
+        <w:t xml:space="preserve"> class contains the </w:t>
+      </w:r>
+      <w:proofErr w:type="spellStart"/>
+      <w:proofErr w:type="gramStart"/>
+      <w:r>
+        <w:rPr>
+          <w:color w:val="2E74B5" w:themeColor="accent1" w:themeShade="BF"/>
+        </w:rPr>
+        <w:t>AllowableAction</w:t>
+      </w:r>
+      <w:proofErr w:type="spellEnd"/>
+      <w:r>
+        <w:rPr>
+          <w:color w:val="2E74B5" w:themeColor="accent1" w:themeShade="BF"/>
+        </w:rPr>
+        <w:t>(</w:t>
+      </w:r>
+      <w:proofErr w:type="gramEnd"/>
+      <w:r>
+        <w:rPr>
+          <w:color w:val="2E74B5" w:themeColor="accent1" w:themeShade="BF"/>
+        </w:rPr>
+        <w:t xml:space="preserve">) method which provides actions for the player such as </w:t>
+      </w:r>
+      <w:proofErr w:type="spellStart"/>
+      <w:r>
+        <w:rPr>
+          <w:color w:val="2E74B5" w:themeColor="accent1" w:themeShade="BF"/>
+        </w:rPr>
+        <w:t>eatFood</w:t>
+      </w:r>
+      <w:proofErr w:type="spellEnd"/>
+      <w:r>
+        <w:rPr>
+          <w:color w:val="2E74B5" w:themeColor="accent1" w:themeShade="BF"/>
+        </w:rPr>
+        <w:t xml:space="preserve">, </w:t>
+      </w:r>
+      <w:proofErr w:type="spellStart"/>
+      <w:r>
+        <w:rPr>
+          <w:color w:val="2E74B5" w:themeColor="accent1" w:themeShade="BF"/>
+        </w:rPr>
+        <w:t>harvestFood</w:t>
+      </w:r>
+      <w:proofErr w:type="spellEnd"/>
+      <w:r>
+        <w:rPr>
+          <w:color w:val="2E74B5" w:themeColor="accent1" w:themeShade="BF"/>
+        </w:rPr>
+        <w:t xml:space="preserve">, </w:t>
+      </w:r>
+      <w:proofErr w:type="spellStart"/>
+      <w:r>
+        <w:rPr>
+          <w:color w:val="2E74B5" w:themeColor="accent1" w:themeShade="BF"/>
+        </w:rPr>
+        <w:t>craftItem</w:t>
+      </w:r>
+      <w:proofErr w:type="spellEnd"/>
+      <w:r>
+        <w:rPr>
+          <w:color w:val="2E74B5" w:themeColor="accent1" w:themeShade="BF"/>
+        </w:rPr>
+        <w:t xml:space="preserve"> etc. which helps the system to implement DRY since the player use the </w:t>
+      </w:r>
+      <w:proofErr w:type="spellStart"/>
+      <w:r>
+        <w:rPr>
+          <w:color w:val="2E74B5" w:themeColor="accent1" w:themeShade="BF"/>
+        </w:rPr>
+        <w:t>super.AllowableAction</w:t>
+      </w:r>
+      <w:proofErr w:type="spellEnd"/>
+      <w:r>
+        <w:rPr>
+          <w:color w:val="2E74B5" w:themeColor="accent1" w:themeShade="BF"/>
+        </w:rPr>
+        <w:t xml:space="preserve"> to access all of the actions which the player needs to perform. </w:t>
       </w:r>
     </w:p>
     <w:p>
@@ -468,25 +778,48 @@
         </w:rPr>
         <w:br/>
       </w:r>
-      <w:r>
-        <w:rPr>
-          <w:b/>
-          <w:color w:val="2E74B5" w:themeColor="accent1" w:themeShade="BF"/>
-        </w:rPr>
-        <w:t>PickUpBehaviour:</w:t>
-      </w:r>
-    </w:p>
-    <w:p>
-      <w:pPr>
-        <w:rPr>
-          <w:color w:val="2E74B5" w:themeColor="accent1" w:themeShade="BF"/>
-        </w:rPr>
-      </w:pPr>
-      <w:r>
-        <w:rPr>
-          <w:color w:val="2E74B5" w:themeColor="accent1" w:themeShade="BF"/>
-        </w:rPr>
-        <w:t>This class is using the PickUpItemAction object to let zombies pick up an Item if that item on the ground can be counted as a weapon (which is in zombie’s current location). The zombie limbs can also be picked up by zombies</w:t>
+      <w:proofErr w:type="spellStart"/>
+      <w:r>
+        <w:rPr>
+          <w:b/>
+          <w:color w:val="2E74B5" w:themeColor="accent1" w:themeShade="BF"/>
+        </w:rPr>
+        <w:t>PickUpBehaviour</w:t>
+      </w:r>
+      <w:proofErr w:type="spellEnd"/>
+      <w:r>
+        <w:rPr>
+          <w:b/>
+          <w:color w:val="2E74B5" w:themeColor="accent1" w:themeShade="BF"/>
+        </w:rPr>
+        <w:t>:</w:t>
+      </w:r>
+    </w:p>
+    <w:p>
+      <w:pPr>
+        <w:rPr>
+          <w:color w:val="2E74B5" w:themeColor="accent1" w:themeShade="BF"/>
+        </w:rPr>
+      </w:pPr>
+      <w:r>
+        <w:rPr>
+          <w:color w:val="2E74B5" w:themeColor="accent1" w:themeShade="BF"/>
+        </w:rPr>
+        <w:t xml:space="preserve">This class is using the </w:t>
+      </w:r>
+      <w:proofErr w:type="spellStart"/>
+      <w:r>
+        <w:rPr>
+          <w:color w:val="2E74B5" w:themeColor="accent1" w:themeShade="BF"/>
+        </w:rPr>
+        <w:t>PickUpItemAction</w:t>
+      </w:r>
+      <w:proofErr w:type="spellEnd"/>
+      <w:r>
+        <w:rPr>
+          <w:color w:val="2E74B5" w:themeColor="accent1" w:themeShade="BF"/>
+        </w:rPr>
+        <w:t xml:space="preserve"> object to let zombies pick up an Item if that item on the ground can be counted as a weapon (which is in zombie’s current location). The zombie limbs can also be picked up by zombies</w:t>
       </w:r>
       <w:r>
         <w:rPr>
@@ -568,7 +901,49 @@
         <w:rPr>
           <w:color w:val="2E74B5" w:themeColor="accent1" w:themeShade="BF"/>
         </w:rPr>
-        <w:t>Leg Class extends WeaponItem functionality (therefore it’s a kind of WeaponItem) it also implements Limbs method. it represents the Leg of a zombie object which they can be dropped if zombie objects get attacked (with the possibility of 25%) also, Leg class has craft method which states which item is crafted instead of leg(which that item is Mace).</w:t>
+        <w:t xml:space="preserve">Leg Class extends </w:t>
+      </w:r>
+      <w:proofErr w:type="spellStart"/>
+      <w:r>
+        <w:rPr>
+          <w:color w:val="2E74B5" w:themeColor="accent1" w:themeShade="BF"/>
+        </w:rPr>
+        <w:t>WeaponItem</w:t>
+      </w:r>
+      <w:proofErr w:type="spellEnd"/>
+      <w:r>
+        <w:rPr>
+          <w:color w:val="2E74B5" w:themeColor="accent1" w:themeShade="BF"/>
+        </w:rPr>
+        <w:t xml:space="preserve"> functionality (therefore it’s a kind of </w:t>
+      </w:r>
+      <w:proofErr w:type="spellStart"/>
+      <w:r>
+        <w:rPr>
+          <w:color w:val="2E74B5" w:themeColor="accent1" w:themeShade="BF"/>
+        </w:rPr>
+        <w:t>WeaponItem</w:t>
+      </w:r>
+      <w:proofErr w:type="spellEnd"/>
+      <w:r>
+        <w:rPr>
+          <w:color w:val="2E74B5" w:themeColor="accent1" w:themeShade="BF"/>
+        </w:rPr>
+        <w:t xml:space="preserve">) it also implements Limbs method. it represents the Leg of a zombie object which they can be dropped if zombie objects get attacked (with the possibility of 25%) also, Leg class has craft method which states which item is crafted instead of </w:t>
+      </w:r>
+      <w:proofErr w:type="gramStart"/>
+      <w:r>
+        <w:rPr>
+          <w:color w:val="2E74B5" w:themeColor="accent1" w:themeShade="BF"/>
+        </w:rPr>
+        <w:t>leg(</w:t>
+      </w:r>
+      <w:proofErr w:type="gramEnd"/>
+      <w:r>
+        <w:rPr>
+          <w:color w:val="2E74B5" w:themeColor="accent1" w:themeShade="BF"/>
+        </w:rPr>
+        <w:t>which that item is Mace).</w:t>
       </w:r>
     </w:p>
     <w:p/>
@@ -597,21 +972,77 @@
         <w:rPr>
           <w:color w:val="2E74B5" w:themeColor="accent1" w:themeShade="BF"/>
         </w:rPr>
-        <w:t xml:space="preserve">Arm Class extends WeaponItem functionality (therefore it’s a kind of WeaponItem) it also implements Limbs method. it represents the Arm of a zombie object which they can be dropped if zombie objects get attacked (with the possibility of 25%) also, Arm class has craft method which states which item is crafted instead of arm(which that Item is Club).  </w:t>
-      </w:r>
-    </w:p>
-    <w:p>
-      <w:pPr>
-        <w:rPr>
-          <w:b/>
-          <w:color w:val="2E74B5" w:themeColor="accent1" w:themeShade="BF"/>
-        </w:rPr>
-      </w:pPr>
-      <w:r>
-        <w:rPr>
-          <w:color w:val="2E74B5" w:themeColor="accent1" w:themeShade="BF"/>
-        </w:rPr>
-        <w:t>the player can use the Leg as a Club() which itself is a weapon Item. it has more damage than the simple Leg and Arm which is used as Weapons.</w:t>
+        <w:t xml:space="preserve">Arm Class extends </w:t>
+      </w:r>
+      <w:proofErr w:type="spellStart"/>
+      <w:r>
+        <w:rPr>
+          <w:color w:val="2E74B5" w:themeColor="accent1" w:themeShade="BF"/>
+        </w:rPr>
+        <w:t>WeaponItem</w:t>
+      </w:r>
+      <w:proofErr w:type="spellEnd"/>
+      <w:r>
+        <w:rPr>
+          <w:color w:val="2E74B5" w:themeColor="accent1" w:themeShade="BF"/>
+        </w:rPr>
+        <w:t xml:space="preserve"> functionality (therefore it’s a kind of </w:t>
+      </w:r>
+      <w:proofErr w:type="spellStart"/>
+      <w:r>
+        <w:rPr>
+          <w:color w:val="2E74B5" w:themeColor="accent1" w:themeShade="BF"/>
+        </w:rPr>
+        <w:t>WeaponItem</w:t>
+      </w:r>
+      <w:proofErr w:type="spellEnd"/>
+      <w:r>
+        <w:rPr>
+          <w:color w:val="2E74B5" w:themeColor="accent1" w:themeShade="BF"/>
+        </w:rPr>
+        <w:t xml:space="preserve">) it also implements Limbs method. it represents the Arm of a zombie object which they can be dropped if zombie objects get attacked (with the possibility of 25%) also, Arm class has craft method which states which item is crafted instead of </w:t>
+      </w:r>
+      <w:proofErr w:type="gramStart"/>
+      <w:r>
+        <w:rPr>
+          <w:color w:val="2E74B5" w:themeColor="accent1" w:themeShade="BF"/>
+        </w:rPr>
+        <w:t>arm(</w:t>
+      </w:r>
+      <w:proofErr w:type="gramEnd"/>
+      <w:r>
+        <w:rPr>
+          <w:color w:val="2E74B5" w:themeColor="accent1" w:themeShade="BF"/>
+        </w:rPr>
+        <w:t xml:space="preserve">which that Item is Club).  </w:t>
+      </w:r>
+    </w:p>
+    <w:p>
+      <w:pPr>
+        <w:rPr>
+          <w:b/>
+          <w:color w:val="2E74B5" w:themeColor="accent1" w:themeShade="BF"/>
+        </w:rPr>
+      </w:pPr>
+      <w:r>
+        <w:rPr>
+          <w:color w:val="2E74B5" w:themeColor="accent1" w:themeShade="BF"/>
+        </w:rPr>
+        <w:t xml:space="preserve">the player can use the Leg as a </w:t>
+      </w:r>
+      <w:proofErr w:type="gramStart"/>
+      <w:r>
+        <w:rPr>
+          <w:color w:val="2E74B5" w:themeColor="accent1" w:themeShade="BF"/>
+        </w:rPr>
+        <w:t>Club(</w:t>
+      </w:r>
+      <w:proofErr w:type="gramEnd"/>
+      <w:r>
+        <w:rPr>
+          <w:color w:val="2E74B5" w:themeColor="accent1" w:themeShade="BF"/>
+        </w:rPr>
+        <w:t>) which itself is a weapon Item. it has more damage than the simple Leg and Arm which is used as Weapons.</w:t>
       </w:r>
     </w:p>
     <w:p>
@@ -657,7 +1088,15 @@
     <w:p>
       <w:r>
         <w:lastRenderedPageBreak/>
-        <w:t>This class has extended WeaponItem which has the same type of the Arm which the player might have in its inventory.</w:t>
+        <w:t xml:space="preserve">This class has extended </w:t>
+      </w:r>
+      <w:proofErr w:type="spellStart"/>
+      <w:r>
+        <w:t>WeaponItem</w:t>
+      </w:r>
+      <w:proofErr w:type="spellEnd"/>
+      <w:r>
+        <w:t xml:space="preserve"> which has the same type of the Arm which the player might have in its inventory.</w:t>
       </w:r>
     </w:p>
     <w:p>
@@ -687,7 +1126,15 @@
     </w:p>
     <w:p>
       <w:r>
-        <w:t>This class has extended WeaponItem which has the same type of the Leg object which the player might have in its inventory.</w:t>
+        <w:t xml:space="preserve">This class has extended </w:t>
+      </w:r>
+      <w:proofErr w:type="spellStart"/>
+      <w:r>
+        <w:t>WeaponItem</w:t>
+      </w:r>
+      <w:proofErr w:type="spellEnd"/>
+      <w:r>
+        <w:t xml:space="preserve"> which has the same type of the Leg object which the player might have in its inventory.</w:t>
       </w:r>
     </w:p>
     <w:p>
@@ -714,38 +1161,69 @@
           <w:color w:val="2E74B5" w:themeColor="accent1" w:themeShade="BF"/>
         </w:rPr>
       </w:pPr>
-      <w:r>
-        <w:rPr>
-          <w:b/>
-          <w:color w:val="2E74B5" w:themeColor="accent1" w:themeShade="BF"/>
-        </w:rPr>
-        <w:t>CraftAction:</w:t>
-      </w:r>
-    </w:p>
-    <w:p>
-      <w:pPr>
-        <w:rPr>
-          <w:color w:val="2E74B5" w:themeColor="accent1" w:themeShade="BF"/>
-        </w:rPr>
-      </w:pPr>
-      <w:r>
-        <w:rPr>
-          <w:color w:val="2E74B5" w:themeColor="accent1" w:themeShade="BF"/>
-        </w:rPr>
-        <w:t>CraftAction is a subclass of Action class which shows that if a player has Leg in its inventory, the Leg can be crafted as a Mace weapon and if the player has Arm in its inventory, that Arm can be crafted and used as a Club.</w:t>
-      </w:r>
-    </w:p>
-    <w:p>
-      <w:pPr>
-        <w:rPr>
-          <w:color w:val="2E74B5" w:themeColor="accent1" w:themeShade="BF"/>
-        </w:rPr>
-      </w:pPr>
-      <w:r>
-        <w:rPr>
-          <w:color w:val="2E74B5" w:themeColor="accent1" w:themeShade="BF"/>
-        </w:rPr>
-        <w:t>The Craft action execute method, checks for every item in the Actor’s inventory if the Item is craftable, calls the “craft” override method for that Item.</w:t>
+      <w:proofErr w:type="spellStart"/>
+      <w:r>
+        <w:rPr>
+          <w:b/>
+          <w:color w:val="2E74B5" w:themeColor="accent1" w:themeShade="BF"/>
+        </w:rPr>
+        <w:t>CraftAction</w:t>
+      </w:r>
+      <w:proofErr w:type="spellEnd"/>
+      <w:r>
+        <w:rPr>
+          <w:b/>
+          <w:color w:val="2E74B5" w:themeColor="accent1" w:themeShade="BF"/>
+        </w:rPr>
+        <w:t>:</w:t>
+      </w:r>
+    </w:p>
+    <w:p>
+      <w:pPr>
+        <w:rPr>
+          <w:color w:val="2E74B5" w:themeColor="accent1" w:themeShade="BF"/>
+        </w:rPr>
+      </w:pPr>
+      <w:proofErr w:type="spellStart"/>
+      <w:r>
+        <w:rPr>
+          <w:color w:val="2E74B5" w:themeColor="accent1" w:themeShade="BF"/>
+        </w:rPr>
+        <w:t>CraftAction</w:t>
+      </w:r>
+      <w:proofErr w:type="spellEnd"/>
+      <w:r>
+        <w:rPr>
+          <w:color w:val="2E74B5" w:themeColor="accent1" w:themeShade="BF"/>
+        </w:rPr>
+        <w:t xml:space="preserve"> is a subclass of Action class which shows that if a player has Leg in its inventory, the Leg can be crafted as a Mace weapon and if the player has Arm in its inventory, that Arm can be crafted and used as a Club.</w:t>
+      </w:r>
+    </w:p>
+    <w:p>
+      <w:pPr>
+        <w:rPr>
+          <w:color w:val="2E74B5" w:themeColor="accent1" w:themeShade="BF"/>
+        </w:rPr>
+      </w:pPr>
+      <w:r>
+        <w:rPr>
+          <w:color w:val="2E74B5" w:themeColor="accent1" w:themeShade="BF"/>
+        </w:rPr>
+        <w:t xml:space="preserve">The Craft action execute method, checks for every item in the Actor’s inventory if the Item is </w:t>
+      </w:r>
+      <w:proofErr w:type="spellStart"/>
+      <w:r>
+        <w:rPr>
+          <w:color w:val="2E74B5" w:themeColor="accent1" w:themeShade="BF"/>
+        </w:rPr>
+        <w:t>craftable</w:t>
+      </w:r>
+      <w:proofErr w:type="spellEnd"/>
+      <w:r>
+        <w:rPr>
+          <w:color w:val="2E74B5" w:themeColor="accent1" w:themeShade="BF"/>
+        </w:rPr>
+        <w:t>, calls the “craft” override method for that Item.</w:t>
       </w:r>
     </w:p>
     <w:p>
@@ -797,27 +1275,46 @@
           <w:color w:val="70AD47" w:themeColor="accent6"/>
         </w:rPr>
       </w:pPr>
-      <w:r>
-        <w:rPr>
-          <w:b/>
-          <w:bCs/>
-          <w:color w:val="70AD47" w:themeColor="accent6"/>
-        </w:rPr>
-        <w:t>SniperRifle:</w:t>
-      </w:r>
-    </w:p>
-    <w:p>
-      <w:pPr>
-        <w:rPr>
-          <w:color w:val="70AD47" w:themeColor="accent6"/>
-        </w:rPr>
-      </w:pPr>
-      <w:r>
-        <w:rPr>
-          <w:color w:val="70AD47" w:themeColor="accent6"/>
-        </w:rPr>
-        <w:t xml:space="preserve">SniperRifle class extends </w:t>
-      </w:r>
+      <w:proofErr w:type="spellStart"/>
+      <w:r>
+        <w:rPr>
+          <w:b/>
+          <w:bCs/>
+          <w:color w:val="70AD47" w:themeColor="accent6"/>
+        </w:rPr>
+        <w:t>SniperRifle</w:t>
+      </w:r>
+      <w:proofErr w:type="spellEnd"/>
+      <w:r>
+        <w:rPr>
+          <w:b/>
+          <w:bCs/>
+          <w:color w:val="70AD47" w:themeColor="accent6"/>
+        </w:rPr>
+        <w:t>:</w:t>
+      </w:r>
+    </w:p>
+    <w:p>
+      <w:pPr>
+        <w:rPr>
+          <w:color w:val="70AD47" w:themeColor="accent6"/>
+        </w:rPr>
+      </w:pPr>
+      <w:proofErr w:type="spellStart"/>
+      <w:r>
+        <w:rPr>
+          <w:color w:val="70AD47" w:themeColor="accent6"/>
+        </w:rPr>
+        <w:t>SniperRifle</w:t>
+      </w:r>
+      <w:proofErr w:type="spellEnd"/>
+      <w:r>
+        <w:rPr>
+          <w:color w:val="70AD47" w:themeColor="accent6"/>
+        </w:rPr>
+        <w:t xml:space="preserve"> class extends </w:t>
+      </w:r>
+      <w:proofErr w:type="spellStart"/>
       <w:r>
         <w:rPr>
           <w:i/>
@@ -826,6 +1323,7 @@
         </w:rPr>
         <w:t>WeaponItem</w:t>
       </w:r>
+      <w:proofErr w:type="spellEnd"/>
       <w:r>
         <w:rPr>
           <w:color w:val="70AD47" w:themeColor="accent6"/>
@@ -856,6 +1354,7 @@
         </w:rPr>
         <w:t xml:space="preserve"> </w:t>
       </w:r>
+      <w:proofErr w:type="spellStart"/>
       <w:r>
         <w:rPr>
           <w:i/>
@@ -864,6 +1363,7 @@
         </w:rPr>
         <w:t>WeaponItem</w:t>
       </w:r>
+      <w:proofErr w:type="spellEnd"/>
       <w:r>
         <w:rPr>
           <w:i/>
@@ -909,6 +1409,7 @@
         </w:rPr>
         <w:t xml:space="preserve">Shotgun class extends </w:t>
       </w:r>
+      <w:proofErr w:type="spellStart"/>
       <w:r>
         <w:rPr>
           <w:i/>
@@ -917,6 +1418,7 @@
         </w:rPr>
         <w:t>WeaponItem</w:t>
       </w:r>
+      <w:proofErr w:type="spellEnd"/>
       <w:r>
         <w:rPr>
           <w:color w:val="70AD47" w:themeColor="accent6"/>
@@ -947,6 +1449,7 @@
         </w:rPr>
         <w:t xml:space="preserve"> </w:t>
       </w:r>
+      <w:proofErr w:type="spellStart"/>
       <w:r>
         <w:rPr>
           <w:i/>
@@ -955,6 +1458,7 @@
         </w:rPr>
         <w:t>WeaponItem</w:t>
       </w:r>
+      <w:proofErr w:type="spellEnd"/>
       <w:r>
         <w:rPr>
           <w:i/>
@@ -1037,26 +1541,44 @@
           <w:color w:val="70AD47" w:themeColor="accent6"/>
         </w:rPr>
       </w:pPr>
-      <w:r>
-        <w:rPr>
-          <w:b/>
-          <w:bCs/>
-          <w:color w:val="70AD47" w:themeColor="accent6"/>
-        </w:rPr>
-        <w:t>SniperRifleAmmo:</w:t>
-      </w:r>
-    </w:p>
-    <w:p>
-      <w:pPr>
-        <w:rPr>
-          <w:color w:val="70AD47" w:themeColor="accent6"/>
-        </w:rPr>
-      </w:pPr>
-      <w:r>
-        <w:rPr>
-          <w:color w:val="70AD47" w:themeColor="accent6"/>
-        </w:rPr>
-        <w:t xml:space="preserve">SniperRifleAmmo class extends </w:t>
+      <w:proofErr w:type="spellStart"/>
+      <w:r>
+        <w:rPr>
+          <w:b/>
+          <w:bCs/>
+          <w:color w:val="70AD47" w:themeColor="accent6"/>
+        </w:rPr>
+        <w:t>SniperRifleAmmo</w:t>
+      </w:r>
+      <w:proofErr w:type="spellEnd"/>
+      <w:r>
+        <w:rPr>
+          <w:b/>
+          <w:bCs/>
+          <w:color w:val="70AD47" w:themeColor="accent6"/>
+        </w:rPr>
+        <w:t>:</w:t>
+      </w:r>
+    </w:p>
+    <w:p>
+      <w:pPr>
+        <w:rPr>
+          <w:color w:val="70AD47" w:themeColor="accent6"/>
+        </w:rPr>
+      </w:pPr>
+      <w:proofErr w:type="spellStart"/>
+      <w:r>
+        <w:rPr>
+          <w:color w:val="70AD47" w:themeColor="accent6"/>
+        </w:rPr>
+        <w:t>SniperRifleAmmo</w:t>
+      </w:r>
+      <w:proofErr w:type="spellEnd"/>
+      <w:r>
+        <w:rPr>
+          <w:color w:val="70AD47" w:themeColor="accent6"/>
+        </w:rPr>
+        <w:t xml:space="preserve"> class extends </w:t>
       </w:r>
       <w:r>
         <w:rPr>
@@ -1082,44 +1604,76 @@
         <w:rPr>
           <w:color w:val="70AD47" w:themeColor="accent6"/>
         </w:rPr>
-        <w:t xml:space="preserve"> Can only be used in a SniperRifle.</w:t>
-      </w:r>
-    </w:p>
-    <w:p>
-      <w:pPr>
-        <w:rPr>
-          <w:color w:val="70AD47" w:themeColor="accent6"/>
-        </w:rPr>
-      </w:pPr>
-    </w:p>
-    <w:p>
-      <w:pPr>
-        <w:rPr>
-          <w:b/>
-          <w:bCs/>
-          <w:color w:val="70AD47" w:themeColor="accent6"/>
-        </w:rPr>
-      </w:pPr>
-      <w:r>
-        <w:rPr>
-          <w:b/>
-          <w:bCs/>
-          <w:color w:val="70AD47" w:themeColor="accent6"/>
-        </w:rPr>
-        <w:t>ShotgunAmmo:</w:t>
-      </w:r>
-    </w:p>
-    <w:p>
-      <w:pPr>
-        <w:rPr>
-          <w:color w:val="70AD47" w:themeColor="accent6"/>
-        </w:rPr>
-      </w:pPr>
-      <w:r>
-        <w:rPr>
-          <w:color w:val="70AD47" w:themeColor="accent6"/>
-        </w:rPr>
-        <w:t xml:space="preserve">ShotgunAmmo class extends </w:t>
+        <w:t xml:space="preserve"> Can only be used in a </w:t>
+      </w:r>
+      <w:proofErr w:type="spellStart"/>
+      <w:r>
+        <w:rPr>
+          <w:color w:val="70AD47" w:themeColor="accent6"/>
+        </w:rPr>
+        <w:t>SniperRifle</w:t>
+      </w:r>
+      <w:proofErr w:type="spellEnd"/>
+      <w:r>
+        <w:rPr>
+          <w:color w:val="70AD47" w:themeColor="accent6"/>
+        </w:rPr>
+        <w:t>.</w:t>
+      </w:r>
+    </w:p>
+    <w:p>
+      <w:pPr>
+        <w:rPr>
+          <w:color w:val="70AD47" w:themeColor="accent6"/>
+        </w:rPr>
+      </w:pPr>
+    </w:p>
+    <w:p>
+      <w:pPr>
+        <w:rPr>
+          <w:b/>
+          <w:bCs/>
+          <w:color w:val="70AD47" w:themeColor="accent6"/>
+        </w:rPr>
+      </w:pPr>
+      <w:proofErr w:type="spellStart"/>
+      <w:r>
+        <w:rPr>
+          <w:b/>
+          <w:bCs/>
+          <w:color w:val="70AD47" w:themeColor="accent6"/>
+        </w:rPr>
+        <w:t>ShotgunAmmo</w:t>
+      </w:r>
+      <w:proofErr w:type="spellEnd"/>
+      <w:r>
+        <w:rPr>
+          <w:b/>
+          <w:bCs/>
+          <w:color w:val="70AD47" w:themeColor="accent6"/>
+        </w:rPr>
+        <w:t>:</w:t>
+      </w:r>
+    </w:p>
+    <w:p>
+      <w:pPr>
+        <w:rPr>
+          <w:color w:val="70AD47" w:themeColor="accent6"/>
+        </w:rPr>
+      </w:pPr>
+      <w:proofErr w:type="spellStart"/>
+      <w:r>
+        <w:rPr>
+          <w:color w:val="70AD47" w:themeColor="accent6"/>
+        </w:rPr>
+        <w:t>ShotgunAmmo</w:t>
+      </w:r>
+      <w:proofErr w:type="spellEnd"/>
+      <w:r>
+        <w:rPr>
+          <w:color w:val="70AD47" w:themeColor="accent6"/>
+        </w:rPr>
+        <w:t xml:space="preserve"> class extends </w:t>
       </w:r>
       <w:r>
         <w:rPr>
@@ -1157,13 +1711,23 @@
           <w:color w:val="70AD47" w:themeColor="accent6"/>
         </w:rPr>
       </w:pPr>
-      <w:r>
-        <w:rPr>
-          <w:b/>
-          <w:bCs/>
-          <w:color w:val="70AD47" w:themeColor="accent6"/>
-        </w:rPr>
-        <w:t>RangeAttackAction:</w:t>
+      <w:proofErr w:type="spellStart"/>
+      <w:r>
+        <w:rPr>
+          <w:b/>
+          <w:bCs/>
+          <w:color w:val="70AD47" w:themeColor="accent6"/>
+        </w:rPr>
+        <w:t>RangeAttackAction</w:t>
+      </w:r>
+      <w:proofErr w:type="spellEnd"/>
+      <w:r>
+        <w:rPr>
+          <w:b/>
+          <w:bCs/>
+          <w:color w:val="70AD47" w:themeColor="accent6"/>
+        </w:rPr>
+        <w:t>:</w:t>
       </w:r>
     </w:p>
     <w:p>
@@ -1207,6 +1771,7 @@
         </w:rPr>
         <w:t xml:space="preserve">Gives separation between melee weapons that use </w:t>
       </w:r>
+      <w:proofErr w:type="spellStart"/>
       <w:r>
         <w:rPr>
           <w:i/>
@@ -1215,6 +1780,7 @@
         </w:rPr>
         <w:t>AttackAction</w:t>
       </w:r>
+      <w:proofErr w:type="spellEnd"/>
       <w:r>
         <w:rPr>
           <w:color w:val="70AD47" w:themeColor="accent6"/>
@@ -1258,17 +1824,35 @@
           <w:b/>
         </w:rPr>
       </w:pPr>
+      <w:proofErr w:type="spellStart"/>
       <w:r>
         <w:rPr>
           <w:b/>
         </w:rPr>
         <w:t>PortableItem</w:t>
       </w:r>
+      <w:proofErr w:type="spellEnd"/>
     </w:p>
     <w:p>
       <w:r>
         <w:lastRenderedPageBreak/>
-        <w:t xml:space="preserve">If a Human object dies after 5 to 10 turns the human corpse will be changed to a Zombie object with Zombie behaviour. Since all of the actors who is killed by the zombie rise from the dead, their ZombieCapability will be ZombieCapability.Alive. and this idea has been used to make the difference between non-zombie actors consequence after death and zombie object actors consequence  </w:t>
+        <w:t xml:space="preserve">If a Human object dies after 5 to 10 turns the human corpse will be changed to a Zombie object with Zombie behaviour. Since all of the actors who is killed by the zombie rise from the dead, their </w:t>
+      </w:r>
+      <w:proofErr w:type="spellStart"/>
+      <w:r>
+        <w:t>ZombieCapability</w:t>
+      </w:r>
+      <w:proofErr w:type="spellEnd"/>
+      <w:r>
+        <w:t xml:space="preserve"> will be </w:t>
+      </w:r>
+      <w:proofErr w:type="spellStart"/>
+      <w:r>
+        <w:t>ZombieCapability.Alive</w:t>
+      </w:r>
+      <w:proofErr w:type="spellEnd"/>
+      <w:r>
+        <w:t xml:space="preserve">. and this idea has been used to make the difference between non-zombie actors consequence after death and zombie object actors consequence  </w:t>
       </w:r>
     </w:p>
     <w:p>
@@ -1291,6 +1875,7 @@
           <w:color w:val="2E74B5" w:themeColor="accent1" w:themeShade="BF"/>
         </w:rPr>
       </w:pPr>
+      <w:proofErr w:type="spellStart"/>
       <w:r>
         <w:rPr>
           <w:b/>
@@ -1299,6 +1884,7 @@
         </w:rPr>
         <w:t>DropAction</w:t>
       </w:r>
+      <w:proofErr w:type="spellEnd"/>
     </w:p>
     <w:p>
       <w:pPr>
@@ -1338,6 +1924,7 @@
           <w:color w:val="2E74B5" w:themeColor="accent1" w:themeShade="BF"/>
         </w:rPr>
       </w:pPr>
+      <w:proofErr w:type="spellStart"/>
       <w:r>
         <w:rPr>
           <w:b/>
@@ -1346,6 +1933,7 @@
         </w:rPr>
         <w:t>DropBehaviour</w:t>
       </w:r>
+      <w:proofErr w:type="spellEnd"/>
     </w:p>
     <w:p>
       <w:pPr>
@@ -1377,6 +1965,7 @@
           <w:color w:val="2E74B5" w:themeColor="accent1" w:themeShade="BF"/>
         </w:rPr>
       </w:pPr>
+      <w:proofErr w:type="spellStart"/>
       <w:r>
         <w:rPr>
           <w:b/>
@@ -1385,18 +1974,33 @@
         </w:rPr>
         <w:t>ZombieExpressionAction</w:t>
       </w:r>
-    </w:p>
-    <w:p>
-      <w:pPr>
-        <w:rPr>
-          <w:color w:val="2E74B5" w:themeColor="accent1" w:themeShade="BF"/>
-        </w:rPr>
-      </w:pPr>
-      <w:r>
-        <w:rPr>
-          <w:color w:val="2E74B5" w:themeColor="accent1" w:themeShade="BF"/>
-        </w:rPr>
-        <w:t>it is an ability for the zombie to say zombie expression such as: “Brainnnnnnns”</w:t>
+      <w:proofErr w:type="spellEnd"/>
+    </w:p>
+    <w:p>
+      <w:pPr>
+        <w:rPr>
+          <w:color w:val="2E74B5" w:themeColor="accent1" w:themeShade="BF"/>
+        </w:rPr>
+      </w:pPr>
+      <w:r>
+        <w:rPr>
+          <w:color w:val="2E74B5" w:themeColor="accent1" w:themeShade="BF"/>
+        </w:rPr>
+        <w:t>it is an ability for the zombie to say zombie expression such as: “</w:t>
+      </w:r>
+      <w:proofErr w:type="spellStart"/>
+      <w:r>
+        <w:rPr>
+          <w:color w:val="2E74B5" w:themeColor="accent1" w:themeShade="BF"/>
+        </w:rPr>
+        <w:t>Brainnnnnnns</w:t>
+      </w:r>
+      <w:proofErr w:type="spellEnd"/>
+      <w:r>
+        <w:rPr>
+          <w:color w:val="2E74B5" w:themeColor="accent1" w:themeShade="BF"/>
+        </w:rPr>
+        <w:t>”</w:t>
       </w:r>
     </w:p>
     <w:p>
@@ -1429,6 +2033,7 @@
           <w:color w:val="2E74B5" w:themeColor="accent1" w:themeShade="BF"/>
         </w:rPr>
       </w:pPr>
+      <w:proofErr w:type="spellStart"/>
       <w:r>
         <w:rPr>
           <w:b/>
@@ -1437,18 +2042,33 @@
         </w:rPr>
         <w:t>ZombieExpressionBehaviour</w:t>
       </w:r>
-    </w:p>
-    <w:p>
-      <w:pPr>
-        <w:rPr>
-          <w:color w:val="2E74B5" w:themeColor="accent1" w:themeShade="BF"/>
-        </w:rPr>
-      </w:pPr>
-      <w:r>
-        <w:rPr>
-          <w:color w:val="2E74B5" w:themeColor="accent1" w:themeShade="BF"/>
-        </w:rPr>
-        <w:t>this behaviour will control the ZombieExpressionAction to be occurred in 10% of the turns.</w:t>
+      <w:proofErr w:type="spellEnd"/>
+    </w:p>
+    <w:p>
+      <w:pPr>
+        <w:rPr>
+          <w:color w:val="2E74B5" w:themeColor="accent1" w:themeShade="BF"/>
+        </w:rPr>
+      </w:pPr>
+      <w:r>
+        <w:rPr>
+          <w:color w:val="2E74B5" w:themeColor="accent1" w:themeShade="BF"/>
+        </w:rPr>
+        <w:t xml:space="preserve">this behaviour will control the </w:t>
+      </w:r>
+      <w:proofErr w:type="spellStart"/>
+      <w:r>
+        <w:rPr>
+          <w:color w:val="2E74B5" w:themeColor="accent1" w:themeShade="BF"/>
+        </w:rPr>
+        <w:t>ZombieExpressionAction</w:t>
+      </w:r>
+      <w:proofErr w:type="spellEnd"/>
+      <w:r>
+        <w:rPr>
+          <w:color w:val="2E74B5" w:themeColor="accent1" w:themeShade="BF"/>
+        </w:rPr>
+        <w:t xml:space="preserve"> to be occurred in 10% of the turns.</w:t>
       </w:r>
     </w:p>
     <w:p/>
@@ -1508,12 +2128,14 @@
       <w:r>
         <w:t xml:space="preserve"> objects have a </w:t>
       </w:r>
+      <w:proofErr w:type="spellStart"/>
       <w:r>
         <w:rPr>
           <w:i/>
         </w:rPr>
         <w:t>HarvestBehaviour</w:t>
       </w:r>
+      <w:proofErr w:type="spellEnd"/>
       <w:r>
         <w:t xml:space="preserve"> object that allows the </w:t>
       </w:r>
@@ -1526,12 +2148,14 @@
       <w:r>
         <w:t xml:space="preserve">to perform the </w:t>
       </w:r>
+      <w:proofErr w:type="spellStart"/>
       <w:r>
         <w:rPr>
           <w:i/>
         </w:rPr>
         <w:t>HarvestAction</w:t>
       </w:r>
+      <w:proofErr w:type="spellEnd"/>
       <w:r>
         <w:t>.</w:t>
       </w:r>
@@ -1555,12 +2179,14 @@
       <w:r>
         <w:t xml:space="preserve">class can be extended further into different types of farmer sowing different types of </w:t>
       </w:r>
+      <w:proofErr w:type="spellStart"/>
       <w:r>
         <w:rPr>
           <w:i/>
         </w:rPr>
         <w:t>UnripeCrop</w:t>
       </w:r>
+      <w:proofErr w:type="spellEnd"/>
       <w:r>
         <w:t xml:space="preserve"> which heals for different amounts.</w:t>
       </w:r>
@@ -1578,12 +2204,14 @@
           <w:b/>
         </w:rPr>
       </w:pPr>
+      <w:proofErr w:type="spellStart"/>
       <w:r>
         <w:rPr>
           <w:b/>
         </w:rPr>
         <w:t>HarvestBehaviour</w:t>
       </w:r>
+      <w:proofErr w:type="spellEnd"/>
     </w:p>
     <w:p>
       <w:r>
@@ -1625,11 +2253,19 @@
       <w:r>
         <w:t xml:space="preserve">) have a </w:t>
       </w:r>
-      <w:r>
-        <w:rPr>
-          <w:i/>
-        </w:rPr>
-        <w:t xml:space="preserve">HarvestBehaviour </w:t>
+      <w:proofErr w:type="spellStart"/>
+      <w:r>
+        <w:rPr>
+          <w:i/>
+        </w:rPr>
+        <w:t>HarvestBehaviour</w:t>
+      </w:r>
+      <w:proofErr w:type="spellEnd"/>
+      <w:r>
+        <w:rPr>
+          <w:i/>
+        </w:rPr>
+        <w:t xml:space="preserve"> </w:t>
       </w:r>
       <w:r>
         <w:t>object.</w:t>
@@ -1642,12 +2278,14 @@
           <w:b/>
         </w:rPr>
       </w:pPr>
+      <w:proofErr w:type="spellStart"/>
       <w:r>
         <w:rPr>
           <w:b/>
         </w:rPr>
         <w:t>HarvestAction</w:t>
       </w:r>
+      <w:proofErr w:type="spellEnd"/>
     </w:p>
     <w:p>
       <w:r>
@@ -1662,11 +2300,19 @@
       <w:r>
         <w:t xml:space="preserve">class. </w:t>
       </w:r>
-      <w:r>
-        <w:rPr>
-          <w:i/>
-        </w:rPr>
-        <w:t xml:space="preserve">HarvestAction </w:t>
+      <w:proofErr w:type="spellStart"/>
+      <w:r>
+        <w:rPr>
+          <w:i/>
+        </w:rPr>
+        <w:t>HarvestAction</w:t>
+      </w:r>
+      <w:proofErr w:type="spellEnd"/>
+      <w:r>
+        <w:rPr>
+          <w:i/>
+        </w:rPr>
+        <w:t xml:space="preserve"> </w:t>
       </w:r>
       <w:r>
         <w:t xml:space="preserve">allows a </w:t>
@@ -1680,12 +2326,14 @@
       <w:r>
         <w:t xml:space="preserve"> object to harvest a </w:t>
       </w:r>
+      <w:proofErr w:type="spellStart"/>
       <w:r>
         <w:rPr>
           <w:i/>
         </w:rPr>
         <w:t>RipeCrop</w:t>
       </w:r>
+      <w:proofErr w:type="spellEnd"/>
       <w:r>
         <w:t xml:space="preserve"> and instantiates a </w:t>
       </w:r>
@@ -1727,12 +2375,14 @@
       <w:r>
         <w:t xml:space="preserve">When the </w:t>
       </w:r>
+      <w:proofErr w:type="spellStart"/>
       <w:r>
         <w:rPr>
           <w:i/>
         </w:rPr>
         <w:t>HarvestAction</w:t>
       </w:r>
+      <w:proofErr w:type="spellEnd"/>
       <w:r>
         <w:t xml:space="preserve"> object is added into </w:t>
       </w:r>
@@ -1745,11 +2395,19 @@
       <w:r>
         <w:t xml:space="preserve">’s </w:t>
       </w:r>
-      <w:r>
-        <w:rPr>
-          <w:i/>
-        </w:rPr>
-        <w:t xml:space="preserve">allowableAction </w:t>
+      <w:proofErr w:type="spellStart"/>
+      <w:r>
+        <w:rPr>
+          <w:i/>
+        </w:rPr>
+        <w:t>allowableAction</w:t>
+      </w:r>
+      <w:proofErr w:type="spellEnd"/>
+      <w:r>
+        <w:rPr>
+          <w:i/>
+        </w:rPr>
+        <w:t xml:space="preserve"> </w:t>
       </w:r>
       <w:r>
         <w:t xml:space="preserve">field, the option for the </w:t>
@@ -1763,12 +2421,14 @@
       <w:r>
         <w:t xml:space="preserve"> to harvest a </w:t>
       </w:r>
+      <w:proofErr w:type="spellStart"/>
       <w:r>
         <w:rPr>
           <w:i/>
         </w:rPr>
         <w:t>RipeCrop</w:t>
       </w:r>
+      <w:proofErr w:type="spellEnd"/>
       <w:r>
         <w:t xml:space="preserve"> will be added into the menu.</w:t>
       </w:r>
@@ -1782,6 +2442,7 @@
           <w:color w:val="5B9BD5" w:themeColor="accent1"/>
         </w:rPr>
       </w:pPr>
+      <w:proofErr w:type="spellStart"/>
       <w:r>
         <w:rPr>
           <w:b/>
@@ -1790,6 +2451,7 @@
         </w:rPr>
         <w:t>HarvestAction</w:t>
       </w:r>
+      <w:proofErr w:type="spellEnd"/>
     </w:p>
     <w:p>
       <w:pPr>
@@ -1818,6 +2480,7 @@
         </w:rPr>
         <w:t xml:space="preserve">’s </w:t>
       </w:r>
+      <w:proofErr w:type="spellStart"/>
       <w:r>
         <w:rPr>
           <w:i/>
@@ -1826,19 +2489,76 @@
         </w:rPr>
         <w:t>allowableAction</w:t>
       </w:r>
+      <w:proofErr w:type="spellEnd"/>
       <w:r>
         <w:rPr>
           <w:color w:val="5B9BD5" w:themeColor="accent1"/>
         </w:rPr>
         <w:t xml:space="preserve"> field. It is now created in </w:t>
       </w:r>
+      <w:proofErr w:type="spellStart"/>
+      <w:proofErr w:type="gramStart"/>
       <w:r>
         <w:rPr>
           <w:i/>
           <w:iCs/>
           <w:color w:val="5B9BD5" w:themeColor="accent1"/>
         </w:rPr>
-        <w:t xml:space="preserve">addHarvestAction(Actions actions, Actor actor, GameMap map) </w:t>
+        <w:t>addHarvestAction</w:t>
+      </w:r>
+      <w:proofErr w:type="spellEnd"/>
+      <w:r>
+        <w:rPr>
+          <w:i/>
+          <w:iCs/>
+          <w:color w:val="5B9BD5" w:themeColor="accent1"/>
+        </w:rPr>
+        <w:t>(</w:t>
+      </w:r>
+      <w:proofErr w:type="gramEnd"/>
+      <w:r>
+        <w:rPr>
+          <w:i/>
+          <w:iCs/>
+          <w:color w:val="5B9BD5" w:themeColor="accent1"/>
+        </w:rPr>
+        <w:t xml:space="preserve">Actions actions, Actor </w:t>
+      </w:r>
+      <w:proofErr w:type="spellStart"/>
+      <w:r>
+        <w:rPr>
+          <w:i/>
+          <w:iCs/>
+          <w:color w:val="5B9BD5" w:themeColor="accent1"/>
+        </w:rPr>
+        <w:t>actor</w:t>
+      </w:r>
+      <w:proofErr w:type="spellEnd"/>
+      <w:r>
+        <w:rPr>
+          <w:i/>
+          <w:iCs/>
+          <w:color w:val="5B9BD5" w:themeColor="accent1"/>
+        </w:rPr>
+        <w:t xml:space="preserve">, </w:t>
+      </w:r>
+      <w:proofErr w:type="spellStart"/>
+      <w:r>
+        <w:rPr>
+          <w:i/>
+          <w:iCs/>
+          <w:color w:val="5B9BD5" w:themeColor="accent1"/>
+        </w:rPr>
+        <w:t>GameMap</w:t>
+      </w:r>
+      <w:proofErr w:type="spellEnd"/>
+      <w:r>
+        <w:rPr>
+          <w:i/>
+          <w:iCs/>
+          <w:color w:val="5B9BD5" w:themeColor="accent1"/>
+        </w:rPr>
+        <w:t xml:space="preserve"> map) </w:t>
       </w:r>
       <w:r>
         <w:rPr>
@@ -1846,13 +2566,23 @@
         </w:rPr>
         <w:t xml:space="preserve">method in </w:t>
       </w:r>
+      <w:proofErr w:type="spellStart"/>
       <w:r>
         <w:rPr>
           <w:i/>
           <w:iCs/>
           <w:color w:val="5B9BD5" w:themeColor="accent1"/>
         </w:rPr>
-        <w:t xml:space="preserve">ActorInterface </w:t>
+        <w:t>ActorInterface</w:t>
+      </w:r>
+      <w:proofErr w:type="spellEnd"/>
+      <w:r>
+        <w:rPr>
+          <w:i/>
+          <w:iCs/>
+          <w:color w:val="5B9BD5" w:themeColor="accent1"/>
+        </w:rPr>
+        <w:t xml:space="preserve"> </w:t>
       </w:r>
       <w:r>
         <w:rPr>
@@ -1896,12 +2626,14 @@
           <w:b/>
         </w:rPr>
       </w:pPr>
+      <w:proofErr w:type="spellStart"/>
       <w:r>
         <w:rPr>
           <w:b/>
         </w:rPr>
         <w:t>FertilizeBehaviour</w:t>
       </w:r>
+      <w:proofErr w:type="spellEnd"/>
     </w:p>
     <w:p>
       <w:pPr>
@@ -1930,12 +2662,14 @@
       <w:r>
         <w:t xml:space="preserve">objects have a </w:t>
       </w:r>
+      <w:proofErr w:type="spellStart"/>
       <w:r>
         <w:rPr>
           <w:i/>
         </w:rPr>
         <w:t>FertilizeBehaviour</w:t>
       </w:r>
+      <w:proofErr w:type="spellEnd"/>
       <w:r>
         <w:t xml:space="preserve"> object. It allows a </w:t>
       </w:r>
@@ -1948,12 +2682,14 @@
       <w:r>
         <w:t xml:space="preserve">to perform </w:t>
       </w:r>
+      <w:proofErr w:type="spellStart"/>
       <w:r>
         <w:rPr>
           <w:i/>
         </w:rPr>
         <w:t>FertilizeAction</w:t>
       </w:r>
+      <w:proofErr w:type="spellEnd"/>
       <w:r>
         <w:t xml:space="preserve"> that fertilizes an Unripe Crop</w:t>
       </w:r>
@@ -1989,12 +2725,14 @@
           <w:b/>
         </w:rPr>
       </w:pPr>
+      <w:proofErr w:type="spellStart"/>
       <w:r>
         <w:rPr>
           <w:b/>
         </w:rPr>
         <w:t>FertilizeAction</w:t>
       </w:r>
+      <w:proofErr w:type="spellEnd"/>
     </w:p>
     <w:p>
       <w:r>
@@ -2009,30 +2747,36 @@
       <w:r>
         <w:t xml:space="preserve">class. </w:t>
       </w:r>
+      <w:proofErr w:type="spellStart"/>
       <w:r>
         <w:rPr>
           <w:i/>
         </w:rPr>
         <w:t>FertilizeAction</w:t>
       </w:r>
+      <w:proofErr w:type="spellEnd"/>
       <w:r>
         <w:t xml:space="preserve"> changes the age of the </w:t>
       </w:r>
+      <w:proofErr w:type="spellStart"/>
       <w:r>
         <w:rPr>
           <w:i/>
         </w:rPr>
         <w:t>UnripeCrop</w:t>
       </w:r>
+      <w:proofErr w:type="spellEnd"/>
       <w:r>
         <w:t xml:space="preserve"> object to decrease the time for it to ripe, given that there is an </w:t>
       </w:r>
+      <w:proofErr w:type="spellStart"/>
       <w:r>
         <w:rPr>
           <w:i/>
         </w:rPr>
         <w:t>UnripeCrop</w:t>
       </w:r>
+      <w:proofErr w:type="spellEnd"/>
       <w:r>
         <w:t xml:space="preserve"> object that the </w:t>
       </w:r>
@@ -2059,7 +2803,15 @@
         <w:t xml:space="preserve">Advantages: </w:t>
       </w:r>
       <w:r>
-        <w:t xml:space="preserve">When the FertilizeAction object is added into </w:t>
+        <w:t xml:space="preserve">When the </w:t>
+      </w:r>
+      <w:proofErr w:type="spellStart"/>
+      <w:r>
+        <w:t>FertilizeAction</w:t>
+      </w:r>
+      <w:proofErr w:type="spellEnd"/>
+      <w:r>
+        <w:t xml:space="preserve"> object is added into </w:t>
       </w:r>
       <w:r>
         <w:rPr>
@@ -2070,12 +2822,14 @@
       <w:r>
         <w:t xml:space="preserve">’s </w:t>
       </w:r>
+      <w:proofErr w:type="spellStart"/>
       <w:r>
         <w:rPr>
           <w:i/>
         </w:rPr>
         <w:t>allowableAction</w:t>
       </w:r>
+      <w:proofErr w:type="spellEnd"/>
       <w:r>
         <w:t xml:space="preserve"> field, the option for the </w:t>
       </w:r>
@@ -2088,12 +2842,14 @@
       <w:r>
         <w:t xml:space="preserve"> to fertilize an </w:t>
       </w:r>
+      <w:proofErr w:type="spellStart"/>
       <w:r>
         <w:rPr>
           <w:i/>
         </w:rPr>
         <w:t>UnripeCrop</w:t>
       </w:r>
+      <w:proofErr w:type="spellEnd"/>
       <w:r>
         <w:t xml:space="preserve"> will be added into the menu.</w:t>
       </w:r>
@@ -2111,12 +2867,14 @@
           <w:b/>
         </w:rPr>
       </w:pPr>
+      <w:proofErr w:type="spellStart"/>
       <w:r>
         <w:rPr>
           <w:b/>
         </w:rPr>
         <w:t>SowBehaviour</w:t>
       </w:r>
+      <w:proofErr w:type="spellEnd"/>
     </w:p>
     <w:p>
       <w:pPr>
@@ -2145,12 +2903,14 @@
       <w:r>
         <w:t xml:space="preserve">objects have a </w:t>
       </w:r>
+      <w:proofErr w:type="spellStart"/>
       <w:r>
         <w:rPr>
           <w:i/>
         </w:rPr>
         <w:t>SowBehaviour</w:t>
       </w:r>
+      <w:proofErr w:type="spellEnd"/>
       <w:r>
         <w:t xml:space="preserve"> object. It allows a </w:t>
       </w:r>
@@ -2163,20 +2923,30 @@
       <w:r>
         <w:t xml:space="preserve"> to perform </w:t>
       </w:r>
+      <w:proofErr w:type="spellStart"/>
       <w:r>
         <w:rPr>
           <w:i/>
         </w:rPr>
         <w:t>SowAction</w:t>
       </w:r>
+      <w:proofErr w:type="spellEnd"/>
       <w:r>
         <w:t xml:space="preserve"> that sow an </w:t>
       </w:r>
-      <w:r>
-        <w:rPr>
-          <w:i/>
-        </w:rPr>
-        <w:t xml:space="preserve">UnripeCrop </w:t>
+      <w:proofErr w:type="spellStart"/>
+      <w:r>
+        <w:rPr>
+          <w:i/>
+        </w:rPr>
+        <w:t>UnripeCrop</w:t>
+      </w:r>
+      <w:proofErr w:type="spellEnd"/>
+      <w:r>
+        <w:rPr>
+          <w:i/>
+        </w:rPr>
+        <w:t xml:space="preserve"> </w:t>
       </w:r>
       <w:r>
         <w:t xml:space="preserve">on a patch of dirt, given that there is a patch of dirt next to the </w:t>
@@ -2204,12 +2974,14 @@
           <w:b/>
         </w:rPr>
       </w:pPr>
+      <w:proofErr w:type="spellStart"/>
       <w:r>
         <w:rPr>
           <w:b/>
         </w:rPr>
         <w:t>SowAction</w:t>
       </w:r>
+      <w:proofErr w:type="spellEnd"/>
     </w:p>
     <w:p>
       <w:r>
@@ -2224,14 +2996,24 @@
       <w:r>
         <w:t xml:space="preserve"> class. </w:t>
       </w:r>
+      <w:proofErr w:type="spellStart"/>
       <w:r>
         <w:rPr>
           <w:i/>
         </w:rPr>
         <w:t>SowAction</w:t>
       </w:r>
-      <w:r>
-        <w:t xml:space="preserve"> has a 33% probability of successfully sowing a UnripeCrop on a patch of dirt given that the </w:t>
+      <w:proofErr w:type="spellEnd"/>
+      <w:r>
+        <w:t xml:space="preserve"> has a 33% probability of successfully sowing a </w:t>
+      </w:r>
+      <w:proofErr w:type="spellStart"/>
+      <w:r>
+        <w:t>UnripeCrop</w:t>
+      </w:r>
+      <w:proofErr w:type="spellEnd"/>
+      <w:r>
+        <w:t xml:space="preserve"> on a patch of dirt given that the </w:t>
       </w:r>
       <w:r>
         <w:rPr>
@@ -2253,12 +3035,14 @@
       <w:r>
         <w:t xml:space="preserve">When the </w:t>
       </w:r>
+      <w:proofErr w:type="spellStart"/>
       <w:r>
         <w:rPr>
           <w:i/>
         </w:rPr>
         <w:t>SowAction</w:t>
       </w:r>
+      <w:proofErr w:type="spellEnd"/>
       <w:r>
         <w:t xml:space="preserve"> object is added into </w:t>
       </w:r>
@@ -2271,12 +3055,14 @@
       <w:r>
         <w:t xml:space="preserve">’s </w:t>
       </w:r>
+      <w:proofErr w:type="spellStart"/>
       <w:r>
         <w:rPr>
           <w:i/>
         </w:rPr>
         <w:t>allowableAction</w:t>
       </w:r>
+      <w:proofErr w:type="spellEnd"/>
       <w:r>
         <w:t xml:space="preserve"> field, the option for the </w:t>
       </w:r>
@@ -2303,12 +3089,14 @@
           <w:b/>
         </w:rPr>
       </w:pPr>
+      <w:proofErr w:type="spellStart"/>
       <w:r>
         <w:rPr>
           <w:b/>
         </w:rPr>
         <w:t>EatFoodBehaviour</w:t>
       </w:r>
+      <w:proofErr w:type="spellEnd"/>
     </w:p>
     <w:p>
       <w:pPr>
@@ -2337,12 +3125,14 @@
       <w:r>
         <w:t xml:space="preserve"> objects have an </w:t>
       </w:r>
+      <w:proofErr w:type="spellStart"/>
       <w:r>
         <w:rPr>
           <w:i/>
         </w:rPr>
         <w:t>EatFoodBehaviour</w:t>
       </w:r>
+      <w:proofErr w:type="spellEnd"/>
       <w:r>
         <w:t xml:space="preserve">. Only </w:t>
       </w:r>
@@ -2355,12 +3145,14 @@
       <w:r>
         <w:t xml:space="preserve"> objects have an </w:t>
       </w:r>
+      <w:proofErr w:type="spellStart"/>
       <w:r>
         <w:rPr>
           <w:i/>
         </w:rPr>
         <w:t>EatFoodBehaviour</w:t>
       </w:r>
+      <w:proofErr w:type="spellEnd"/>
       <w:r>
         <w:t xml:space="preserve"> object. It allows </w:t>
       </w:r>
@@ -2373,12 +3165,14 @@
       <w:r>
         <w:t xml:space="preserve">objects to perform </w:t>
       </w:r>
+      <w:proofErr w:type="spellStart"/>
       <w:r>
         <w:rPr>
           <w:i/>
         </w:rPr>
         <w:t>EatFoodAction</w:t>
       </w:r>
+      <w:proofErr w:type="spellEnd"/>
       <w:r>
         <w:t xml:space="preserve"> that consumes food and heals the </w:t>
       </w:r>
@@ -2405,12 +3199,14 @@
           <w:b/>
         </w:rPr>
       </w:pPr>
+      <w:proofErr w:type="spellStart"/>
       <w:r>
         <w:rPr>
           <w:b/>
         </w:rPr>
         <w:t>EatFoodAction</w:t>
       </w:r>
+      <w:proofErr w:type="spellEnd"/>
     </w:p>
     <w:p>
       <w:r>
@@ -2425,12 +3221,14 @@
       <w:r>
         <w:t xml:space="preserve">class. </w:t>
       </w:r>
+      <w:proofErr w:type="spellStart"/>
       <w:r>
         <w:rPr>
           <w:i/>
         </w:rPr>
         <w:t>EatFoodAction</w:t>
       </w:r>
+      <w:proofErr w:type="spellEnd"/>
       <w:r>
         <w:t xml:space="preserve"> removes a </w:t>
       </w:r>
@@ -2472,11 +3270,19 @@
       <w:r>
         <w:t xml:space="preserve"> When </w:t>
       </w:r>
-      <w:r>
-        <w:rPr>
-          <w:i/>
-        </w:rPr>
-        <w:t xml:space="preserve">EatFoodAction </w:t>
+      <w:proofErr w:type="spellStart"/>
+      <w:r>
+        <w:rPr>
+          <w:i/>
+        </w:rPr>
+        <w:t>EatFoodAction</w:t>
+      </w:r>
+      <w:proofErr w:type="spellEnd"/>
+      <w:r>
+        <w:rPr>
+          <w:i/>
+        </w:rPr>
+        <w:t xml:space="preserve"> </w:t>
       </w:r>
       <w:r>
         <w:t xml:space="preserve">object is added into </w:t>
@@ -2485,8 +3291,16 @@
         <w:rPr>
           <w:i/>
         </w:rPr>
-        <w:t>Food allowableAction</w:t>
-      </w:r>
+        <w:t xml:space="preserve">Food </w:t>
+      </w:r>
+      <w:proofErr w:type="spellStart"/>
+      <w:r>
+        <w:rPr>
+          <w:i/>
+        </w:rPr>
+        <w:t>allowableAction</w:t>
+      </w:r>
+      <w:proofErr w:type="spellEnd"/>
       <w:r>
         <w:t xml:space="preserve"> field, the option for the </w:t>
       </w:r>
@@ -2518,6 +3332,7 @@
           <w:color w:val="5B9BD5" w:themeColor="accent1"/>
         </w:rPr>
       </w:pPr>
+      <w:proofErr w:type="spellStart"/>
       <w:r>
         <w:rPr>
           <w:b/>
@@ -2526,6 +3341,7 @@
         </w:rPr>
         <w:t>EatFoodAction</w:t>
       </w:r>
+      <w:proofErr w:type="spellEnd"/>
     </w:p>
     <w:p>
       <w:pPr>
@@ -2553,6 +3369,7 @@
         </w:rPr>
         <w:t xml:space="preserve">’s </w:t>
       </w:r>
+      <w:proofErr w:type="spellStart"/>
       <w:r>
         <w:rPr>
           <w:i/>
@@ -2561,19 +3378,40 @@
         </w:rPr>
         <w:t>allowableAction</w:t>
       </w:r>
+      <w:proofErr w:type="spellEnd"/>
       <w:r>
         <w:rPr>
           <w:color w:val="5B9BD5" w:themeColor="accent1"/>
         </w:rPr>
         <w:t xml:space="preserve"> field. It is now created in </w:t>
       </w:r>
+      <w:proofErr w:type="spellStart"/>
+      <w:proofErr w:type="gramStart"/>
       <w:r>
         <w:rPr>
           <w:i/>
           <w:iCs/>
           <w:color w:val="5B9BD5" w:themeColor="accent1"/>
         </w:rPr>
-        <w:t xml:space="preserve">addEatFoodAction(Actions actions, Actor actor) </w:t>
+        <w:t>addEatFoodAction</w:t>
+      </w:r>
+      <w:proofErr w:type="spellEnd"/>
+      <w:r>
+        <w:rPr>
+          <w:i/>
+          <w:iCs/>
+          <w:color w:val="5B9BD5" w:themeColor="accent1"/>
+        </w:rPr>
+        <w:t>(</w:t>
+      </w:r>
+      <w:proofErr w:type="gramEnd"/>
+      <w:r>
+        <w:rPr>
+          <w:i/>
+          <w:iCs/>
+          <w:color w:val="5B9BD5" w:themeColor="accent1"/>
+        </w:rPr>
+        <w:t xml:space="preserve">Actions actions, Actor actor) </w:t>
       </w:r>
       <w:r>
         <w:rPr>
@@ -2581,13 +3419,23 @@
         </w:rPr>
         <w:t xml:space="preserve">method in </w:t>
       </w:r>
+      <w:proofErr w:type="spellStart"/>
       <w:r>
         <w:rPr>
           <w:i/>
           <w:iCs/>
           <w:color w:val="5B9BD5" w:themeColor="accent1"/>
         </w:rPr>
-        <w:t xml:space="preserve">ActorInterface </w:t>
+        <w:t>ActorInterface</w:t>
+      </w:r>
+      <w:proofErr w:type="spellEnd"/>
+      <w:r>
+        <w:rPr>
+          <w:i/>
+          <w:iCs/>
+          <w:color w:val="5B9BD5" w:themeColor="accent1"/>
+        </w:rPr>
+        <w:t xml:space="preserve"> </w:t>
       </w:r>
       <w:r>
         <w:rPr>
@@ -2637,12 +3485,14 @@
           <w:b/>
         </w:rPr>
       </w:pPr>
+      <w:proofErr w:type="spellStart"/>
       <w:r>
         <w:rPr>
           <w:b/>
         </w:rPr>
         <w:t>UnripeCrop</w:t>
       </w:r>
+      <w:proofErr w:type="spellEnd"/>
     </w:p>
     <w:p>
       <w:r>
@@ -2658,30 +3508,42 @@
       <w:r>
         <w:t xml:space="preserve"> class. </w:t>
       </w:r>
-      <w:r>
-        <w:rPr>
-          <w:i/>
-        </w:rPr>
-        <w:t xml:space="preserve">UnripeCrop </w:t>
+      <w:proofErr w:type="spellStart"/>
+      <w:r>
+        <w:rPr>
+          <w:i/>
+        </w:rPr>
+        <w:t>UnripeCrop</w:t>
+      </w:r>
+      <w:proofErr w:type="spellEnd"/>
+      <w:r>
+        <w:rPr>
+          <w:i/>
+        </w:rPr>
+        <w:t xml:space="preserve"> </w:t>
       </w:r>
       <w:r>
         <w:t xml:space="preserve">interacts with </w:t>
       </w:r>
+      <w:proofErr w:type="spellStart"/>
       <w:r>
         <w:rPr>
           <w:i/>
         </w:rPr>
         <w:t>FertilizeAction</w:t>
       </w:r>
+      <w:proofErr w:type="spellEnd"/>
       <w:r>
         <w:t xml:space="preserve"> because </w:t>
       </w:r>
+      <w:proofErr w:type="spellStart"/>
       <w:r>
         <w:rPr>
           <w:i/>
         </w:rPr>
         <w:t>FertilizeAction</w:t>
       </w:r>
+      <w:proofErr w:type="spellEnd"/>
       <w:r>
         <w:t xml:space="preserve"> will decrease the </w:t>
       </w:r>
@@ -2694,20 +3556,36 @@
       <w:r>
         <w:t xml:space="preserve"> of the </w:t>
       </w:r>
-      <w:r>
-        <w:rPr>
-          <w:i/>
-        </w:rPr>
-        <w:t xml:space="preserve">UnripeCrop </w:t>
+      <w:proofErr w:type="spellStart"/>
+      <w:r>
+        <w:rPr>
+          <w:i/>
+        </w:rPr>
+        <w:t>UnripeCrop</w:t>
+      </w:r>
+      <w:proofErr w:type="spellEnd"/>
+      <w:r>
+        <w:rPr>
+          <w:i/>
+        </w:rPr>
+        <w:t xml:space="preserve"> </w:t>
       </w:r>
       <w:r>
         <w:t xml:space="preserve">object. </w:t>
       </w:r>
-      <w:r>
-        <w:rPr>
-          <w:i/>
-        </w:rPr>
-        <w:t xml:space="preserve">UnripeCrop </w:t>
+      <w:proofErr w:type="spellStart"/>
+      <w:r>
+        <w:rPr>
+          <w:i/>
+        </w:rPr>
+        <w:t>UnripeCrop</w:t>
+      </w:r>
+      <w:proofErr w:type="spellEnd"/>
+      <w:r>
+        <w:rPr>
+          <w:i/>
+        </w:rPr>
+        <w:t xml:space="preserve"> </w:t>
       </w:r>
       <w:r>
         <w:t xml:space="preserve">cannot be harvested and can only be fertilized by </w:t>
@@ -2737,12 +3615,14 @@
       <w:r>
         <w:t xml:space="preserve">This class is initiated in the </w:t>
       </w:r>
+      <w:proofErr w:type="spellStart"/>
       <w:r>
         <w:rPr>
           <w:i/>
         </w:rPr>
         <w:t>SowAction</w:t>
       </w:r>
+      <w:proofErr w:type="spellEnd"/>
       <w:r>
         <w:t xml:space="preserve"> class.</w:t>
       </w:r>
@@ -2760,12 +3640,14 @@
           <w:b/>
         </w:rPr>
       </w:pPr>
+      <w:proofErr w:type="spellStart"/>
       <w:r>
         <w:rPr>
           <w:b/>
         </w:rPr>
         <w:t>RipeCrop</w:t>
       </w:r>
+      <w:proofErr w:type="spellEnd"/>
     </w:p>
     <w:p>
       <w:r>
@@ -2784,44 +3666,78 @@
         <w:rPr>
           <w:i/>
         </w:rPr>
-        <w:t xml:space="preserve"> RipeCrop</w:t>
-      </w:r>
+        <w:t xml:space="preserve"> </w:t>
+      </w:r>
+      <w:proofErr w:type="spellStart"/>
+      <w:r>
+        <w:rPr>
+          <w:i/>
+        </w:rPr>
+        <w:t>RipeCrop</w:t>
+      </w:r>
+      <w:proofErr w:type="spellEnd"/>
       <w:r>
         <w:t xml:space="preserve"> object is instantiated within an </w:t>
       </w:r>
-      <w:r>
-        <w:rPr>
-          <w:i/>
-        </w:rPr>
-        <w:t xml:space="preserve">UnripeCrop </w:t>
+      <w:proofErr w:type="spellStart"/>
+      <w:r>
+        <w:rPr>
+          <w:i/>
+        </w:rPr>
+        <w:t>UnripeCrop</w:t>
+      </w:r>
+      <w:proofErr w:type="spellEnd"/>
+      <w:r>
+        <w:rPr>
+          <w:i/>
+        </w:rPr>
+        <w:t xml:space="preserve"> </w:t>
       </w:r>
       <w:r>
         <w:t xml:space="preserve">object (when </w:t>
       </w:r>
-      <w:r>
-        <w:rPr>
-          <w:i/>
-        </w:rPr>
-        <w:t xml:space="preserve">UnripeCrop </w:t>
+      <w:proofErr w:type="spellStart"/>
+      <w:r>
+        <w:rPr>
+          <w:i/>
+        </w:rPr>
+        <w:t>UnripeCrop</w:t>
+      </w:r>
+      <w:proofErr w:type="spellEnd"/>
+      <w:r>
+        <w:rPr>
+          <w:i/>
+        </w:rPr>
+        <w:t xml:space="preserve"> </w:t>
       </w:r>
       <w:r>
         <w:t xml:space="preserve">object age &gt; 20). It replaces a </w:t>
       </w:r>
-      <w:r>
-        <w:rPr>
-          <w:i/>
-        </w:rPr>
-        <w:t xml:space="preserve">UnripeCrop </w:t>
+      <w:proofErr w:type="spellStart"/>
+      <w:r>
+        <w:rPr>
+          <w:i/>
+        </w:rPr>
+        <w:t>UnripeCrop</w:t>
+      </w:r>
+      <w:proofErr w:type="spellEnd"/>
+      <w:r>
+        <w:rPr>
+          <w:i/>
+        </w:rPr>
+        <w:t xml:space="preserve"> </w:t>
       </w:r>
       <w:r>
         <w:t xml:space="preserve">object on the map with </w:t>
       </w:r>
+      <w:proofErr w:type="spellStart"/>
       <w:r>
         <w:rPr>
           <w:i/>
         </w:rPr>
         <w:t>RipeCrop</w:t>
       </w:r>
+      <w:proofErr w:type="spellEnd"/>
       <w:r>
         <w:t>.</w:t>
       </w:r>
@@ -2841,23 +3757,35 @@
       <w:r>
         <w:t xml:space="preserve">This class is separated from the </w:t>
       </w:r>
+      <w:proofErr w:type="spellStart"/>
       <w:r>
         <w:rPr>
           <w:i/>
         </w:rPr>
         <w:t>UnripeCrop</w:t>
       </w:r>
+      <w:proofErr w:type="spellEnd"/>
       <w:r>
         <w:t xml:space="preserve"> class because when the player and a farmer want to harvest food from a </w:t>
       </w:r>
+      <w:proofErr w:type="spellStart"/>
       <w:r>
         <w:rPr>
           <w:i/>
         </w:rPr>
         <w:t>RipeCrop</w:t>
       </w:r>
-      <w:r>
-        <w:t xml:space="preserve">, in the code “instanceof” syntax can be used for </w:t>
+      <w:proofErr w:type="spellEnd"/>
+      <w:r>
+        <w:t>, in the code “</w:t>
+      </w:r>
+      <w:proofErr w:type="spellStart"/>
+      <w:r>
+        <w:t>instanceof</w:t>
+      </w:r>
+      <w:proofErr w:type="spellEnd"/>
+      <w:r>
+        <w:t xml:space="preserve">” syntax can be used for </w:t>
       </w:r>
       <w:r>
         <w:rPr>
@@ -2890,8 +3818,16 @@
         <w:rPr>
           <w:i/>
         </w:rPr>
-        <w:t xml:space="preserve"> RipeCrop</w:t>
-      </w:r>
+        <w:t xml:space="preserve"> </w:t>
+      </w:r>
+      <w:proofErr w:type="spellStart"/>
+      <w:r>
+        <w:rPr>
+          <w:i/>
+        </w:rPr>
+        <w:t>RipeCrop</w:t>
+      </w:r>
+      <w:proofErr w:type="spellEnd"/>
       <w:r>
         <w:t xml:space="preserve"> or not.</w:t>
       </w:r>
@@ -2915,7 +3851,39 @@
           <w:b/>
           <w:color w:val="5B9BD5" w:themeColor="accent1"/>
         </w:rPr>
-        <w:t>Crop (new class implemented to replace UnripeCrop and RipeCrop classes)</w:t>
+        <w:t xml:space="preserve">Crop (new class implemented to replace </w:t>
+      </w:r>
+      <w:proofErr w:type="spellStart"/>
+      <w:r>
+        <w:rPr>
+          <w:b/>
+          <w:color w:val="5B9BD5" w:themeColor="accent1"/>
+        </w:rPr>
+        <w:t>UnripeCrop</w:t>
+      </w:r>
+      <w:proofErr w:type="spellEnd"/>
+      <w:r>
+        <w:rPr>
+          <w:b/>
+          <w:color w:val="5B9BD5" w:themeColor="accent1"/>
+        </w:rPr>
+        <w:t xml:space="preserve"> and </w:t>
+      </w:r>
+      <w:proofErr w:type="spellStart"/>
+      <w:r>
+        <w:rPr>
+          <w:b/>
+          <w:color w:val="5B9BD5" w:themeColor="accent1"/>
+        </w:rPr>
+        <w:t>RipeCrop</w:t>
+      </w:r>
+      <w:proofErr w:type="spellEnd"/>
+      <w:r>
+        <w:rPr>
+          <w:b/>
+          <w:color w:val="5B9BD5" w:themeColor="accent1"/>
+        </w:rPr>
+        <w:t xml:space="preserve"> classes)</w:t>
       </w:r>
     </w:p>
     <w:p>
@@ -2962,7 +3930,23 @@
           <w:bCs/>
           <w:color w:val="5B9BD5" w:themeColor="accent1"/>
         </w:rPr>
-        <w:t xml:space="preserve">class will have a boolean variable that determines whether the </w:t>
+        <w:t xml:space="preserve">class will have a </w:t>
+      </w:r>
+      <w:proofErr w:type="spellStart"/>
+      <w:r>
+        <w:rPr>
+          <w:bCs/>
+          <w:color w:val="5B9BD5" w:themeColor="accent1"/>
+        </w:rPr>
+        <w:t>boolean</w:t>
+      </w:r>
+      <w:proofErr w:type="spellEnd"/>
+      <w:r>
+        <w:rPr>
+          <w:bCs/>
+          <w:color w:val="5B9BD5" w:themeColor="accent1"/>
+        </w:rPr>
+        <w:t xml:space="preserve"> variable that determines whether the </w:t>
       </w:r>
       <w:r>
         <w:rPr>
@@ -2978,7 +3962,23 @@
           <w:bCs/>
           <w:color w:val="5B9BD5" w:themeColor="accent1"/>
         </w:rPr>
-        <w:t xml:space="preserve">is ripe or not, the boolean variable will be changed according to the </w:t>
+        <w:t xml:space="preserve">is ripe or not, the </w:t>
+      </w:r>
+      <w:proofErr w:type="spellStart"/>
+      <w:r>
+        <w:rPr>
+          <w:bCs/>
+          <w:color w:val="5B9BD5" w:themeColor="accent1"/>
+        </w:rPr>
+        <w:t>boolean</w:t>
+      </w:r>
+      <w:proofErr w:type="spellEnd"/>
+      <w:r>
+        <w:rPr>
+          <w:bCs/>
+          <w:color w:val="5B9BD5" w:themeColor="accent1"/>
+        </w:rPr>
+        <w:t xml:space="preserve"> variable will be changed according to the </w:t>
       </w:r>
       <w:r>
         <w:rPr>
@@ -3075,12 +4075,14 @@
       <w:r>
         <w:t xml:space="preserve"> type) when a </w:t>
       </w:r>
+      <w:proofErr w:type="spellStart"/>
       <w:r>
         <w:rPr>
           <w:i/>
         </w:rPr>
         <w:t>RipeCrop</w:t>
       </w:r>
+      <w:proofErr w:type="spellEnd"/>
       <w:r>
         <w:t xml:space="preserve"> is harvested by a </w:t>
       </w:r>
@@ -3142,60 +4144,109 @@
           <w:color w:val="2E74B5" w:themeColor="accent1" w:themeShade="BF"/>
         </w:rPr>
       </w:pPr>
-      <w:r>
-        <w:rPr>
-          <w:b/>
-          <w:bCs/>
-          <w:color w:val="2E74B5" w:themeColor="accent1" w:themeShade="BF"/>
-        </w:rPr>
-        <w:t>ActorInterface:</w:t>
-      </w:r>
-    </w:p>
-    <w:p>
-      <w:pPr>
-        <w:rPr>
-          <w:color w:val="2E74B5" w:themeColor="accent1" w:themeShade="BF"/>
-        </w:rPr>
-      </w:pPr>
-      <w:r>
-        <w:rPr>
-          <w:color w:val="2E74B5" w:themeColor="accent1" w:themeShade="BF"/>
-        </w:rPr>
-        <w:t>In the ActorInterface, getNumArm() and getNumLeg() default method has been created for actors to use default value for leg and arm but the logic of these functions will be changed in the ZombieActor by calculating the number of arms and legs which is in the items arraylist.</w:t>
-      </w:r>
-    </w:p>
-    <w:p>
-      <w:pPr>
-        <w:rPr>
-          <w:color w:val="2E74B5" w:themeColor="accent1" w:themeShade="BF"/>
-        </w:rPr>
-      </w:pPr>
-      <w:r>
-        <w:rPr>
-          <w:color w:val="2E74B5" w:themeColor="accent1" w:themeShade="BF"/>
-        </w:rPr>
-        <w:t>The same thing is done for getNumTurn() which the logic will be changed in the ZombieActor class. Also, the crafter method is used as a default value of false and this value will change to true if an actor implements the craft interface.</w:t>
-      </w:r>
-    </w:p>
-    <w:p>
-      <w:pPr>
-        <w:rPr>
-          <w:color w:val="2E74B5" w:themeColor="accent1" w:themeShade="BF"/>
-        </w:rPr>
-      </w:pPr>
-    </w:p>
-    <w:p>
-      <w:pPr>
-        <w:rPr>
-          <w:color w:val="2E74B5" w:themeColor="accent1" w:themeShade="BF"/>
-        </w:rPr>
-      </w:pPr>
-      <w:r>
-        <w:rPr>
-          <w:color w:val="2E74B5" w:themeColor="accent1" w:themeShade="BF"/>
-        </w:rPr>
-        <w:t>The harvester() and perThatEatFood() method works the same way as crafter() method</w:t>
-      </w:r>
+      <w:proofErr w:type="spellStart"/>
+      <w:r>
+        <w:rPr>
+          <w:b/>
+          <w:bCs/>
+          <w:color w:val="2E74B5" w:themeColor="accent1" w:themeShade="BF"/>
+        </w:rPr>
+        <w:t>ActorInterface</w:t>
+      </w:r>
+      <w:proofErr w:type="spellEnd"/>
+      <w:r>
+        <w:rPr>
+          <w:b/>
+          <w:bCs/>
+          <w:color w:val="2E74B5" w:themeColor="accent1" w:themeShade="BF"/>
+        </w:rPr>
+        <w:t>:</w:t>
+      </w:r>
+    </w:p>
+    <w:p>
+      <w:pPr>
+        <w:rPr>
+          <w:color w:val="2E74B5" w:themeColor="accent1" w:themeShade="BF"/>
+        </w:rPr>
+      </w:pPr>
+      <w:r>
+        <w:rPr>
+          <w:color w:val="2E74B5" w:themeColor="accent1" w:themeShade="BF"/>
+        </w:rPr>
+        <w:t xml:space="preserve">In the </w:t>
+      </w:r>
+      <w:proofErr w:type="spellStart"/>
+      <w:r>
+        <w:rPr>
+          <w:color w:val="2E74B5" w:themeColor="accent1" w:themeShade="BF"/>
+        </w:rPr>
+        <w:t>ActorInterface</w:t>
+      </w:r>
+      <w:proofErr w:type="spellEnd"/>
+      <w:r>
+        <w:rPr>
+          <w:color w:val="2E74B5" w:themeColor="accent1" w:themeShade="BF"/>
+        </w:rPr>
+        <w:t xml:space="preserve">, </w:t>
+      </w:r>
+      <w:proofErr w:type="spellStart"/>
+      <w:proofErr w:type="gramStart"/>
+      <w:r>
+        <w:rPr>
+          <w:color w:val="2E74B5" w:themeColor="accent1" w:themeShade="BF"/>
+        </w:rPr>
+        <w:t>getNumArm</w:t>
+      </w:r>
+      <w:proofErr w:type="spellEnd"/>
+      <w:r>
+        <w:rPr>
+          <w:color w:val="2E74B5" w:themeColor="accent1" w:themeShade="BF"/>
+        </w:rPr>
+        <w:t>(</w:t>
+      </w:r>
+      <w:proofErr w:type="gramEnd"/>
+      <w:r>
+        <w:rPr>
+          <w:color w:val="2E74B5" w:themeColor="accent1" w:themeShade="BF"/>
+        </w:rPr>
+        <w:t xml:space="preserve">) and </w:t>
+      </w:r>
+      <w:proofErr w:type="spellStart"/>
+      <w:r>
+        <w:rPr>
+          <w:color w:val="2E74B5" w:themeColor="accent1" w:themeShade="BF"/>
+        </w:rPr>
+        <w:t>getNumLeg</w:t>
+      </w:r>
+      <w:proofErr w:type="spellEnd"/>
+      <w:r>
+        <w:rPr>
+          <w:color w:val="2E74B5" w:themeColor="accent1" w:themeShade="BF"/>
+        </w:rPr>
+        <w:t xml:space="preserve">() default method has been created for actors to use default value for leg and arm but the logic of these functions will be changed in the </w:t>
+      </w:r>
+      <w:proofErr w:type="spellStart"/>
+      <w:r>
+        <w:rPr>
+          <w:color w:val="2E74B5" w:themeColor="accent1" w:themeShade="BF"/>
+        </w:rPr>
+        <w:t>ZombieActor</w:t>
+      </w:r>
+      <w:proofErr w:type="spellEnd"/>
+      <w:r>
+        <w:rPr>
+          <w:color w:val="2E74B5" w:themeColor="accent1" w:themeShade="BF"/>
+        </w:rPr>
+        <w:t xml:space="preserve"> by calculating the number of arms and legs which is in the items </w:t>
+      </w:r>
+      <w:proofErr w:type="spellStart"/>
+      <w:r>
+        <w:rPr>
+          <w:color w:val="2E74B5" w:themeColor="accent1" w:themeShade="BF"/>
+        </w:rPr>
+        <w:t>arraylist</w:t>
+      </w:r>
+      <w:proofErr w:type="spellEnd"/>
       <w:r>
         <w:rPr>
           <w:color w:val="2E74B5" w:themeColor="accent1" w:themeShade="BF"/>
@@ -3209,55 +4260,254 @@
           <w:color w:val="2E74B5" w:themeColor="accent1" w:themeShade="BF"/>
         </w:rPr>
       </w:pPr>
-    </w:p>
-    <w:p>
-      <w:pPr>
-        <w:rPr>
-          <w:b/>
-          <w:bCs/>
-          <w:color w:val="2E74B5" w:themeColor="accent1" w:themeShade="BF"/>
-        </w:rPr>
-      </w:pPr>
-      <w:r>
-        <w:rPr>
-          <w:b/>
-          <w:bCs/>
-          <w:color w:val="2E74B5" w:themeColor="accent1" w:themeShade="BF"/>
-        </w:rPr>
-        <w:t>ItemInterface:</w:t>
-      </w:r>
-    </w:p>
-    <w:p>
-      <w:pPr>
-        <w:rPr>
-          <w:color w:val="2E74B5" w:themeColor="accent1" w:themeShade="BF"/>
-        </w:rPr>
-      </w:pPr>
-      <w:r>
-        <w:rPr>
-          <w:color w:val="2E74B5" w:themeColor="accent1" w:themeShade="BF"/>
-        </w:rPr>
-        <w:t>Craftable() method gives an actor the value of false as a default value. Though, this value can be overrided for each item which becomes craftable.</w:t>
-      </w:r>
-    </w:p>
-    <w:p>
-      <w:pPr>
-        <w:rPr>
-          <w:color w:val="2E74B5" w:themeColor="accent1" w:themeShade="BF"/>
-        </w:rPr>
-      </w:pPr>
-    </w:p>
-    <w:p>
-      <w:pPr>
-        <w:rPr>
-          <w:color w:val="2E74B5" w:themeColor="accent1" w:themeShade="BF"/>
-        </w:rPr>
-      </w:pPr>
-      <w:r>
-        <w:rPr>
-          <w:color w:val="2E74B5" w:themeColor="accent1" w:themeShade="BF"/>
-        </w:rPr>
-        <w:t>The craft() function returns the value of 0 as an output for default value and if craftable item can override this method and after writing its logic in craft method returns the value of one which means it is craftable.</w:t>
+      <w:r>
+        <w:rPr>
+          <w:color w:val="2E74B5" w:themeColor="accent1" w:themeShade="BF"/>
+        </w:rPr>
+        <w:t xml:space="preserve">The same thing is done for </w:t>
+      </w:r>
+      <w:proofErr w:type="spellStart"/>
+      <w:proofErr w:type="gramStart"/>
+      <w:r>
+        <w:rPr>
+          <w:color w:val="2E74B5" w:themeColor="accent1" w:themeShade="BF"/>
+        </w:rPr>
+        <w:t>getNumTurn</w:t>
+      </w:r>
+      <w:proofErr w:type="spellEnd"/>
+      <w:r>
+        <w:rPr>
+          <w:color w:val="2E74B5" w:themeColor="accent1" w:themeShade="BF"/>
+        </w:rPr>
+        <w:t>(</w:t>
+      </w:r>
+      <w:proofErr w:type="gramEnd"/>
+      <w:r>
+        <w:rPr>
+          <w:color w:val="2E74B5" w:themeColor="accent1" w:themeShade="BF"/>
+        </w:rPr>
+        <w:t xml:space="preserve">) which the logic will be changed in the </w:t>
+      </w:r>
+      <w:proofErr w:type="spellStart"/>
+      <w:r>
+        <w:rPr>
+          <w:color w:val="2E74B5" w:themeColor="accent1" w:themeShade="BF"/>
+        </w:rPr>
+        <w:t>ZombieActor</w:t>
+      </w:r>
+      <w:proofErr w:type="spellEnd"/>
+      <w:r>
+        <w:rPr>
+          <w:color w:val="2E74B5" w:themeColor="accent1" w:themeShade="BF"/>
+        </w:rPr>
+        <w:t xml:space="preserve"> class. Also, the crafter method is used as a default value of false and this value will change to true if an actor implements the craft interface.</w:t>
+      </w:r>
+    </w:p>
+    <w:p>
+      <w:pPr>
+        <w:rPr>
+          <w:color w:val="2E74B5" w:themeColor="accent1" w:themeShade="BF"/>
+        </w:rPr>
+      </w:pPr>
+    </w:p>
+    <w:p>
+      <w:pPr>
+        <w:rPr>
+          <w:color w:val="2E74B5" w:themeColor="accent1" w:themeShade="BF"/>
+        </w:rPr>
+      </w:pPr>
+      <w:r>
+        <w:rPr>
+          <w:color w:val="2E74B5" w:themeColor="accent1" w:themeShade="BF"/>
+        </w:rPr>
+        <w:t xml:space="preserve">The </w:t>
+      </w:r>
+      <w:proofErr w:type="gramStart"/>
+      <w:r>
+        <w:rPr>
+          <w:color w:val="2E74B5" w:themeColor="accent1" w:themeShade="BF"/>
+        </w:rPr>
+        <w:t>harvester(</w:t>
+      </w:r>
+      <w:proofErr w:type="gramEnd"/>
+      <w:r>
+        <w:rPr>
+          <w:color w:val="2E74B5" w:themeColor="accent1" w:themeShade="BF"/>
+        </w:rPr>
+        <w:t xml:space="preserve">) and </w:t>
+      </w:r>
+      <w:proofErr w:type="spellStart"/>
+      <w:r>
+        <w:rPr>
+          <w:color w:val="2E74B5" w:themeColor="accent1" w:themeShade="BF"/>
+        </w:rPr>
+        <w:t>perThatEatFood</w:t>
+      </w:r>
+      <w:proofErr w:type="spellEnd"/>
+      <w:r>
+        <w:rPr>
+          <w:color w:val="2E74B5" w:themeColor="accent1" w:themeShade="BF"/>
+        </w:rPr>
+        <w:t>() method works the same way as crafter() method</w:t>
+      </w:r>
+      <w:r>
+        <w:rPr>
+          <w:color w:val="2E74B5" w:themeColor="accent1" w:themeShade="BF"/>
+        </w:rPr>
+        <w:t>.</w:t>
+      </w:r>
+    </w:p>
+    <w:p>
+      <w:pPr>
+        <w:rPr>
+          <w:color w:val="2E74B5" w:themeColor="accent1" w:themeShade="BF"/>
+        </w:rPr>
+      </w:pPr>
+    </w:p>
+    <w:p>
+      <w:pPr>
+        <w:rPr>
+          <w:b/>
+          <w:bCs/>
+          <w:color w:val="2E74B5" w:themeColor="accent1" w:themeShade="BF"/>
+        </w:rPr>
+      </w:pPr>
+      <w:proofErr w:type="spellStart"/>
+      <w:r>
+        <w:rPr>
+          <w:b/>
+          <w:bCs/>
+          <w:color w:val="2E74B5" w:themeColor="accent1" w:themeShade="BF"/>
+        </w:rPr>
+        <w:t>ItemInterface</w:t>
+      </w:r>
+      <w:proofErr w:type="spellEnd"/>
+      <w:r>
+        <w:rPr>
+          <w:b/>
+          <w:bCs/>
+          <w:color w:val="2E74B5" w:themeColor="accent1" w:themeShade="BF"/>
+        </w:rPr>
+        <w:t>:</w:t>
+      </w:r>
+    </w:p>
+    <w:p>
+      <w:pPr>
+        <w:rPr>
+          <w:color w:val="2E74B5" w:themeColor="accent1" w:themeShade="BF"/>
+        </w:rPr>
+      </w:pPr>
+      <w:proofErr w:type="spellStart"/>
+      <w:proofErr w:type="gramStart"/>
+      <w:r>
+        <w:rPr>
+          <w:color w:val="2E74B5" w:themeColor="accent1" w:themeShade="BF"/>
+        </w:rPr>
+        <w:t>Craftable</w:t>
+      </w:r>
+      <w:proofErr w:type="spellEnd"/>
+      <w:r>
+        <w:rPr>
+          <w:color w:val="2E74B5" w:themeColor="accent1" w:themeShade="BF"/>
+        </w:rPr>
+        <w:t>(</w:t>
+      </w:r>
+      <w:proofErr w:type="gramEnd"/>
+      <w:r>
+        <w:rPr>
+          <w:color w:val="2E74B5" w:themeColor="accent1" w:themeShade="BF"/>
+        </w:rPr>
+        <w:t xml:space="preserve">) method gives an actor the value of false as a default value. Though, this value can be </w:t>
+      </w:r>
+      <w:proofErr w:type="spellStart"/>
+      <w:r>
+        <w:rPr>
+          <w:color w:val="2E74B5" w:themeColor="accent1" w:themeShade="BF"/>
+        </w:rPr>
+        <w:t>overrided</w:t>
+      </w:r>
+      <w:proofErr w:type="spellEnd"/>
+      <w:r>
+        <w:rPr>
+          <w:color w:val="2E74B5" w:themeColor="accent1" w:themeShade="BF"/>
+        </w:rPr>
+        <w:t xml:space="preserve"> for each item which becomes </w:t>
+      </w:r>
+      <w:proofErr w:type="spellStart"/>
+      <w:r>
+        <w:rPr>
+          <w:color w:val="2E74B5" w:themeColor="accent1" w:themeShade="BF"/>
+        </w:rPr>
+        <w:t>craftable</w:t>
+      </w:r>
+      <w:proofErr w:type="spellEnd"/>
+      <w:r>
+        <w:rPr>
+          <w:color w:val="2E74B5" w:themeColor="accent1" w:themeShade="BF"/>
+        </w:rPr>
+        <w:t>.</w:t>
+      </w:r>
+    </w:p>
+    <w:p>
+      <w:pPr>
+        <w:rPr>
+          <w:color w:val="2E74B5" w:themeColor="accent1" w:themeShade="BF"/>
+        </w:rPr>
+      </w:pPr>
+    </w:p>
+    <w:p>
+      <w:pPr>
+        <w:rPr>
+          <w:color w:val="2E74B5" w:themeColor="accent1" w:themeShade="BF"/>
+        </w:rPr>
+      </w:pPr>
+      <w:r>
+        <w:rPr>
+          <w:color w:val="2E74B5" w:themeColor="accent1" w:themeShade="BF"/>
+        </w:rPr>
+        <w:t xml:space="preserve">The </w:t>
+      </w:r>
+      <w:proofErr w:type="gramStart"/>
+      <w:r>
+        <w:rPr>
+          <w:color w:val="2E74B5" w:themeColor="accent1" w:themeShade="BF"/>
+        </w:rPr>
+        <w:t>craft(</w:t>
+      </w:r>
+      <w:proofErr w:type="gramEnd"/>
+      <w:r>
+        <w:rPr>
+          <w:color w:val="2E74B5" w:themeColor="accent1" w:themeShade="BF"/>
+        </w:rPr>
+        <w:t xml:space="preserve">) function returns the value of 0 as an output for default value and if </w:t>
+      </w:r>
+      <w:proofErr w:type="spellStart"/>
+      <w:r>
+        <w:rPr>
+          <w:color w:val="2E74B5" w:themeColor="accent1" w:themeShade="BF"/>
+        </w:rPr>
+        <w:t>craftable</w:t>
+      </w:r>
+      <w:proofErr w:type="spellEnd"/>
+      <w:r>
+        <w:rPr>
+          <w:color w:val="2E74B5" w:themeColor="accent1" w:themeShade="BF"/>
+        </w:rPr>
+        <w:t xml:space="preserve"> item can override this method and after writing its logic in craft method returns the value of one which means it is </w:t>
+      </w:r>
+      <w:proofErr w:type="spellStart"/>
+      <w:r>
+        <w:rPr>
+          <w:color w:val="2E74B5" w:themeColor="accent1" w:themeShade="BF"/>
+        </w:rPr>
+        <w:t>craftable</w:t>
+      </w:r>
+      <w:proofErr w:type="spellEnd"/>
+      <w:r>
+        <w:rPr>
+          <w:color w:val="2E74B5" w:themeColor="accent1" w:themeShade="BF"/>
+        </w:rPr>
+        <w:t>.</w:t>
       </w:r>
     </w:p>
     <w:p>
@@ -3297,106 +4547,348 @@
         <w:rPr>
           <w:color w:val="70AD47" w:themeColor="accent6"/>
         </w:rPr>
-        <w:t xml:space="preserve">The car class represents the vehicle in the game. The object of this class has the method which add action to its allowable action (addAction()). Since the allowable actions of two cars are different (one moves from compound to town map and another moves player from town </w:t>
+        <w:t>The car class represents the vehicle in the game. The object of this class has the method which add action to its allowable action (</w:t>
+      </w:r>
+      <w:proofErr w:type="spellStart"/>
+      <w:proofErr w:type="gramStart"/>
+      <w:r>
+        <w:rPr>
+          <w:color w:val="70AD47" w:themeColor="accent6"/>
+        </w:rPr>
+        <w:t>addAction</w:t>
+      </w:r>
+      <w:proofErr w:type="spellEnd"/>
+      <w:r>
+        <w:rPr>
+          <w:color w:val="70AD47" w:themeColor="accent6"/>
+        </w:rPr>
+        <w:t>(</w:t>
+      </w:r>
+      <w:proofErr w:type="gramEnd"/>
+      <w:r>
+        <w:rPr>
+          <w:color w:val="70AD47" w:themeColor="accent6"/>
+        </w:rPr>
+        <w:t>)). Since the allowable actions of two cars are different (one moves from compound to town map and another moves player from town to compound map) two cars with the</w:t>
+      </w:r>
+      <w:r>
+        <w:rPr>
+          <w:color w:val="70AD47" w:themeColor="accent6"/>
+        </w:rPr>
+        <w:t xml:space="preserve">ir allowable action which is added in their </w:t>
+      </w:r>
+      <w:proofErr w:type="spellStart"/>
+      <w:proofErr w:type="gramStart"/>
+      <w:r>
+        <w:rPr>
+          <w:color w:val="70AD47" w:themeColor="accent6"/>
+        </w:rPr>
+        <w:t>addAction</w:t>
+      </w:r>
+      <w:proofErr w:type="spellEnd"/>
+      <w:r>
+        <w:rPr>
+          <w:color w:val="70AD47" w:themeColor="accent6"/>
+        </w:rPr>
+        <w:t>(</w:t>
+      </w:r>
+      <w:proofErr w:type="gramEnd"/>
+      <w:r>
+        <w:rPr>
+          <w:color w:val="70AD47" w:themeColor="accent6"/>
+        </w:rPr>
+        <w:t xml:space="preserve">) </w:t>
       </w:r>
       <w:r>
         <w:rPr>
           <w:color w:val="70AD47" w:themeColor="accent6"/>
         </w:rPr>
         <w:lastRenderedPageBreak/>
-        <w:t>to compound map) two cars with the</w:t>
-      </w:r>
-      <w:r>
-        <w:rPr>
-          <w:color w:val="70AD47" w:themeColor="accent6"/>
-        </w:rPr>
-        <w:t>ir allowable action which is added in their addAction() method, will be added to the Application class.</w:t>
-      </w:r>
-    </w:p>
-    <w:p>
-      <w:pPr>
-        <w:rPr>
-          <w:color w:val="70AD47" w:themeColor="accent6"/>
-        </w:rPr>
-      </w:pPr>
-    </w:p>
-    <w:p>
-      <w:pPr>
-        <w:rPr>
-          <w:color w:val="70AD47" w:themeColor="accent6"/>
-        </w:rPr>
-      </w:pPr>
-      <w:r>
-        <w:rPr>
-          <w:color w:val="70AD47" w:themeColor="accent6"/>
-        </w:rPr>
-        <w:t xml:space="preserve">TransferAction: </w:t>
-      </w:r>
-    </w:p>
-    <w:p>
-      <w:pPr>
-        <w:rPr>
-          <w:color w:val="70AD47" w:themeColor="accent6"/>
-        </w:rPr>
-      </w:pPr>
-      <w:r>
-        <w:rPr>
-          <w:color w:val="70AD47" w:themeColor="accent6"/>
-        </w:rPr>
-        <w:t>Is the Action which Car class uses it and it allows the player(actor) to move from one map location to another. This class uses a parameter newMap in the constructor which the type is GameMap and it is used to move the player to the new map.</w:t>
-      </w:r>
-    </w:p>
-    <w:p>
-      <w:pPr>
-        <w:rPr>
-          <w:color w:val="70AD47" w:themeColor="accent6"/>
-        </w:rPr>
-      </w:pPr>
-    </w:p>
-    <w:p>
-      <w:pPr>
-        <w:rPr>
-          <w:color w:val="70AD47" w:themeColor="accent6"/>
-        </w:rPr>
-      </w:pPr>
-      <w:r>
-        <w:rPr>
-          <w:color w:val="70AD47" w:themeColor="accent6"/>
-        </w:rPr>
-        <w:t>WorldSub:</w:t>
-      </w:r>
-    </w:p>
-    <w:p>
-      <w:pPr>
-        <w:rPr>
-          <w:color w:val="70AD47" w:themeColor="accent6"/>
-        </w:rPr>
-      </w:pPr>
-      <w:r>
-        <w:rPr>
-          <w:color w:val="70AD47" w:themeColor="accent6"/>
-        </w:rPr>
-        <w:t>Since world class is in the engine package and cannot be modified a sub class of world (WorldSub class) is created and the protected attributes and methods can be reused and override in the WorldSub class.</w:t>
-      </w:r>
-    </w:p>
-    <w:p>
-      <w:pPr>
-        <w:rPr>
-          <w:color w:val="70AD47" w:themeColor="accent6"/>
-        </w:rPr>
-      </w:pPr>
-    </w:p>
-    <w:p>
-      <w:pPr>
-        <w:rPr>
-          <w:color w:val="70AD47" w:themeColor="accent6"/>
-        </w:rPr>
-      </w:pPr>
-      <w:r>
-        <w:rPr>
-          <w:color w:val="70AD47" w:themeColor="accent6"/>
-        </w:rPr>
-        <w:t xml:space="preserve">stillRunning(): it is overridden to check other than Player is all of the zombies are there and all human are existed and if all </w:t>
+        <w:t>method, will be added to the Application class.</w:t>
+      </w:r>
+      <w:r>
+        <w:rPr>
+          <w:color w:val="70AD47" w:themeColor="accent6"/>
+        </w:rPr>
+        <w:t xml:space="preserve"> The reason that the cars along with their allowable actions were added to the application was that two cars get different functionalities and since cars get to be on the maps forever, there is no harm in creating their allowable actions in the Application class.</w:t>
+      </w:r>
+    </w:p>
+    <w:p>
+      <w:pPr>
+        <w:rPr>
+          <w:color w:val="70AD47" w:themeColor="accent6"/>
+        </w:rPr>
+      </w:pPr>
+    </w:p>
+    <w:p>
+      <w:pPr>
+        <w:rPr>
+          <w:color w:val="70AD47" w:themeColor="accent6"/>
+        </w:rPr>
+      </w:pPr>
+      <w:proofErr w:type="spellStart"/>
+      <w:proofErr w:type="gramStart"/>
+      <w:r>
+        <w:rPr>
+          <w:color w:val="70AD47" w:themeColor="accent6"/>
+        </w:rPr>
+        <w:t>TransferAction</w:t>
+      </w:r>
+      <w:proofErr w:type="spellEnd"/>
+      <w:r>
+        <w:rPr>
+          <w:color w:val="70AD47" w:themeColor="accent6"/>
+        </w:rPr>
+        <w:t>(</w:t>
+      </w:r>
+      <w:proofErr w:type="gramEnd"/>
+      <w:r>
+        <w:rPr>
+          <w:color w:val="70AD47" w:themeColor="accent6"/>
+        </w:rPr>
+        <w:t>)</w:t>
+      </w:r>
+      <w:r>
+        <w:rPr>
+          <w:color w:val="70AD47" w:themeColor="accent6"/>
+        </w:rPr>
+        <w:t xml:space="preserve">: </w:t>
+      </w:r>
+    </w:p>
+    <w:p>
+      <w:pPr>
+        <w:rPr>
+          <w:color w:val="70AD47" w:themeColor="accent6"/>
+        </w:rPr>
+      </w:pPr>
+      <w:r>
+        <w:rPr>
+          <w:color w:val="70AD47" w:themeColor="accent6"/>
+        </w:rPr>
+        <w:t xml:space="preserve">Is the Action </w:t>
+      </w:r>
+      <w:proofErr w:type="gramStart"/>
+      <w:r>
+        <w:rPr>
+          <w:color w:val="70AD47" w:themeColor="accent6"/>
+        </w:rPr>
+        <w:t>which</w:t>
+      </w:r>
+      <w:proofErr w:type="gramEnd"/>
+      <w:r>
+        <w:rPr>
+          <w:color w:val="70AD47" w:themeColor="accent6"/>
+        </w:rPr>
+        <w:t xml:space="preserve"> Car class uses it</w:t>
+      </w:r>
+      <w:r>
+        <w:rPr>
+          <w:color w:val="70AD47" w:themeColor="accent6"/>
+        </w:rPr>
+        <w:t xml:space="preserve"> (as an allowable action)</w:t>
+      </w:r>
+      <w:r>
+        <w:rPr>
+          <w:color w:val="70AD47" w:themeColor="accent6"/>
+        </w:rPr>
+        <w:t xml:space="preserve"> and it allows the player(actor) to move from one map location to another. This class </w:t>
+      </w:r>
+      <w:r>
+        <w:rPr>
+          <w:color w:val="70AD47" w:themeColor="accent6"/>
+        </w:rPr>
+        <w:t xml:space="preserve">uses </w:t>
+      </w:r>
+      <w:proofErr w:type="spellStart"/>
+      <w:r>
+        <w:rPr>
+          <w:color w:val="70AD47" w:themeColor="accent6"/>
+        </w:rPr>
+        <w:t>newMap</w:t>
+      </w:r>
+      <w:proofErr w:type="spellEnd"/>
+      <w:r>
+        <w:rPr>
+          <w:color w:val="70AD47" w:themeColor="accent6"/>
+        </w:rPr>
+        <w:t xml:space="preserve">, </w:t>
+      </w:r>
+      <w:r>
+        <w:rPr>
+          <w:color w:val="70AD47" w:themeColor="accent6"/>
+        </w:rPr>
+        <w:t xml:space="preserve">x, y </w:t>
+      </w:r>
+      <w:r>
+        <w:rPr>
+          <w:color w:val="70AD47" w:themeColor="accent6"/>
+        </w:rPr>
+        <w:t xml:space="preserve">as constructor parameters </w:t>
+      </w:r>
+      <w:r>
+        <w:rPr>
+          <w:color w:val="70AD47" w:themeColor="accent6"/>
+        </w:rPr>
+        <w:t xml:space="preserve">which </w:t>
+      </w:r>
+      <w:proofErr w:type="spellStart"/>
+      <w:r>
+        <w:rPr>
+          <w:color w:val="70AD47" w:themeColor="accent6"/>
+        </w:rPr>
+        <w:t>newMap</w:t>
+      </w:r>
+      <w:proofErr w:type="spellEnd"/>
+      <w:r>
+        <w:rPr>
+          <w:color w:val="70AD47" w:themeColor="accent6"/>
+        </w:rPr>
+        <w:t xml:space="preserve"> is the map which the player is going to be transferred to and x and y is the location of the player in the new map.</w:t>
+      </w:r>
+    </w:p>
+    <w:p>
+      <w:pPr>
+        <w:rPr>
+          <w:color w:val="70AD47" w:themeColor="accent6"/>
+        </w:rPr>
+      </w:pPr>
+    </w:p>
+    <w:p>
+      <w:pPr>
+        <w:rPr>
+          <w:color w:val="70AD47" w:themeColor="accent6"/>
+        </w:rPr>
+      </w:pPr>
+      <w:proofErr w:type="spellStart"/>
+      <w:r>
+        <w:rPr>
+          <w:color w:val="70AD47" w:themeColor="accent6"/>
+        </w:rPr>
+        <w:t>WorldSub</w:t>
+      </w:r>
+      <w:proofErr w:type="spellEnd"/>
+      <w:r>
+        <w:rPr>
+          <w:color w:val="70AD47" w:themeColor="accent6"/>
+        </w:rPr>
+        <w:t>:</w:t>
+      </w:r>
+    </w:p>
+    <w:p>
+      <w:pPr>
+        <w:rPr>
+          <w:color w:val="70AD47" w:themeColor="accent6"/>
+        </w:rPr>
+      </w:pPr>
+      <w:r>
+        <w:rPr>
+          <w:color w:val="70AD47" w:themeColor="accent6"/>
+        </w:rPr>
+        <w:t>Since world class is in the engine package and cannot be modified a sub class of world (</w:t>
+      </w:r>
+      <w:proofErr w:type="spellStart"/>
+      <w:r>
+        <w:rPr>
+          <w:color w:val="70AD47" w:themeColor="accent6"/>
+        </w:rPr>
+        <w:t>WorldSub</w:t>
+      </w:r>
+      <w:proofErr w:type="spellEnd"/>
+      <w:r>
+        <w:rPr>
+          <w:color w:val="70AD47" w:themeColor="accent6"/>
+        </w:rPr>
+        <w:t xml:space="preserve"> class) is created and the protected attributes and methods can be reused and override in the </w:t>
+      </w:r>
+      <w:proofErr w:type="spellStart"/>
+      <w:r>
+        <w:rPr>
+          <w:color w:val="70AD47" w:themeColor="accent6"/>
+        </w:rPr>
+        <w:t>WorldSub</w:t>
+      </w:r>
+      <w:proofErr w:type="spellEnd"/>
+      <w:r>
+        <w:rPr>
+          <w:color w:val="70AD47" w:themeColor="accent6"/>
+        </w:rPr>
+        <w:t xml:space="preserve"> class.</w:t>
+      </w:r>
+    </w:p>
+    <w:p>
+      <w:pPr>
+        <w:rPr>
+          <w:color w:val="70AD47" w:themeColor="accent6"/>
+        </w:rPr>
+      </w:pPr>
+    </w:p>
+    <w:p>
+      <w:pPr>
+        <w:rPr>
+          <w:color w:val="70AD47" w:themeColor="accent6"/>
+        </w:rPr>
+      </w:pPr>
+    </w:p>
+    <w:p>
+      <w:pPr>
+        <w:ind w:left="720"/>
+        <w:rPr>
+          <w:color w:val="70AD47" w:themeColor="accent6"/>
+        </w:rPr>
+      </w:pPr>
+      <w:proofErr w:type="spellStart"/>
+      <w:proofErr w:type="gramStart"/>
+      <w:r>
+        <w:rPr>
+          <w:color w:val="70AD47" w:themeColor="accent6"/>
+        </w:rPr>
+        <w:t>stillRunning</w:t>
+      </w:r>
+      <w:proofErr w:type="spellEnd"/>
+      <w:r>
+        <w:rPr>
+          <w:color w:val="70AD47" w:themeColor="accent6"/>
+        </w:rPr>
+        <w:t>(</w:t>
+      </w:r>
+      <w:proofErr w:type="gramEnd"/>
+      <w:r>
+        <w:rPr>
+          <w:color w:val="70AD47" w:themeColor="accent6"/>
+        </w:rPr>
+        <w:t xml:space="preserve">): </w:t>
+      </w:r>
+    </w:p>
+    <w:p>
+      <w:pPr>
+        <w:ind w:left="720"/>
+        <w:rPr>
+          <w:color w:val="70AD47" w:themeColor="accent6"/>
+        </w:rPr>
+      </w:pPr>
+      <w:r>
+        <w:rPr>
+          <w:color w:val="70AD47" w:themeColor="accent6"/>
+        </w:rPr>
+        <w:t xml:space="preserve">This method is </w:t>
+      </w:r>
+      <w:r>
+        <w:rPr>
+          <w:color w:val="70AD47" w:themeColor="accent6"/>
+        </w:rPr>
+        <w:t>overridden</w:t>
+      </w:r>
+      <w:r>
+        <w:rPr>
+          <w:color w:val="70AD47" w:themeColor="accent6"/>
+        </w:rPr>
+        <w:t xml:space="preserve"> from World class</w:t>
+      </w:r>
+      <w:r>
+        <w:rPr>
+          <w:color w:val="70AD47" w:themeColor="accent6"/>
+        </w:rPr>
+        <w:t xml:space="preserve"> to check other than Player is all of the zombies are there and all human are existed and if all </w:t>
       </w:r>
       <w:r>
         <w:rPr>
@@ -3408,41 +4900,215 @@
         <w:rPr>
           <w:color w:val="70AD47" w:themeColor="accent6"/>
         </w:rPr>
-        <w:t>the mambo is vanished or dead. This implementation is done by getting the type of the actors (UNDEAD/ALIVE) and it is done by looping the actors through actorLocation. For getting the status of the mambo we can use the static getIsAlive() to find out whether the mambo is alive or not. The Boolean value of playerWins and playerLoses is updated when the zombies and mambo is wiped out and all humans are dead respectively.</w:t>
-      </w:r>
-    </w:p>
-    <w:p>
-      <w:pPr>
-        <w:rPr>
-          <w:color w:val="70AD47" w:themeColor="accent6"/>
-        </w:rPr>
-      </w:pPr>
-    </w:p>
-    <w:p>
-      <w:pPr>
-        <w:rPr>
-          <w:color w:val="70AD47" w:themeColor="accent6"/>
-        </w:rPr>
-      </w:pPr>
-      <w:r>
-        <w:rPr>
-          <w:color w:val="70AD47" w:themeColor="accent6"/>
-        </w:rPr>
-        <w:t>endGameMessage():</w:t>
-      </w:r>
-    </w:p>
-    <w:p>
-      <w:pPr>
-        <w:rPr>
-          <w:color w:val="70AD47" w:themeColor="accent6"/>
-        </w:rPr>
-      </w:pPr>
-      <w:r>
-        <w:rPr>
-          <w:color w:val="70AD47" w:themeColor="accent6"/>
-        </w:rPr>
-        <w:t>if the value of playerLoses</w:t>
-      </w:r>
+        <w:t xml:space="preserve">the mambo is vanished or dead. This implementation is done by getting the type of the actors (UNDEAD/ALIVE) and it is done by looping the actors through </w:t>
+      </w:r>
+      <w:proofErr w:type="spellStart"/>
+      <w:r>
+        <w:rPr>
+          <w:color w:val="70AD47" w:themeColor="accent6"/>
+        </w:rPr>
+        <w:t>actorLocation</w:t>
+      </w:r>
+      <w:proofErr w:type="spellEnd"/>
+      <w:r>
+        <w:rPr>
+          <w:color w:val="70AD47" w:themeColor="accent6"/>
+        </w:rPr>
+        <w:t xml:space="preserve">. For getting the status of the mambo we can use the static </w:t>
+      </w:r>
+      <w:proofErr w:type="spellStart"/>
+      <w:proofErr w:type="gramStart"/>
+      <w:r>
+        <w:rPr>
+          <w:color w:val="70AD47" w:themeColor="accent6"/>
+        </w:rPr>
+        <w:t>getIsAlive</w:t>
+      </w:r>
+      <w:proofErr w:type="spellEnd"/>
+      <w:r>
+        <w:rPr>
+          <w:color w:val="70AD47" w:themeColor="accent6"/>
+        </w:rPr>
+        <w:t>(</w:t>
+      </w:r>
+      <w:proofErr w:type="gramEnd"/>
+      <w:r>
+        <w:rPr>
+          <w:color w:val="70AD47" w:themeColor="accent6"/>
+        </w:rPr>
+        <w:t xml:space="preserve">) to find out whether the mambo is alive or not. The Boolean value of </w:t>
+      </w:r>
+      <w:proofErr w:type="spellStart"/>
+      <w:r>
+        <w:rPr>
+          <w:color w:val="70AD47" w:themeColor="accent6"/>
+        </w:rPr>
+        <w:t>playerWins</w:t>
+      </w:r>
+      <w:proofErr w:type="spellEnd"/>
+      <w:r>
+        <w:rPr>
+          <w:color w:val="70AD47" w:themeColor="accent6"/>
+        </w:rPr>
+        <w:t xml:space="preserve"> and </w:t>
+      </w:r>
+      <w:proofErr w:type="spellStart"/>
+      <w:r>
+        <w:rPr>
+          <w:color w:val="70AD47" w:themeColor="accent6"/>
+        </w:rPr>
+        <w:t>playerLoses</w:t>
+      </w:r>
+      <w:proofErr w:type="spellEnd"/>
+      <w:r>
+        <w:rPr>
+          <w:color w:val="70AD47" w:themeColor="accent6"/>
+        </w:rPr>
+        <w:t xml:space="preserve"> is updated when the zombies and mambo is wiped out and all humans are dead respectively.</w:t>
+      </w:r>
+      <w:r>
+        <w:rPr>
+          <w:color w:val="70AD47" w:themeColor="accent6"/>
+        </w:rPr>
+        <w:t xml:space="preserve"> For finding whether the mambo </w:t>
+      </w:r>
+      <w:proofErr w:type="spellStart"/>
+      <w:r>
+        <w:rPr>
+          <w:color w:val="70AD47" w:themeColor="accent6"/>
+        </w:rPr>
+        <w:t>marie</w:t>
+      </w:r>
+      <w:proofErr w:type="spellEnd"/>
+      <w:r>
+        <w:rPr>
+          <w:color w:val="70AD47" w:themeColor="accent6"/>
+        </w:rPr>
+        <w:t xml:space="preserve"> is alive or not the static variable from </w:t>
+      </w:r>
+      <w:proofErr w:type="spellStart"/>
+      <w:r>
+        <w:rPr>
+          <w:color w:val="70AD47" w:themeColor="accent6"/>
+        </w:rPr>
+        <w:t>MambaMarie</w:t>
+      </w:r>
+      <w:proofErr w:type="spellEnd"/>
+      <w:r>
+        <w:rPr>
+          <w:color w:val="70AD47" w:themeColor="accent6"/>
+        </w:rPr>
+        <w:t xml:space="preserve"> class which is called </w:t>
+      </w:r>
+      <w:proofErr w:type="spellStart"/>
+      <w:proofErr w:type="gramStart"/>
+      <w:r>
+        <w:rPr>
+          <w:color w:val="70AD47" w:themeColor="accent6"/>
+        </w:rPr>
+        <w:t>isAlive</w:t>
+      </w:r>
+      <w:proofErr w:type="spellEnd"/>
+      <w:r>
+        <w:rPr>
+          <w:color w:val="70AD47" w:themeColor="accent6"/>
+        </w:rPr>
+        <w:t>(</w:t>
+      </w:r>
+      <w:proofErr w:type="gramEnd"/>
+      <w:r>
+        <w:rPr>
+          <w:color w:val="70AD47" w:themeColor="accent6"/>
+        </w:rPr>
+        <w:t>) is used</w:t>
+      </w:r>
+    </w:p>
+    <w:p>
+      <w:pPr>
+        <w:ind w:left="720"/>
+        <w:rPr>
+          <w:color w:val="70AD47" w:themeColor="accent6"/>
+        </w:rPr>
+      </w:pPr>
+      <w:r>
+        <w:rPr>
+          <w:color w:val="70AD47" w:themeColor="accent6"/>
+        </w:rPr>
+        <w:t xml:space="preserve">The advantage of this implementation is that if in the future we got other Actors in our game the UNDEAD and ALIVE </w:t>
+      </w:r>
+      <w:proofErr w:type="spellStart"/>
+      <w:r>
+        <w:rPr>
+          <w:color w:val="70AD47" w:themeColor="accent6"/>
+        </w:rPr>
+        <w:t>ZombieCapability</w:t>
+      </w:r>
+      <w:proofErr w:type="spellEnd"/>
+      <w:r>
+        <w:rPr>
+          <w:color w:val="70AD47" w:themeColor="accent6"/>
+        </w:rPr>
+        <w:t xml:space="preserve"> can group Actors and we don’t need to get the number of the existed actors in the game for every Actors.</w:t>
+      </w:r>
+    </w:p>
+    <w:p>
+      <w:pPr>
+        <w:rPr>
+          <w:color w:val="70AD47" w:themeColor="accent6"/>
+        </w:rPr>
+      </w:pPr>
+    </w:p>
+    <w:p>
+      <w:pPr>
+        <w:ind w:left="720"/>
+        <w:rPr>
+          <w:color w:val="70AD47" w:themeColor="accent6"/>
+        </w:rPr>
+      </w:pPr>
+      <w:proofErr w:type="spellStart"/>
+      <w:proofErr w:type="gramStart"/>
+      <w:r>
+        <w:rPr>
+          <w:color w:val="70AD47" w:themeColor="accent6"/>
+        </w:rPr>
+        <w:t>endGameMessage</w:t>
+      </w:r>
+      <w:proofErr w:type="spellEnd"/>
+      <w:r>
+        <w:rPr>
+          <w:color w:val="70AD47" w:themeColor="accent6"/>
+        </w:rPr>
+        <w:t>(</w:t>
+      </w:r>
+      <w:proofErr w:type="gramEnd"/>
+      <w:r>
+        <w:rPr>
+          <w:color w:val="70AD47" w:themeColor="accent6"/>
+        </w:rPr>
+        <w:t>):</w:t>
+      </w:r>
+    </w:p>
+    <w:p>
+      <w:pPr>
+        <w:ind w:left="720"/>
+        <w:rPr>
+          <w:color w:val="70AD47" w:themeColor="accent6"/>
+        </w:rPr>
+      </w:pPr>
+      <w:r>
+        <w:rPr>
+          <w:color w:val="70AD47" w:themeColor="accent6"/>
+        </w:rPr>
+        <w:t xml:space="preserve">if the value of </w:t>
+      </w:r>
+      <w:proofErr w:type="spellStart"/>
+      <w:r>
+        <w:rPr>
+          <w:color w:val="70AD47" w:themeColor="accent6"/>
+        </w:rPr>
+        <w:t>playerLoses</w:t>
+      </w:r>
+      <w:proofErr w:type="spellEnd"/>
       <w:r>
         <w:rPr>
           <w:color w:val="70AD47" w:themeColor="accent6"/>
@@ -3459,31 +5125,126 @@
         <w:rPr>
           <w:color w:val="70AD47" w:themeColor="accent6"/>
         </w:rPr>
-        <w:t xml:space="preserve">it returns “player loses”. if the value of playerWins </w:t>
-      </w:r>
-      <w:r>
-        <w:rPr>
-          <w:color w:val="70AD47" w:themeColor="accent6"/>
-        </w:rPr>
-        <w:t>is true it returns “</w:t>
-      </w:r>
-      <w:r>
-        <w:rPr>
-          <w:color w:val="70AD47" w:themeColor="accent6"/>
-        </w:rPr>
-        <w:t>player wins</w:t>
-      </w:r>
-      <w:r>
-        <w:rPr>
-          <w:color w:val="70AD47" w:themeColor="accent6"/>
-        </w:rPr>
-        <w:t>”</w:t>
-      </w:r>
-      <w:r>
-        <w:rPr>
-          <w:color w:val="70AD47" w:themeColor="accent6"/>
-        </w:rPr>
-        <w:t xml:space="preserve"> if the map does not contain player it returns “player loses”.</w:t>
+        <w:t xml:space="preserve">it returns “player loses”. if the value of </w:t>
+      </w:r>
+      <w:proofErr w:type="spellStart"/>
+      <w:r>
+        <w:rPr>
+          <w:color w:val="70AD47" w:themeColor="accent6"/>
+        </w:rPr>
+        <w:t>playerWins</w:t>
+      </w:r>
+      <w:proofErr w:type="spellEnd"/>
+      <w:r>
+        <w:rPr>
+          <w:color w:val="70AD47" w:themeColor="accent6"/>
+        </w:rPr>
+        <w:t xml:space="preserve"> is true it returns “player wins” if the map does not contain player it returns “player loses”.  </w:t>
+      </w:r>
+    </w:p>
+    <w:p>
+      <w:pPr>
+        <w:rPr>
+          <w:color w:val="70AD47" w:themeColor="accent6"/>
+        </w:rPr>
+      </w:pPr>
+    </w:p>
+    <w:p>
+      <w:pPr>
+        <w:ind w:left="720"/>
+        <w:rPr>
+          <w:color w:val="70AD47" w:themeColor="accent6"/>
+        </w:rPr>
+      </w:pPr>
+      <w:proofErr w:type="spellStart"/>
+      <w:proofErr w:type="gramStart"/>
+      <w:r>
+        <w:rPr>
+          <w:color w:val="70AD47" w:themeColor="accent6"/>
+        </w:rPr>
+        <w:t>mambaCreation</w:t>
+      </w:r>
+      <w:proofErr w:type="spellEnd"/>
+      <w:r>
+        <w:rPr>
+          <w:color w:val="70AD47" w:themeColor="accent6"/>
+        </w:rPr>
+        <w:t>(</w:t>
+      </w:r>
+      <w:proofErr w:type="gramEnd"/>
+      <w:r>
+        <w:rPr>
+          <w:color w:val="70AD47" w:themeColor="accent6"/>
+        </w:rPr>
+        <w:t>):</w:t>
+      </w:r>
+    </w:p>
+    <w:p>
+      <w:pPr>
+        <w:ind w:left="720"/>
+        <w:rPr>
+          <w:color w:val="70AD47" w:themeColor="accent6"/>
+        </w:rPr>
+      </w:pPr>
+      <w:r>
+        <w:rPr>
+          <w:color w:val="70AD47" w:themeColor="accent6"/>
+        </w:rPr>
+        <w:t xml:space="preserve">since the mamba is vanished when the game starts, some other class should create it and since the world has the control in all components of the game world is a good </w:t>
+      </w:r>
+      <w:r>
+        <w:rPr>
+          <w:color w:val="70AD47" w:themeColor="accent6"/>
+        </w:rPr>
+        <w:t xml:space="preserve">option to create mambo. The </w:t>
+      </w:r>
+      <w:proofErr w:type="spellStart"/>
+      <w:proofErr w:type="gramStart"/>
+      <w:r>
+        <w:rPr>
+          <w:color w:val="70AD47" w:themeColor="accent6"/>
+        </w:rPr>
+        <w:t>mamboCreation</w:t>
+      </w:r>
+      <w:proofErr w:type="spellEnd"/>
+      <w:r>
+        <w:rPr>
+          <w:color w:val="70AD47" w:themeColor="accent6"/>
+        </w:rPr>
+        <w:t>(</w:t>
+      </w:r>
+      <w:proofErr w:type="gramEnd"/>
+      <w:r>
+        <w:rPr>
+          <w:color w:val="70AD47" w:themeColor="accent6"/>
+        </w:rPr>
+        <w:t xml:space="preserve">) </w:t>
+      </w:r>
+      <w:r>
+        <w:rPr>
+          <w:color w:val="70AD47" w:themeColor="accent6"/>
+        </w:rPr>
+        <w:t xml:space="preserve">is called in the </w:t>
+      </w:r>
+      <w:proofErr w:type="spellStart"/>
+      <w:r>
+        <w:rPr>
+          <w:color w:val="70AD47" w:themeColor="accent6"/>
+        </w:rPr>
+        <w:t>stillRunning</w:t>
+      </w:r>
+      <w:proofErr w:type="spellEnd"/>
+      <w:r>
+        <w:rPr>
+          <w:color w:val="70AD47" w:themeColor="accent6"/>
+        </w:rPr>
+        <w:t xml:space="preserve">(). The mambo will be created based on the probability of 5 percent </w:t>
+      </w:r>
+      <w:r>
+        <w:rPr>
+          <w:color w:val="70AD47" w:themeColor="accent6"/>
+        </w:rPr>
+        <w:t>per chance</w:t>
       </w:r>
       <w:r>
         <w:rPr>
@@ -3495,58 +5256,65 @@
         <w:rPr>
           <w:color w:val="70AD47" w:themeColor="accent6"/>
         </w:rPr>
+        <w:t xml:space="preserve">(when the mambo is created till its vanished it won’t re-create in future turns of World class) </w:t>
+      </w:r>
+      <w:r>
+        <w:rPr>
+          <w:color w:val="70AD47" w:themeColor="accent6"/>
+        </w:rPr>
+        <w:t xml:space="preserve">and the mambo will be located in one of edges in the map. </w:t>
+      </w:r>
+      <w:r>
+        <w:rPr>
+          <w:color w:val="70AD47" w:themeColor="accent6"/>
+        </w:rPr>
+        <w:t xml:space="preserve">For finding out if the mambo is </w:t>
+      </w:r>
+      <w:r>
+        <w:rPr>
+          <w:color w:val="70AD47" w:themeColor="accent6"/>
+        </w:rPr>
+        <w:t xml:space="preserve">vanished, the </w:t>
+      </w:r>
+      <w:proofErr w:type="spellStart"/>
+      <w:r>
+        <w:rPr>
+          <w:color w:val="70AD47" w:themeColor="accent6"/>
+        </w:rPr>
+        <w:t>isMamboVanished</w:t>
+      </w:r>
+      <w:proofErr w:type="spellEnd"/>
+      <w:r>
+        <w:rPr>
+          <w:color w:val="70AD47" w:themeColor="accent6"/>
+        </w:rPr>
         <w:t xml:space="preserve"> </w:t>
       </w:r>
-    </w:p>
-    <w:p>
-      <w:pPr>
-        <w:rPr>
-          <w:color w:val="70AD47" w:themeColor="accent6"/>
-        </w:rPr>
-      </w:pPr>
-    </w:p>
-    <w:p>
-      <w:pPr>
-        <w:rPr>
-          <w:color w:val="70AD47" w:themeColor="accent6"/>
-        </w:rPr>
-      </w:pPr>
-      <w:r>
-        <w:rPr>
-          <w:color w:val="70AD47" w:themeColor="accent6"/>
-        </w:rPr>
-        <w:t>mambaCreation():</w:t>
-      </w:r>
-    </w:p>
-    <w:p>
-      <w:pPr>
-        <w:rPr>
-          <w:color w:val="70AD47" w:themeColor="accent6"/>
-        </w:rPr>
-      </w:pPr>
-      <w:r>
-        <w:rPr>
-          <w:color w:val="70AD47" w:themeColor="accent6"/>
-        </w:rPr>
-        <w:t xml:space="preserve">since the mamba is vanished when the game starts, some other class should create it and since the world has the control in all components of the game world is a good </w:t>
-      </w:r>
-      <w:r>
-        <w:rPr>
-          <w:color w:val="70AD47" w:themeColor="accent6"/>
-        </w:rPr>
-        <w:t xml:space="preserve">option to create mambo. The mamboCreation() </w:t>
-      </w:r>
-      <w:r>
-        <w:rPr>
-          <w:color w:val="70AD47" w:themeColor="accent6"/>
-        </w:rPr>
-        <w:t xml:space="preserve">is called in the stillRunning(). The mambo will be created based on the probability of 5 percent and the mambo will be located in one of edges in the map. </w:t>
-      </w:r>
-      <w:r>
-        <w:rPr>
-          <w:color w:val="70AD47" w:themeColor="accent6"/>
-        </w:rPr>
-        <w:t xml:space="preserve">For finding out if the mambo is vanished, the isMamboDead variable will be used. When the mambo is created, isMamboDead will be false </w:t>
+      <w:r>
+        <w:rPr>
+          <w:color w:val="70AD47" w:themeColor="accent6"/>
+        </w:rPr>
+        <w:t>variable will be used. When t</w:t>
+      </w:r>
+      <w:r>
+        <w:rPr>
+          <w:color w:val="70AD47" w:themeColor="accent6"/>
+        </w:rPr>
+        <w:t xml:space="preserve">he mambo is created, </w:t>
+      </w:r>
+      <w:proofErr w:type="spellStart"/>
+      <w:r>
+        <w:rPr>
+          <w:color w:val="70AD47" w:themeColor="accent6"/>
+        </w:rPr>
+        <w:t>isMamboVanished</w:t>
+      </w:r>
+      <w:proofErr w:type="spellEnd"/>
+      <w:r>
+        <w:rPr>
+          <w:color w:val="70AD47" w:themeColor="accent6"/>
+        </w:rPr>
+        <w:t xml:space="preserve"> will be false </w:t>
       </w:r>
       <w:r>
         <w:rPr>
@@ -3569,118 +5337,524 @@
     </w:p>
     <w:p>
       <w:pPr>
-        <w:rPr>
-          <w:color w:val="70AD47" w:themeColor="accent6"/>
-        </w:rPr>
-      </w:pPr>
-    </w:p>
-    <w:p>
-      <w:pPr>
-        <w:rPr>
-          <w:color w:val="70AD47" w:themeColor="accent6"/>
-        </w:rPr>
-      </w:pPr>
-      <w:r>
-        <w:rPr>
-          <w:color w:val="70AD47" w:themeColor="accent6"/>
-        </w:rPr>
-        <w:t>MambaMarie:</w:t>
-      </w:r>
-    </w:p>
-    <w:p>
-      <w:pPr>
-        <w:rPr>
-          <w:color w:val="70AD47" w:themeColor="accent6"/>
-        </w:rPr>
-      </w:pPr>
-      <w:r>
-        <w:rPr>
-          <w:color w:val="70AD47" w:themeColor="accent6"/>
-        </w:rPr>
-        <w:t>When mambo appear in the map they have the WanderBehaviour in their behaviour and in the turns</w:t>
-      </w:r>
-      <w:r>
-        <w:rPr>
-          <w:color w:val="70AD47" w:themeColor="accent6"/>
-        </w:rPr>
-        <w:t xml:space="preserve"> which is divisible </w:t>
-      </w:r>
-      <w:r>
-        <w:rPr>
-          <w:color w:val="70AD47" w:themeColor="accent6"/>
-        </w:rPr>
-        <w:t xml:space="preserve">by 10 the ChantingBehaviour will be added to the behaviour list. If it’s not divisible by 10, the ChantingBehaviour will be removed and if the turn is divisible by 30 the mambo will be removed from the map. For determining the whether the zombie is dead or not, the static variable “isAlive” will be false when the mambo is not conscious (overriding the isConcious() method in mambo class) in any other situations the isAlive will always be true. The static method of isAlive is used in WorldSub in stillRunning() where we want to see if the mambo is dead or not. </w:t>
-      </w:r>
-    </w:p>
-    <w:p>
-      <w:pPr>
-        <w:rPr>
-          <w:color w:val="70AD47" w:themeColor="accent6"/>
-        </w:rPr>
-      </w:pPr>
-    </w:p>
-    <w:p>
-      <w:pPr>
-        <w:rPr>
-          <w:color w:val="70AD47" w:themeColor="accent6"/>
-        </w:rPr>
-      </w:pPr>
-    </w:p>
-    <w:p>
-      <w:pPr>
-        <w:rPr>
-          <w:color w:val="70AD47" w:themeColor="accent6"/>
-        </w:rPr>
-      </w:pPr>
-    </w:p>
-    <w:p>
-      <w:pPr>
-        <w:rPr>
-          <w:color w:val="70AD47" w:themeColor="accent6"/>
-        </w:rPr>
-      </w:pPr>
-    </w:p>
-    <w:p>
-      <w:pPr>
-        <w:rPr>
-          <w:color w:val="70AD47" w:themeColor="accent6"/>
-        </w:rPr>
-      </w:pPr>
-    </w:p>
-    <w:p>
-      <w:pPr>
-        <w:rPr>
-          <w:color w:val="70AD47" w:themeColor="accent6"/>
-        </w:rPr>
-      </w:pPr>
+        <w:ind w:left="720"/>
+        <w:rPr>
+          <w:color w:val="70AD47" w:themeColor="accent6"/>
+        </w:rPr>
+      </w:pPr>
+      <w:r>
+        <w:rPr>
+          <w:color w:val="70AD47" w:themeColor="accent6"/>
+        </w:rPr>
+        <w:t xml:space="preserve">The advantage of doing this method in World class is that it is rational to user that since the world has connected and organised all of the component of the game. And </w:t>
+      </w:r>
       <w:r>
         <w:rPr>
           <w:color w:val="70AD47" w:themeColor="accent6"/>
         </w:rPr>
         <w:lastRenderedPageBreak/>
-        <w:t>ChantingBehaviour:</w:t>
-      </w:r>
-    </w:p>
-    <w:p>
-      <w:pPr>
-        <w:rPr>
-          <w:color w:val="70AD47" w:themeColor="accent6"/>
-        </w:rPr>
-      </w:pPr>
-      <w:r>
-        <w:rPr>
-          <w:color w:val="70AD47" w:themeColor="accent6"/>
-        </w:rPr>
-        <w:t xml:space="preserve">It is the behaviour which </w:t>
-      </w:r>
-      <w:r>
-        <w:rPr>
-          <w:color w:val="70AD47" w:themeColor="accent6"/>
-        </w:rPr>
-        <w:t>uses ChantingAction. In ChantingAction 5 zombies will be created on the map in random location if that random location does not contain an actor.</w:t>
+        <w:t xml:space="preserve">because of that it’s non sense that some other classes such as player or zombie would create the </w:t>
+      </w:r>
+      <w:proofErr w:type="spellStart"/>
+      <w:r>
+        <w:rPr>
+          <w:color w:val="70AD47" w:themeColor="accent6"/>
+        </w:rPr>
+        <w:t>MambaMarie</w:t>
+      </w:r>
+      <w:proofErr w:type="spellEnd"/>
+      <w:r>
+        <w:rPr>
+          <w:color w:val="70AD47" w:themeColor="accent6"/>
+        </w:rPr>
+        <w:t>.</w:t>
+      </w:r>
+    </w:p>
+    <w:p>
+      <w:pPr>
+        <w:rPr>
+          <w:color w:val="70AD47" w:themeColor="accent6"/>
+        </w:rPr>
+      </w:pPr>
+    </w:p>
+    <w:p>
+      <w:pPr>
+        <w:rPr>
+          <w:color w:val="70AD47" w:themeColor="accent6"/>
+        </w:rPr>
+      </w:pPr>
+    </w:p>
+    <w:p>
+      <w:pPr>
+        <w:rPr>
+          <w:color w:val="70AD47" w:themeColor="accent6"/>
+        </w:rPr>
+      </w:pPr>
+    </w:p>
+    <w:p>
+      <w:pPr>
+        <w:rPr>
+          <w:color w:val="70AD47" w:themeColor="accent6"/>
+        </w:rPr>
+      </w:pPr>
+    </w:p>
+    <w:p>
+      <w:pPr>
+        <w:tabs>
+          <w:tab w:val="left" w:pos="8208"/>
+        </w:tabs>
+        <w:rPr>
+          <w:color w:val="70AD47" w:themeColor="accent6"/>
+        </w:rPr>
+      </w:pPr>
+      <w:r>
+        <w:rPr>
+          <w:color w:val="70AD47" w:themeColor="accent6"/>
+        </w:rPr>
+        <w:tab/>
+      </w:r>
+    </w:p>
+    <w:p>
+      <w:pPr>
+        <w:rPr>
+          <w:color w:val="70AD47" w:themeColor="accent6"/>
+        </w:rPr>
+      </w:pPr>
+      <w:proofErr w:type="spellStart"/>
+      <w:r>
+        <w:rPr>
+          <w:color w:val="70AD47" w:themeColor="accent6"/>
+        </w:rPr>
+        <w:t>MambaMarie</w:t>
+      </w:r>
+      <w:proofErr w:type="spellEnd"/>
+      <w:r>
+        <w:rPr>
+          <w:color w:val="70AD47" w:themeColor="accent6"/>
+        </w:rPr>
+        <w:t>:</w:t>
+      </w:r>
+    </w:p>
+    <w:p>
+      <w:pPr>
+        <w:rPr>
+          <w:color w:val="70AD47" w:themeColor="accent6"/>
+        </w:rPr>
+      </w:pPr>
+      <w:r>
+        <w:rPr>
+          <w:color w:val="70AD47" w:themeColor="accent6"/>
+        </w:rPr>
+        <w:t xml:space="preserve">When mambo appear in the map they have the </w:t>
+      </w:r>
+      <w:proofErr w:type="spellStart"/>
+      <w:r>
+        <w:rPr>
+          <w:color w:val="70AD47" w:themeColor="accent6"/>
+        </w:rPr>
+        <w:t>WanderBehaviour</w:t>
+      </w:r>
+      <w:proofErr w:type="spellEnd"/>
+      <w:r>
+        <w:rPr>
+          <w:color w:val="70AD47" w:themeColor="accent6"/>
+        </w:rPr>
+        <w:t xml:space="preserve"> in their behaviour </w:t>
+      </w:r>
+      <w:r>
+        <w:rPr>
+          <w:color w:val="70AD47" w:themeColor="accent6"/>
+        </w:rPr>
+        <w:t xml:space="preserve">and the value of mambo increased by one and </w:t>
+      </w:r>
+      <w:proofErr w:type="spellStart"/>
+      <w:r>
+        <w:rPr>
+          <w:color w:val="70AD47" w:themeColor="accent6"/>
+        </w:rPr>
+        <w:t>isBorn</w:t>
+      </w:r>
+      <w:proofErr w:type="spellEnd"/>
+      <w:r>
+        <w:rPr>
+          <w:color w:val="70AD47" w:themeColor="accent6"/>
+        </w:rPr>
+        <w:t xml:space="preserve"> variable change to </w:t>
+      </w:r>
+      <w:proofErr w:type="gramStart"/>
+      <w:r>
+        <w:rPr>
+          <w:color w:val="70AD47" w:themeColor="accent6"/>
+        </w:rPr>
+        <w:t>true(</w:t>
+      </w:r>
+      <w:proofErr w:type="gramEnd"/>
+      <w:r>
+        <w:rPr>
+          <w:color w:val="70AD47" w:themeColor="accent6"/>
+        </w:rPr>
+        <w:t xml:space="preserve">means the mambo has been created initially). When the mambo dies the </w:t>
+      </w:r>
+      <w:proofErr w:type="spellStart"/>
+      <w:r>
+        <w:rPr>
+          <w:color w:val="70AD47" w:themeColor="accent6"/>
+        </w:rPr>
+        <w:t>mamboNum</w:t>
+      </w:r>
+      <w:proofErr w:type="spellEnd"/>
+      <w:r>
+        <w:rPr>
+          <w:color w:val="70AD47" w:themeColor="accent6"/>
+        </w:rPr>
+        <w:t xml:space="preserve"> static variable decreases by one. </w:t>
+      </w:r>
+      <w:r>
+        <w:rPr>
+          <w:color w:val="70AD47" w:themeColor="accent6"/>
+        </w:rPr>
+        <w:t>(which was declared initially in world sub</w:t>
       </w:r>
       <w:bookmarkStart w:id="0" w:name="_GoBack"/>
       <w:bookmarkEnd w:id="0"/>
+      <w:r>
+        <w:rPr>
+          <w:color w:val="70AD47" w:themeColor="accent6"/>
+        </w:rPr>
+        <w:t>)</w:t>
+      </w:r>
+    </w:p>
+    <w:p>
+      <w:pPr>
+        <w:rPr>
+          <w:color w:val="70AD47" w:themeColor="accent6"/>
+        </w:rPr>
+      </w:pPr>
+      <w:r>
+        <w:rPr>
+          <w:color w:val="70AD47" w:themeColor="accent6"/>
+        </w:rPr>
+        <w:t>i</w:t>
+      </w:r>
+      <w:r>
+        <w:rPr>
+          <w:color w:val="70AD47" w:themeColor="accent6"/>
+        </w:rPr>
+        <w:t>n the turns</w:t>
+      </w:r>
+      <w:r>
+        <w:rPr>
+          <w:color w:val="70AD47" w:themeColor="accent6"/>
+        </w:rPr>
+        <w:t xml:space="preserve"> which is divisible </w:t>
+      </w:r>
+      <w:r>
+        <w:rPr>
+          <w:color w:val="70AD47" w:themeColor="accent6"/>
+        </w:rPr>
+        <w:t xml:space="preserve">by 10 the </w:t>
+      </w:r>
+      <w:proofErr w:type="spellStart"/>
+      <w:r>
+        <w:rPr>
+          <w:color w:val="70AD47" w:themeColor="accent6"/>
+        </w:rPr>
+        <w:t>ChantingBehaviour</w:t>
+      </w:r>
+      <w:proofErr w:type="spellEnd"/>
+      <w:r>
+        <w:rPr>
+          <w:color w:val="70AD47" w:themeColor="accent6"/>
+        </w:rPr>
+        <w:t xml:space="preserve"> will be added to the behaviour list</w:t>
+      </w:r>
+      <w:r>
+        <w:rPr>
+          <w:color w:val="70AD47" w:themeColor="accent6"/>
+        </w:rPr>
+        <w:t xml:space="preserve"> (in the first index)</w:t>
+      </w:r>
+      <w:r>
+        <w:rPr>
+          <w:color w:val="70AD47" w:themeColor="accent6"/>
+        </w:rPr>
+        <w:t xml:space="preserve">. If it’s not divisible by 10, the </w:t>
+      </w:r>
+      <w:proofErr w:type="spellStart"/>
+      <w:r>
+        <w:rPr>
+          <w:color w:val="70AD47" w:themeColor="accent6"/>
+        </w:rPr>
+        <w:t>ChantingBehaviour</w:t>
+      </w:r>
+      <w:proofErr w:type="spellEnd"/>
+      <w:r>
+        <w:rPr>
+          <w:color w:val="70AD47" w:themeColor="accent6"/>
+        </w:rPr>
+        <w:t xml:space="preserve"> will be removed</w:t>
+      </w:r>
+      <w:r>
+        <w:rPr>
+          <w:color w:val="70AD47" w:themeColor="accent6"/>
+        </w:rPr>
+        <w:t xml:space="preserve"> from the behaviour list</w:t>
+      </w:r>
+      <w:r>
+        <w:rPr>
+          <w:color w:val="70AD47" w:themeColor="accent6"/>
+        </w:rPr>
+        <w:t xml:space="preserve"> and if the turn is divisible by 30 the mambo will be removed from the map. For determining the whether the zombie is dead or not, the static variable “</w:t>
+      </w:r>
+      <w:proofErr w:type="spellStart"/>
+      <w:r>
+        <w:rPr>
+          <w:color w:val="70AD47" w:themeColor="accent6"/>
+        </w:rPr>
+        <w:t>isAlive</w:t>
+      </w:r>
+      <w:proofErr w:type="spellEnd"/>
+      <w:r>
+        <w:rPr>
+          <w:color w:val="70AD47" w:themeColor="accent6"/>
+        </w:rPr>
+        <w:t xml:space="preserve">” will be false when the mambo is not conscious (overriding the </w:t>
+      </w:r>
+      <w:proofErr w:type="spellStart"/>
+      <w:proofErr w:type="gramStart"/>
+      <w:r>
+        <w:rPr>
+          <w:color w:val="70AD47" w:themeColor="accent6"/>
+        </w:rPr>
+        <w:t>isConcious</w:t>
+      </w:r>
+      <w:proofErr w:type="spellEnd"/>
+      <w:r>
+        <w:rPr>
+          <w:color w:val="70AD47" w:themeColor="accent6"/>
+        </w:rPr>
+        <w:t>(</w:t>
+      </w:r>
+      <w:proofErr w:type="gramEnd"/>
+      <w:r>
+        <w:rPr>
+          <w:color w:val="70AD47" w:themeColor="accent6"/>
+        </w:rPr>
+        <w:t xml:space="preserve">) method in mambo class) in any other situations the </w:t>
+      </w:r>
+      <w:proofErr w:type="spellStart"/>
+      <w:r>
+        <w:rPr>
+          <w:color w:val="70AD47" w:themeColor="accent6"/>
+        </w:rPr>
+        <w:t>isAlive</w:t>
+      </w:r>
+      <w:proofErr w:type="spellEnd"/>
+      <w:r>
+        <w:rPr>
+          <w:color w:val="70AD47" w:themeColor="accent6"/>
+        </w:rPr>
+        <w:t xml:space="preserve"> will always be true. </w:t>
+      </w:r>
+    </w:p>
+    <w:p>
+      <w:pPr>
+        <w:rPr>
+          <w:color w:val="70AD47" w:themeColor="accent6"/>
+        </w:rPr>
+      </w:pPr>
+      <w:r>
+        <w:rPr>
+          <w:color w:val="70AD47" w:themeColor="accent6"/>
+        </w:rPr>
+        <w:t>When the mambo vanishes in the 30</w:t>
+      </w:r>
+      <w:r>
+        <w:rPr>
+          <w:color w:val="70AD47" w:themeColor="accent6"/>
+          <w:vertAlign w:val="superscript"/>
+        </w:rPr>
+        <w:t>th</w:t>
+      </w:r>
+      <w:r>
+        <w:rPr>
+          <w:color w:val="70AD47" w:themeColor="accent6"/>
+        </w:rPr>
+        <w:t xml:space="preserve"> turn, the </w:t>
+      </w:r>
+      <w:proofErr w:type="spellStart"/>
+      <w:r>
+        <w:rPr>
+          <w:color w:val="70AD47" w:themeColor="accent6"/>
+        </w:rPr>
+        <w:t>isMamboVanished</w:t>
+      </w:r>
+      <w:proofErr w:type="spellEnd"/>
+      <w:r>
+        <w:rPr>
+          <w:color w:val="70AD47" w:themeColor="accent6"/>
+        </w:rPr>
+        <w:t xml:space="preserve"> static variable (defined initially in </w:t>
+      </w:r>
+      <w:proofErr w:type="spellStart"/>
+      <w:proofErr w:type="gramStart"/>
+      <w:r>
+        <w:rPr>
+          <w:color w:val="70AD47" w:themeColor="accent6"/>
+        </w:rPr>
+        <w:t>WorldSub</w:t>
+      </w:r>
+      <w:proofErr w:type="spellEnd"/>
+      <w:r>
+        <w:rPr>
+          <w:color w:val="70AD47" w:themeColor="accent6"/>
+        </w:rPr>
+        <w:t xml:space="preserve"> )</w:t>
+      </w:r>
+      <w:proofErr w:type="gramEnd"/>
+      <w:r>
+        <w:rPr>
+          <w:color w:val="70AD47" w:themeColor="accent6"/>
+        </w:rPr>
+        <w:t xml:space="preserve"> becomes true.</w:t>
+      </w:r>
+    </w:p>
+    <w:p>
+      <w:pPr>
+        <w:rPr>
+          <w:color w:val="70AD47" w:themeColor="accent6"/>
+        </w:rPr>
+      </w:pPr>
+    </w:p>
+    <w:p>
+      <w:pPr>
+        <w:rPr>
+          <w:color w:val="70AD47" w:themeColor="accent6"/>
+        </w:rPr>
+      </w:pPr>
+    </w:p>
+    <w:p>
+      <w:pPr>
+        <w:rPr>
+          <w:color w:val="70AD47" w:themeColor="accent6"/>
+        </w:rPr>
+      </w:pPr>
+    </w:p>
+    <w:p>
+      <w:pPr>
+        <w:rPr>
+          <w:color w:val="70AD47" w:themeColor="accent6"/>
+        </w:rPr>
+      </w:pPr>
+      <w:proofErr w:type="spellStart"/>
+      <w:r>
+        <w:rPr>
+          <w:color w:val="70AD47" w:themeColor="accent6"/>
+        </w:rPr>
+        <w:t>ChantingBehaviour</w:t>
+      </w:r>
+      <w:proofErr w:type="spellEnd"/>
+      <w:r>
+        <w:rPr>
+          <w:color w:val="70AD47" w:themeColor="accent6"/>
+        </w:rPr>
+        <w:t>:</w:t>
+      </w:r>
+    </w:p>
+    <w:p>
+      <w:pPr>
+        <w:rPr>
+          <w:color w:val="70AD47" w:themeColor="accent6"/>
+        </w:rPr>
+      </w:pPr>
+      <w:r>
+        <w:rPr>
+          <w:color w:val="70AD47" w:themeColor="accent6"/>
+        </w:rPr>
+        <w:t xml:space="preserve">It is the behaviour which </w:t>
+      </w:r>
+      <w:r>
+        <w:rPr>
+          <w:color w:val="70AD47" w:themeColor="accent6"/>
+        </w:rPr>
+        <w:t xml:space="preserve">uses </w:t>
+      </w:r>
+      <w:proofErr w:type="spellStart"/>
+      <w:r>
+        <w:rPr>
+          <w:color w:val="70AD47" w:themeColor="accent6"/>
+        </w:rPr>
+        <w:t>ChantingAction</w:t>
+      </w:r>
+      <w:proofErr w:type="spellEnd"/>
+      <w:r>
+        <w:rPr>
+          <w:color w:val="70AD47" w:themeColor="accent6"/>
+        </w:rPr>
+        <w:t xml:space="preserve">. In </w:t>
+      </w:r>
+      <w:proofErr w:type="spellStart"/>
+      <w:r>
+        <w:rPr>
+          <w:color w:val="70AD47" w:themeColor="accent6"/>
+        </w:rPr>
+        <w:t>ChantingAction</w:t>
+      </w:r>
+      <w:proofErr w:type="spellEnd"/>
+      <w:r>
+        <w:rPr>
+          <w:color w:val="70AD47" w:themeColor="accent6"/>
+        </w:rPr>
+        <w:t xml:space="preserve"> 5 zombies will be created on the map in random location if that random location does not contain an actor.</w:t>
+      </w:r>
+    </w:p>
+    <w:p>
+      <w:pPr>
+        <w:rPr>
+          <w:color w:val="70AD47" w:themeColor="accent6"/>
+        </w:rPr>
+      </w:pPr>
+    </w:p>
+    <w:p>
+      <w:pPr>
+        <w:rPr>
+          <w:color w:val="70AD47" w:themeColor="accent6"/>
+        </w:rPr>
+      </w:pPr>
+      <w:proofErr w:type="spellStart"/>
+      <w:r>
+        <w:rPr>
+          <w:color w:val="70AD47" w:themeColor="accent6"/>
+        </w:rPr>
+        <w:t>DieAction</w:t>
+      </w:r>
+      <w:proofErr w:type="spellEnd"/>
+      <w:r>
+        <w:rPr>
+          <w:color w:val="70AD47" w:themeColor="accent6"/>
+        </w:rPr>
+        <w:t>:</w:t>
+      </w:r>
+    </w:p>
+    <w:p>
+      <w:pPr>
+        <w:rPr>
+          <w:color w:val="70AD47" w:themeColor="accent6"/>
+        </w:rPr>
+      </w:pPr>
+      <w:r>
+        <w:rPr>
+          <w:color w:val="70AD47" w:themeColor="accent6"/>
+        </w:rPr>
+        <w:t>This actions comes to player’s menu every single turn as “quit game” and when the user clicks on that option, the map which the player is on it, remove the player.</w:t>
+      </w:r>
+    </w:p>
+    <w:p>
+      <w:pPr>
+        <w:rPr>
+          <w:color w:val="70AD47" w:themeColor="accent6"/>
+        </w:rPr>
+      </w:pPr>
     </w:p>
     <w:sectPr>
       <w:pgSz w:w="11909" w:h="16834"/>

</xml_diff>

<commit_message>
Design rationale finished for Joseph's part
</commit_message>
<xml_diff>
--- a/design-docs/Assignment_03_design-docs/FIT2099_Assignment_3_Design_Rationale.docx
+++ b/design-docs/Assignment_03_design-docs/FIT2099_Assignment_3_Design_Rationale.docx
@@ -205,13 +205,6 @@
         </w:rPr>
         <w:t>AttackAction</w:t>
       </w:r>
-    </w:p>
-    <w:p>
-      <w:pPr>
-        <w:rPr>
-          <w:b/>
-        </w:rPr>
-      </w:pPr>
     </w:p>
     <w:p>
       <w:r>
@@ -345,6 +338,7 @@
           <w:bCs/>
           <w:color w:val="2E74B5" w:themeColor="accent1" w:themeShade="BF"/>
         </w:rPr>
+        <w:lastRenderedPageBreak/>
         <w:t>HuntBehaviour:</w:t>
       </w:r>
     </w:p>
@@ -844,6 +838,12 @@
         </w:rPr>
         <w:t>.</w:t>
       </w:r>
+      <w:r>
+        <w:rPr>
+          <w:color w:val="70AD47" w:themeColor="accent6"/>
+        </w:rPr>
+        <w:t xml:space="preserve"> Has abstract methods for </w:t>
+      </w:r>
     </w:p>
     <w:p>
       <w:pPr>
@@ -893,7 +893,50 @@
         <w:rPr>
           <w:color w:val="70AD47" w:themeColor="accent6"/>
         </w:rPr>
-        <w:t xml:space="preserve"> class. Can be used by any sub classes of </w:t>
+        <w:t xml:space="preserve"> class</w:t>
+      </w:r>
+      <w:r>
+        <w:rPr>
+          <w:color w:val="70AD47" w:themeColor="accent6"/>
+        </w:rPr>
+        <w:t>.</w:t>
+      </w:r>
+    </w:p>
+    <w:p>
+      <w:pPr>
+        <w:rPr>
+          <w:color w:val="70AD47" w:themeColor="accent6"/>
+        </w:rPr>
+      </w:pPr>
+    </w:p>
+    <w:p>
+      <w:pPr>
+        <w:rPr>
+          <w:b/>
+          <w:bCs/>
+          <w:color w:val="70AD47" w:themeColor="accent6"/>
+        </w:rPr>
+      </w:pPr>
+      <w:r>
+        <w:rPr>
+          <w:b/>
+          <w:bCs/>
+          <w:color w:val="70AD47" w:themeColor="accent6"/>
+        </w:rPr>
+        <w:t>Shotgun:</w:t>
+      </w:r>
+    </w:p>
+    <w:p>
+      <w:pPr>
+        <w:rPr>
+          <w:color w:val="70AD47" w:themeColor="accent6"/>
+        </w:rPr>
+      </w:pPr>
+      <w:r>
+        <w:rPr>
+          <w:color w:val="70AD47" w:themeColor="accent6"/>
+        </w:rPr>
+        <w:t xml:space="preserve">Shotgun class extends </w:t>
       </w:r>
       <w:r>
         <w:rPr>
@@ -907,44 +950,39 @@
         <w:rPr>
           <w:color w:val="70AD47" w:themeColor="accent6"/>
         </w:rPr>
-        <w:t xml:space="preserve"> abstract class.</w:t>
-      </w:r>
-    </w:p>
-    <w:p>
-      <w:pPr>
-        <w:rPr>
-          <w:color w:val="70AD47" w:themeColor="accent6"/>
-        </w:rPr>
-      </w:pPr>
-    </w:p>
-    <w:p>
-      <w:pPr>
-        <w:rPr>
-          <w:b/>
-          <w:bCs/>
-          <w:color w:val="70AD47" w:themeColor="accent6"/>
-        </w:rPr>
-      </w:pPr>
-      <w:r>
-        <w:rPr>
-          <w:b/>
-          <w:bCs/>
-          <w:color w:val="70AD47" w:themeColor="accent6"/>
-        </w:rPr>
-        <w:t>Shotgun:</w:t>
-      </w:r>
-    </w:p>
-    <w:p>
-      <w:pPr>
-        <w:rPr>
-          <w:color w:val="70AD47" w:themeColor="accent6"/>
-        </w:rPr>
-      </w:pPr>
-      <w:r>
-        <w:rPr>
-          <w:color w:val="70AD47" w:themeColor="accent6"/>
-        </w:rPr>
-        <w:t xml:space="preserve">Shotgun class extends </w:t>
+        <w:t xml:space="preserve"> abstract class. </w:t>
+      </w:r>
+    </w:p>
+    <w:p>
+      <w:pPr>
+        <w:rPr>
+          <w:color w:val="70AD47" w:themeColor="accent6"/>
+        </w:rPr>
+      </w:pPr>
+    </w:p>
+    <w:p>
+      <w:pPr>
+        <w:rPr>
+          <w:b/>
+          <w:bCs/>
+          <w:color w:val="70AD47" w:themeColor="accent6"/>
+        </w:rPr>
+      </w:pPr>
+      <w:r>
+        <w:rPr>
+          <w:b/>
+          <w:bCs/>
+          <w:color w:val="70AD47" w:themeColor="accent6"/>
+        </w:rPr>
+        <w:t>ShotgunAimMenuAction:</w:t>
+      </w:r>
+    </w:p>
+    <w:p>
+      <w:r>
+        <w:rPr>
+          <w:color w:val="70AD47" w:themeColor="accent6"/>
+        </w:rPr>
+        <w:t xml:space="preserve">This </w:t>
       </w:r>
       <w:r>
         <w:rPr>
@@ -952,37 +990,290 @@
           <w:iCs/>
           <w:color w:val="70AD47" w:themeColor="accent6"/>
         </w:rPr>
+        <w:t>Action</w:t>
+      </w:r>
+      <w:r>
+        <w:rPr>
+          <w:color w:val="70AD47" w:themeColor="accent6"/>
+        </w:rPr>
+        <w:t xml:space="preserve"> class brings up a </w:t>
+      </w:r>
+      <w:r>
+        <w:rPr>
+          <w:color w:val="70AD47" w:themeColor="accent6"/>
+        </w:rPr>
+        <w:t>sub-</w:t>
+      </w:r>
+      <w:r>
+        <w:rPr>
+          <w:color w:val="70AD47" w:themeColor="accent6"/>
+        </w:rPr>
+        <w:t xml:space="preserve">menu for </w:t>
+      </w:r>
+      <w:r>
+        <w:rPr>
+          <w:i/>
+          <w:iCs/>
+          <w:color w:val="70AD47" w:themeColor="accent6"/>
+        </w:rPr>
+        <w:t xml:space="preserve">Player </w:t>
+      </w:r>
+      <w:r>
+        <w:rPr>
+          <w:color w:val="70AD47" w:themeColor="accent6"/>
+        </w:rPr>
+        <w:t xml:space="preserve"> to choose which direction to perform the </w:t>
+      </w:r>
+      <w:r>
+        <w:rPr>
+          <w:i/>
+          <w:iCs/>
+          <w:color w:val="70AD47" w:themeColor="accent6"/>
+        </w:rPr>
+        <w:t xml:space="preserve">ShotgunShootAction </w:t>
+      </w:r>
+      <w:r>
+        <w:rPr>
+          <w:color w:val="70AD47" w:themeColor="accent6"/>
+        </w:rPr>
+        <w:t>in.</w:t>
+      </w:r>
+    </w:p>
+    <w:p>
+      <w:pPr>
+        <w:rPr>
+          <w:color w:val="70AD47" w:themeColor="accent6"/>
+        </w:rPr>
+      </w:pPr>
+    </w:p>
+    <w:p>
+      <w:pPr>
+        <w:rPr>
+          <w:b/>
+          <w:bCs/>
+          <w:color w:val="70AD47" w:themeColor="accent6"/>
+        </w:rPr>
+      </w:pPr>
+      <w:r>
+        <w:rPr>
+          <w:b/>
+          <w:bCs/>
+          <w:color w:val="70AD47" w:themeColor="accent6"/>
+        </w:rPr>
+        <w:t>ShotgunAmmo:</w:t>
+      </w:r>
+    </w:p>
+    <w:p>
+      <w:pPr>
+        <w:rPr>
+          <w:color w:val="70AD47" w:themeColor="accent6"/>
+        </w:rPr>
+      </w:pPr>
+      <w:r>
+        <w:rPr>
+          <w:color w:val="70AD47" w:themeColor="accent6"/>
+        </w:rPr>
+        <w:t xml:space="preserve">ShotgunAmmo class extends </w:t>
+      </w:r>
+      <w:r>
+        <w:rPr>
+          <w:i/>
+          <w:iCs/>
+          <w:color w:val="70AD47" w:themeColor="accent6"/>
+        </w:rPr>
+        <w:t>Ammo</w:t>
+      </w:r>
+      <w:r>
+        <w:rPr>
+          <w:color w:val="70AD47" w:themeColor="accent6"/>
+        </w:rPr>
+        <w:t xml:space="preserve"> class. Can only be used in a Shotgun.</w:t>
+      </w:r>
+    </w:p>
+    <w:p>
+      <w:pPr>
+        <w:rPr>
+          <w:color w:val="70AD47" w:themeColor="accent6"/>
+        </w:rPr>
+      </w:pPr>
+    </w:p>
+    <w:p>
+      <w:pPr>
+        <w:rPr>
+          <w:b/>
+          <w:bCs/>
+          <w:color w:val="70AD47" w:themeColor="accent6"/>
+        </w:rPr>
+      </w:pPr>
+      <w:r>
+        <w:rPr>
+          <w:b/>
+          <w:bCs/>
+          <w:color w:val="70AD47" w:themeColor="accent6"/>
+        </w:rPr>
+        <w:t>ShotgunShootAction:</w:t>
+      </w:r>
+    </w:p>
+    <w:p>
+      <w:pPr>
+        <w:rPr>
+          <w:color w:val="70AD47" w:themeColor="accent6"/>
+        </w:rPr>
+      </w:pPr>
+      <w:r>
+        <w:rPr>
+          <w:color w:val="70AD47" w:themeColor="accent6"/>
+        </w:rPr>
+        <w:t xml:space="preserve">This </w:t>
+      </w:r>
+      <w:r>
+        <w:rPr>
+          <w:i/>
+          <w:iCs/>
+          <w:color w:val="70AD47" w:themeColor="accent6"/>
+        </w:rPr>
+        <w:t>Action</w:t>
+      </w:r>
+      <w:r>
+        <w:rPr>
+          <w:color w:val="70AD47" w:themeColor="accent6"/>
+        </w:rPr>
+        <w:t xml:space="preserve"> class </w:t>
+      </w:r>
+      <w:r>
+        <w:rPr>
+          <w:color w:val="70AD47" w:themeColor="accent6"/>
+        </w:rPr>
+        <w:t xml:space="preserve">gets all the </w:t>
+      </w:r>
+      <w:r>
+        <w:rPr>
+          <w:color w:val="70AD47" w:themeColor="accent6"/>
+        </w:rPr>
+        <w:t>possible exits (direction) of the Actor to determine which direction</w:t>
+      </w:r>
+      <w:r>
+        <w:rPr>
+          <w:color w:val="70AD47" w:themeColor="accent6"/>
+        </w:rPr>
+        <w:t>s to display in the sub</w:t>
+      </w:r>
+      <w:r>
+        <w:rPr>
+          <w:color w:val="70AD47" w:themeColor="accent6"/>
+        </w:rPr>
+        <w:t>-</w:t>
+      </w:r>
+      <w:r>
+        <w:rPr>
+          <w:color w:val="70AD47" w:themeColor="accent6"/>
+        </w:rPr>
+        <w:t>menu.</w:t>
+      </w:r>
+    </w:p>
+    <w:p>
+      <w:pPr>
+        <w:rPr>
+          <w:color w:val="70AD47" w:themeColor="accent6"/>
+        </w:rPr>
+      </w:pPr>
+    </w:p>
+    <w:p>
+      <w:pPr>
+        <w:rPr>
+          <w:b/>
+          <w:bCs/>
+          <w:color w:val="70AD47" w:themeColor="accent6"/>
+        </w:rPr>
+      </w:pPr>
+      <w:r>
+        <w:rPr>
+          <w:b/>
+          <w:bCs/>
+          <w:color w:val="70AD47" w:themeColor="accent6"/>
+        </w:rPr>
+        <w:t>SniperRifle:</w:t>
+      </w:r>
+    </w:p>
+    <w:p>
+      <w:pPr>
+        <w:rPr>
+          <w:color w:val="70AD47" w:themeColor="accent6"/>
+        </w:rPr>
+      </w:pPr>
+      <w:r>
+        <w:rPr>
+          <w:color w:val="70AD47" w:themeColor="accent6"/>
+        </w:rPr>
+        <w:t>SniperRifle class extends</w:t>
+      </w:r>
+      <w:r>
+        <w:rPr>
+          <w:color w:val="70AD47" w:themeColor="accent6"/>
+        </w:rPr>
+        <w:t xml:space="preserve"> </w:t>
+      </w:r>
+      <w:r>
+        <w:rPr>
+          <w:i/>
+          <w:iCs/>
+          <w:color w:val="70AD47" w:themeColor="accent6"/>
+        </w:rPr>
         <w:t>RangedWeapon</w:t>
       </w:r>
       <w:r>
         <w:rPr>
           <w:color w:val="70AD47" w:themeColor="accent6"/>
         </w:rPr>
-        <w:t xml:space="preserve"> abstract class. </w:t>
-      </w:r>
-    </w:p>
-    <w:p>
-      <w:pPr>
-        <w:rPr>
-          <w:color w:val="70AD47" w:themeColor="accent6"/>
-        </w:rPr>
-      </w:pPr>
-    </w:p>
-    <w:p>
-      <w:pPr>
-        <w:rPr>
-          <w:b/>
-          <w:bCs/>
-          <w:color w:val="70AD47" w:themeColor="accent6"/>
-        </w:rPr>
-      </w:pPr>
-      <w:r>
-        <w:rPr>
-          <w:b/>
-          <w:bCs/>
-          <w:color w:val="70AD47" w:themeColor="accent6"/>
-        </w:rPr>
-        <w:t>ShotgunAimMenuAction:</w:t>
+        <w:t xml:space="preserve"> </w:t>
+      </w:r>
+      <w:r>
+        <w:rPr>
+          <w:color w:val="70AD47" w:themeColor="accent6"/>
+        </w:rPr>
+        <w:t xml:space="preserve">abstract </w:t>
+      </w:r>
+      <w:r>
+        <w:rPr>
+          <w:color w:val="70AD47" w:themeColor="accent6"/>
+        </w:rPr>
+        <w:t>class</w:t>
+      </w:r>
+      <w:r>
+        <w:rPr>
+          <w:color w:val="70AD47" w:themeColor="accent6"/>
+        </w:rPr>
+        <w:t>.</w:t>
+      </w:r>
+      <w:r>
+        <w:rPr>
+          <w:color w:val="70AD47" w:themeColor="accent6"/>
+        </w:rPr>
+        <w:t xml:space="preserve"> </w:t>
+      </w:r>
+    </w:p>
+    <w:p>
+      <w:pPr>
+        <w:rPr>
+          <w:color w:val="70AD47" w:themeColor="accent6"/>
+        </w:rPr>
+      </w:pPr>
+    </w:p>
+    <w:p>
+      <w:pPr>
+        <w:rPr>
+          <w:b/>
+          <w:bCs/>
+          <w:color w:val="70AD47" w:themeColor="accent6"/>
+        </w:rPr>
+      </w:pPr>
+      <w:r>
+        <w:rPr>
+          <w:b/>
+          <w:bCs/>
+          <w:color w:val="70AD47" w:themeColor="accent6"/>
+        </w:rPr>
+        <w:t>SniperRifleAimAction:</w:t>
       </w:r>
     </w:p>
     <w:p>
@@ -998,13 +1289,96 @@
           <w:iCs/>
           <w:color w:val="70AD47" w:themeColor="accent6"/>
         </w:rPr>
+        <w:t xml:space="preserve">Action </w:t>
+      </w:r>
+      <w:r>
+        <w:rPr>
+          <w:color w:val="70AD47" w:themeColor="accent6"/>
+        </w:rPr>
+        <w:t xml:space="preserve">class brings up a sub-menu for </w:t>
+      </w:r>
+      <w:r>
+        <w:rPr>
+          <w:i/>
+          <w:iCs/>
+          <w:color w:val="70AD47" w:themeColor="accent6"/>
+        </w:rPr>
+        <w:t xml:space="preserve">Player </w:t>
+      </w:r>
+      <w:r>
+        <w:rPr>
+          <w:color w:val="70AD47" w:themeColor="accent6"/>
+        </w:rPr>
+        <w:t xml:space="preserve">to choose which actor to </w:t>
+      </w:r>
+      <w:r>
+        <w:rPr>
+          <w:color w:val="70AD47" w:themeColor="accent6"/>
+        </w:rPr>
+        <w:t>aim at</w:t>
+      </w:r>
+      <w:r>
+        <w:rPr>
+          <w:color w:val="70AD47" w:themeColor="accent6"/>
+        </w:rPr>
+        <w:t>.</w:t>
+      </w:r>
+    </w:p>
+    <w:p>
+      <w:pPr>
+        <w:rPr>
+          <w:color w:val="70AD47" w:themeColor="accent6"/>
+        </w:rPr>
+      </w:pPr>
+    </w:p>
+    <w:p>
+      <w:pPr>
+        <w:rPr>
+          <w:b/>
+          <w:bCs/>
+          <w:color w:val="70AD47" w:themeColor="accent6"/>
+        </w:rPr>
+      </w:pPr>
+      <w:r>
+        <w:rPr>
+          <w:b/>
+          <w:bCs/>
+          <w:color w:val="70AD47" w:themeColor="accent6"/>
+        </w:rPr>
+        <w:t>SniperRifleAimMenuAction:</w:t>
+      </w:r>
+    </w:p>
+    <w:p>
+      <w:pPr>
+        <w:rPr>
+          <w:color w:val="70AD47" w:themeColor="accent6"/>
+        </w:rPr>
+      </w:pPr>
+      <w:r>
+        <w:rPr>
+          <w:color w:val="70AD47" w:themeColor="accent6"/>
+        </w:rPr>
+        <w:t xml:space="preserve">This </w:t>
+      </w:r>
+      <w:r>
+        <w:rPr>
+          <w:i/>
+          <w:iCs/>
+          <w:color w:val="70AD47" w:themeColor="accent6"/>
+        </w:rPr>
         <w:t>Action</w:t>
       </w:r>
       <w:r>
         <w:rPr>
           <w:color w:val="70AD47" w:themeColor="accent6"/>
         </w:rPr>
-        <w:t xml:space="preserve"> class brings up a menu for </w:t>
+        <w:t xml:space="preserve"> class </w:t>
+      </w:r>
+      <w:r>
+        <w:rPr>
+          <w:color w:val="70AD47" w:themeColor="accent6"/>
+        </w:rPr>
+        <w:t xml:space="preserve">brings up a sub-menu for </w:t>
       </w:r>
       <w:r>
         <w:rPr>
@@ -1012,13 +1386,13 @@
           <w:iCs/>
           <w:color w:val="70AD47" w:themeColor="accent6"/>
         </w:rPr>
-        <w:t xml:space="preserve">Player </w:t>
-      </w:r>
-      <w:r>
-        <w:rPr>
-          <w:color w:val="70AD47" w:themeColor="accent6"/>
-        </w:rPr>
-        <w:t xml:space="preserve"> to choose which direction to perform the </w:t>
+        <w:t>Player</w:t>
+      </w:r>
+      <w:r>
+        <w:rPr>
+          <w:color w:val="70AD47" w:themeColor="accent6"/>
+        </w:rPr>
+        <w:t xml:space="preserve"> to choose which actor to perform the </w:t>
       </w:r>
       <w:r>
         <w:rPr>
@@ -1026,50 +1400,7 @@
           <w:iCs/>
           <w:color w:val="70AD47" w:themeColor="accent6"/>
         </w:rPr>
-        <w:t xml:space="preserve">ShotgunShootAction </w:t>
-      </w:r>
-      <w:r>
-        <w:rPr>
-          <w:color w:val="70AD47" w:themeColor="accent6"/>
-        </w:rPr>
-        <w:t>in.</w:t>
-      </w:r>
-    </w:p>
-    <w:p>
-      <w:pPr>
-        <w:rPr>
-          <w:color w:val="70AD47" w:themeColor="accent6"/>
-        </w:rPr>
-      </w:pPr>
-    </w:p>
-    <w:p>
-      <w:pPr>
-        <w:rPr>
-          <w:b/>
-          <w:bCs/>
-          <w:color w:val="70AD47" w:themeColor="accent6"/>
-        </w:rPr>
-      </w:pPr>
-      <w:r>
-        <w:rPr>
-          <w:b/>
-          <w:bCs/>
-          <w:color w:val="70AD47" w:themeColor="accent6"/>
-        </w:rPr>
-        <w:t>ShotgunAmmo:</w:t>
-      </w:r>
-    </w:p>
-    <w:p>
-      <w:pPr>
-        <w:rPr>
-          <w:color w:val="70AD47" w:themeColor="accent6"/>
-        </w:rPr>
-      </w:pPr>
-      <w:r>
-        <w:rPr>
-          <w:color w:val="70AD47" w:themeColor="accent6"/>
-        </w:rPr>
-        <w:t xml:space="preserve">ShotgunAmmo class extends </w:t>
+        <w:t>Sniper</w:t>
       </w:r>
       <w:r>
         <w:rPr>
@@ -1077,363 +1408,379 @@
           <w:iCs/>
           <w:color w:val="70AD47" w:themeColor="accent6"/>
         </w:rPr>
+        <w:t>Rifle</w:t>
+      </w:r>
+      <w:r>
+        <w:rPr>
+          <w:i/>
+          <w:iCs/>
+          <w:color w:val="70AD47" w:themeColor="accent6"/>
+        </w:rPr>
+        <w:t>Aim</w:t>
+      </w:r>
+      <w:r>
+        <w:rPr>
+          <w:i/>
+          <w:iCs/>
+          <w:color w:val="70AD47" w:themeColor="accent6"/>
+        </w:rPr>
+        <w:t>Action</w:t>
+      </w:r>
+      <w:r>
+        <w:rPr>
+          <w:color w:val="70AD47" w:themeColor="accent6"/>
+        </w:rPr>
+        <w:t xml:space="preserve"> on.</w:t>
+      </w:r>
+    </w:p>
+    <w:p>
+      <w:pPr>
+        <w:rPr>
+          <w:color w:val="70AD47" w:themeColor="accent6"/>
+        </w:rPr>
+      </w:pPr>
+    </w:p>
+    <w:p>
+      <w:pPr>
+        <w:rPr>
+          <w:b/>
+          <w:bCs/>
+          <w:color w:val="70AD47" w:themeColor="accent6"/>
+        </w:rPr>
+      </w:pPr>
+      <w:r>
+        <w:rPr>
+          <w:b/>
+          <w:bCs/>
+          <w:color w:val="70AD47" w:themeColor="accent6"/>
+        </w:rPr>
+        <w:t>SniperRifleAmmo:</w:t>
+      </w:r>
+    </w:p>
+    <w:p>
+      <w:pPr>
+        <w:rPr>
+          <w:color w:val="70AD47" w:themeColor="accent6"/>
+        </w:rPr>
+      </w:pPr>
+      <w:r>
+        <w:rPr>
+          <w:i/>
+          <w:iCs/>
+          <w:color w:val="70AD47" w:themeColor="accent6"/>
+        </w:rPr>
+        <w:t>SniperRifleAmmo</w:t>
+      </w:r>
+      <w:r>
+        <w:rPr>
+          <w:color w:val="70AD47" w:themeColor="accent6"/>
+        </w:rPr>
+        <w:t xml:space="preserve"> class extends </w:t>
+      </w:r>
+      <w:r>
+        <w:rPr>
+          <w:i/>
+          <w:iCs/>
+          <w:color w:val="70AD47" w:themeColor="accent6"/>
+        </w:rPr>
         <w:t>Ammo</w:t>
       </w:r>
       <w:r>
         <w:rPr>
           <w:color w:val="70AD47" w:themeColor="accent6"/>
         </w:rPr>
-        <w:t xml:space="preserve"> class. Can only be used in a Shotgun.</w:t>
-      </w:r>
-    </w:p>
-    <w:p>
-      <w:pPr>
-        <w:rPr>
-          <w:color w:val="70AD47" w:themeColor="accent6"/>
-        </w:rPr>
-      </w:pPr>
-    </w:p>
-    <w:p>
-      <w:pPr>
-        <w:rPr>
-          <w:b/>
-          <w:bCs/>
-          <w:color w:val="70AD47" w:themeColor="accent6"/>
-        </w:rPr>
-      </w:pPr>
-      <w:r>
-        <w:rPr>
-          <w:b/>
-          <w:bCs/>
-          <w:color w:val="70AD47" w:themeColor="accent6"/>
-        </w:rPr>
-        <w:t>ShotgunShootAction:</w:t>
-      </w:r>
-    </w:p>
-    <w:p>
-      <w:pPr>
-        <w:rPr>
-          <w:color w:val="70AD47" w:themeColor="accent6"/>
-        </w:rPr>
-      </w:pPr>
-    </w:p>
-    <w:p>
-      <w:pPr>
-        <w:rPr>
-          <w:color w:val="70AD47" w:themeColor="accent6"/>
-        </w:rPr>
-      </w:pPr>
-    </w:p>
-    <w:p>
-      <w:pPr>
-        <w:rPr>
-          <w:b/>
-          <w:bCs/>
-          <w:color w:val="70AD47" w:themeColor="accent6"/>
-        </w:rPr>
-      </w:pPr>
-      <w:r>
-        <w:rPr>
-          <w:b/>
-          <w:bCs/>
-          <w:color w:val="70AD47" w:themeColor="accent6"/>
-        </w:rPr>
-        <w:t>SniperRifle:</w:t>
-      </w:r>
-    </w:p>
-    <w:p>
-      <w:pPr>
-        <w:rPr>
-          <w:color w:val="70AD47" w:themeColor="accent6"/>
-        </w:rPr>
-      </w:pPr>
-      <w:r>
-        <w:rPr>
-          <w:color w:val="70AD47" w:themeColor="accent6"/>
-        </w:rPr>
-        <w:t>SniperRifle class extends</w:t>
-      </w:r>
-      <w:r>
-        <w:rPr>
+        <w:t xml:space="preserve"> class. Can only be used in a SniperRifle.</w:t>
+      </w:r>
+    </w:p>
+    <w:p>
+      <w:pPr>
+        <w:rPr>
+          <w:color w:val="70AD47" w:themeColor="accent6"/>
+        </w:rPr>
+      </w:pPr>
+    </w:p>
+    <w:p>
+      <w:pPr>
+        <w:rPr>
+          <w:b/>
+          <w:bCs/>
+          <w:color w:val="70AD47" w:themeColor="accent6"/>
+        </w:rPr>
+      </w:pPr>
+      <w:r>
+        <w:rPr>
+          <w:b/>
+          <w:bCs/>
+          <w:color w:val="70AD47" w:themeColor="accent6"/>
+        </w:rPr>
+        <w:t>SniperRifleShootAction:</w:t>
+      </w:r>
+    </w:p>
+    <w:p>
+      <w:pPr>
+        <w:rPr>
+          <w:color w:val="70AD47" w:themeColor="accent6"/>
+        </w:rPr>
+      </w:pPr>
+      <w:r>
+        <w:rPr>
+          <w:color w:val="70AD47" w:themeColor="accent6"/>
+        </w:rPr>
+        <w:t xml:space="preserve">This </w:t>
+      </w:r>
+      <w:r>
+        <w:rPr>
+          <w:i/>
+          <w:iCs/>
+          <w:color w:val="70AD47" w:themeColor="accent6"/>
+        </w:rPr>
+        <w:t xml:space="preserve">Action </w:t>
+      </w:r>
+      <w:r>
+        <w:rPr>
+          <w:color w:val="70AD47" w:themeColor="accent6"/>
+        </w:rPr>
+        <w:t xml:space="preserve">class </w:t>
+      </w:r>
+      <w:r>
+        <w:rPr>
+          <w:color w:val="70AD47" w:themeColor="accent6"/>
+        </w:rPr>
+        <w:t xml:space="preserve">gets all the actors on the </w:t>
+      </w:r>
+      <w:r>
+        <w:rPr>
+          <w:i/>
+          <w:iCs/>
+          <w:color w:val="70AD47" w:themeColor="accent6"/>
+        </w:rPr>
+        <w:t xml:space="preserve">gameMap </w:t>
+      </w:r>
+      <w:r>
+        <w:rPr>
+          <w:color w:val="70AD47" w:themeColor="accent6"/>
+        </w:rPr>
+        <w:t xml:space="preserve">and </w:t>
+      </w:r>
+      <w:r>
+        <w:rPr>
+          <w:color w:val="70AD47" w:themeColor="accent6"/>
+        </w:rPr>
+        <w:t>brings</w:t>
+      </w:r>
+      <w:r>
+        <w:rPr>
+          <w:color w:val="70AD47" w:themeColor="accent6"/>
+        </w:rPr>
+        <w:t xml:space="preserve"> up a sub-menu</w:t>
+      </w:r>
+      <w:r>
+        <w:rPr>
+          <w:color w:val="70AD47" w:themeColor="accent6"/>
+        </w:rPr>
+        <w:t xml:space="preserve"> for </w:t>
+      </w:r>
+      <w:r>
+        <w:rPr>
+          <w:i/>
+          <w:iCs/>
+          <w:color w:val="70AD47" w:themeColor="accent6"/>
+        </w:rPr>
+        <w:t>Player</w:t>
+      </w:r>
+      <w:r>
+        <w:rPr>
+          <w:color w:val="70AD47" w:themeColor="accent6"/>
+        </w:rPr>
+        <w:t xml:space="preserve"> to choose which actor to snipe.</w:t>
+      </w:r>
+    </w:p>
+    <w:p>
+      <w:pPr>
+        <w:rPr>
+          <w:b/>
+          <w:bCs/>
+          <w:color w:val="70AD47" w:themeColor="accent6"/>
+        </w:rPr>
+      </w:pPr>
+    </w:p>
+    <w:p>
+      <w:pPr>
+        <w:rPr>
+          <w:b/>
+          <w:bCs/>
+          <w:color w:val="70AD47" w:themeColor="accent6"/>
+        </w:rPr>
+      </w:pPr>
+      <w:r>
+        <w:rPr>
+          <w:b/>
+          <w:bCs/>
+          <w:color w:val="70AD47" w:themeColor="accent6"/>
+        </w:rPr>
+        <w:t>SniperRifleShootMenuAction:</w:t>
+      </w:r>
+    </w:p>
+    <w:p>
+      <w:pPr>
+        <w:rPr>
+          <w:color w:val="70AD47" w:themeColor="accent6"/>
+        </w:rPr>
+      </w:pPr>
+      <w:r>
+        <w:rPr>
+          <w:color w:val="70AD47" w:themeColor="accent6"/>
+        </w:rPr>
+        <w:t xml:space="preserve">This </w:t>
+      </w:r>
+      <w:r>
+        <w:rPr>
+          <w:i/>
+          <w:iCs/>
+          <w:color w:val="70AD47" w:themeColor="accent6"/>
+        </w:rPr>
+        <w:t xml:space="preserve">Action </w:t>
+      </w:r>
+      <w:r>
+        <w:rPr>
+          <w:color w:val="70AD47" w:themeColor="accent6"/>
+        </w:rPr>
+        <w:t xml:space="preserve">class </w:t>
+      </w:r>
+      <w:r>
+        <w:rPr>
+          <w:color w:val="70AD47" w:themeColor="accent6"/>
+        </w:rPr>
+        <w:t>does damage</w:t>
+      </w:r>
+      <w:r>
+        <w:rPr>
+          <w:color w:val="70AD47" w:themeColor="accent6"/>
+        </w:rPr>
+        <w:t xml:space="preserve"> (depending on the aim)</w:t>
+      </w:r>
+      <w:r>
+        <w:rPr>
+          <w:color w:val="70AD47" w:themeColor="accent6"/>
+        </w:rPr>
+        <w:t xml:space="preserve"> to the selected target</w:t>
+      </w:r>
+      <w:r>
+        <w:rPr>
+          <w:color w:val="70AD47" w:themeColor="accent6"/>
+        </w:rPr>
+        <w:t>.</w:t>
+      </w:r>
+    </w:p>
+    <w:p>
+      <w:pPr>
+        <w:rPr>
+          <w:color w:val="70AD47" w:themeColor="accent6"/>
+        </w:rPr>
+      </w:pPr>
+    </w:p>
+    <w:p>
+      <w:pPr>
+        <w:rPr>
+          <w:b/>
+          <w:bCs/>
+          <w:color w:val="70AD47" w:themeColor="accent6"/>
+        </w:rPr>
+      </w:pPr>
+      <w:r>
+        <w:rPr>
+          <w:b/>
+          <w:bCs/>
+          <w:color w:val="70AD47" w:themeColor="accent6"/>
+        </w:rPr>
+        <w:t>Ammo:</w:t>
+      </w:r>
+    </w:p>
+    <w:p>
+      <w:pPr>
+        <w:rPr>
+          <w:color w:val="70AD47" w:themeColor="accent6"/>
+        </w:rPr>
+      </w:pPr>
+      <w:r>
+        <w:rPr>
+          <w:color w:val="70AD47" w:themeColor="accent6"/>
+        </w:rPr>
+        <w:t>Extends Item class from the engine package.</w:t>
+      </w:r>
+    </w:p>
+    <w:p>
+      <w:pPr>
+        <w:rPr>
+          <w:color w:val="70AD47" w:themeColor="accent6"/>
+        </w:rPr>
+      </w:pPr>
+      <w:r>
+        <w:rPr>
+          <w:b/>
+          <w:bCs/>
+          <w:color w:val="70AD47" w:themeColor="accent6"/>
+        </w:rPr>
+        <w:t>Advantage:</w:t>
+      </w:r>
+      <w:r>
+        <w:rPr>
+          <w:color w:val="70AD47" w:themeColor="accent6"/>
+        </w:rPr>
+        <w:t xml:space="preserve"> Allows further implementation for different kinds of ammo for different types of ranged weapons.</w:t>
+      </w:r>
+    </w:p>
+    <w:p>
+      <w:pPr>
+        <w:rPr>
+          <w:color w:val="70AD47" w:themeColor="accent6"/>
+        </w:rPr>
+      </w:pPr>
+    </w:p>
+    <w:p>
+      <w:pPr>
+        <w:rPr>
+          <w:b/>
+          <w:bCs/>
+          <w:color w:val="70AD47" w:themeColor="accent6"/>
+        </w:rPr>
+      </w:pPr>
+      <w:r>
+        <w:rPr>
+          <w:b/>
+          <w:bCs/>
+          <w:color w:val="70AD47" w:themeColor="accent6"/>
+        </w:rPr>
+        <w:t>**All shoot/aim and submenu actions**</w:t>
+      </w:r>
+    </w:p>
+    <w:p>
+      <w:pPr>
+        <w:rPr>
+          <w:color w:val="70AD47" w:themeColor="accent6"/>
+        </w:rPr>
+      </w:pPr>
+      <w:r>
+        <w:rPr>
+          <w:b/>
+          <w:bCs/>
+          <w:color w:val="70AD47" w:themeColor="accent6"/>
+        </w:rPr>
+        <w:t>Advantage:</w:t>
+      </w:r>
+      <w:r>
+        <w:rPr>
+          <w:b/>
+          <w:bCs/>
           <w:color w:val="70AD47" w:themeColor="accent6"/>
         </w:rPr>
         <w:t xml:space="preserve"> </w:t>
       </w:r>
       <w:r>
         <w:rPr>
-          <w:i/>
-          <w:iCs/>
-          <w:color w:val="70AD47" w:themeColor="accent6"/>
-        </w:rPr>
-        <w:t>RangedWeapon</w:t>
-      </w:r>
-      <w:r>
-        <w:rPr>
-          <w:color w:val="70AD47" w:themeColor="accent6"/>
-        </w:rPr>
-        <w:t xml:space="preserve"> </w:t>
-      </w:r>
-      <w:r>
-        <w:rPr>
-          <w:color w:val="70AD47" w:themeColor="accent6"/>
-        </w:rPr>
-        <w:t xml:space="preserve">abstract </w:t>
-      </w:r>
-      <w:r>
-        <w:rPr>
-          <w:color w:val="70AD47" w:themeColor="accent6"/>
-        </w:rPr>
-        <w:t>class</w:t>
-      </w:r>
-      <w:r>
-        <w:rPr>
-          <w:color w:val="70AD47" w:themeColor="accent6"/>
-        </w:rPr>
-        <w:t>.</w:t>
-      </w:r>
-      <w:r>
-        <w:rPr>
-          <w:color w:val="70AD47" w:themeColor="accent6"/>
-        </w:rPr>
-        <w:t xml:space="preserve"> </w:t>
-      </w:r>
-    </w:p>
-    <w:p>
-      <w:pPr>
-        <w:rPr>
-          <w:color w:val="70AD47" w:themeColor="accent6"/>
-        </w:rPr>
-      </w:pPr>
-    </w:p>
-    <w:p>
-      <w:pPr>
-        <w:rPr>
-          <w:b/>
-          <w:bCs/>
-          <w:color w:val="70AD47" w:themeColor="accent6"/>
-        </w:rPr>
-      </w:pPr>
-      <w:r>
-        <w:rPr>
-          <w:b/>
-          <w:bCs/>
-          <w:color w:val="70AD47" w:themeColor="accent6"/>
-        </w:rPr>
-        <w:t>SniperRifleAimAction:</w:t>
-      </w:r>
-    </w:p>
-    <w:p>
-      <w:pPr>
-        <w:rPr>
-          <w:color w:val="70AD47" w:themeColor="accent6"/>
-        </w:rPr>
-      </w:pPr>
-    </w:p>
-    <w:p>
-      <w:pPr>
-        <w:rPr>
-          <w:color w:val="70AD47" w:themeColor="accent6"/>
-        </w:rPr>
-      </w:pPr>
-    </w:p>
-    <w:p>
-      <w:pPr>
-        <w:rPr>
-          <w:b/>
-          <w:bCs/>
-          <w:color w:val="70AD47" w:themeColor="accent6"/>
-        </w:rPr>
-      </w:pPr>
-      <w:r>
-        <w:rPr>
-          <w:b/>
-          <w:bCs/>
-          <w:color w:val="70AD47" w:themeColor="accent6"/>
-        </w:rPr>
-        <w:lastRenderedPageBreak/>
-        <w:t>SniperRifleAimMenuAction:</w:t>
-      </w:r>
-    </w:p>
-    <w:p>
-      <w:pPr>
-        <w:rPr>
-          <w:color w:val="70AD47" w:themeColor="accent6"/>
-        </w:rPr>
-      </w:pPr>
-    </w:p>
-    <w:p>
-      <w:pPr>
-        <w:rPr>
-          <w:color w:val="70AD47" w:themeColor="accent6"/>
-        </w:rPr>
-      </w:pPr>
-    </w:p>
-    <w:p>
-      <w:pPr>
-        <w:rPr>
-          <w:b/>
-          <w:bCs/>
-          <w:color w:val="70AD47" w:themeColor="accent6"/>
-        </w:rPr>
-      </w:pPr>
-      <w:r>
-        <w:rPr>
-          <w:b/>
-          <w:bCs/>
-          <w:color w:val="70AD47" w:themeColor="accent6"/>
-        </w:rPr>
-        <w:t>SniperRifleAmmo:</w:t>
-      </w:r>
-    </w:p>
-    <w:p>
-      <w:pPr>
-        <w:rPr>
-          <w:color w:val="70AD47" w:themeColor="accent6"/>
-        </w:rPr>
-      </w:pPr>
-      <w:r>
-        <w:rPr>
-          <w:color w:val="70AD47" w:themeColor="accent6"/>
-        </w:rPr>
-        <w:t xml:space="preserve">SniperRifleAmmo class extends </w:t>
-      </w:r>
-      <w:r>
-        <w:rPr>
-          <w:i/>
-          <w:iCs/>
-          <w:color w:val="70AD47" w:themeColor="accent6"/>
-        </w:rPr>
-        <w:t>Ammo</w:t>
-      </w:r>
-      <w:r>
-        <w:rPr>
-          <w:color w:val="70AD47" w:themeColor="accent6"/>
-        </w:rPr>
-        <w:t xml:space="preserve"> class. Can only be used in a SniperRifle.</w:t>
-      </w:r>
-    </w:p>
-    <w:p>
-      <w:pPr>
-        <w:rPr>
-          <w:color w:val="70AD47" w:themeColor="accent6"/>
-        </w:rPr>
-      </w:pPr>
-    </w:p>
-    <w:p>
-      <w:pPr>
-        <w:rPr>
-          <w:b/>
-          <w:bCs/>
-          <w:color w:val="70AD47" w:themeColor="accent6"/>
-        </w:rPr>
-      </w:pPr>
-      <w:r>
-        <w:rPr>
-          <w:b/>
-          <w:bCs/>
-          <w:color w:val="70AD47" w:themeColor="accent6"/>
-        </w:rPr>
-        <w:t>SniperRifleShootAction:</w:t>
-      </w:r>
-    </w:p>
-    <w:p>
-      <w:pPr>
-        <w:rPr>
-          <w:b/>
-          <w:bCs/>
-          <w:color w:val="70AD47" w:themeColor="accent6"/>
-        </w:rPr>
-      </w:pPr>
-    </w:p>
-    <w:p>
-      <w:pPr>
-        <w:rPr>
-          <w:b/>
-          <w:bCs/>
-          <w:color w:val="70AD47" w:themeColor="accent6"/>
-        </w:rPr>
-      </w:pPr>
-    </w:p>
-    <w:p>
-      <w:pPr>
-        <w:rPr>
-          <w:b/>
-          <w:bCs/>
-          <w:color w:val="70AD47" w:themeColor="accent6"/>
-        </w:rPr>
-      </w:pPr>
-      <w:r>
-        <w:rPr>
-          <w:b/>
-          <w:bCs/>
-          <w:color w:val="70AD47" w:themeColor="accent6"/>
-        </w:rPr>
-        <w:t>SniperRifleShootMenuAction:</w:t>
-      </w:r>
-    </w:p>
-    <w:p>
-      <w:pPr>
-        <w:rPr>
-          <w:color w:val="70AD47" w:themeColor="accent6"/>
-        </w:rPr>
-      </w:pPr>
-    </w:p>
-    <w:p>
-      <w:pPr>
-        <w:rPr>
-          <w:color w:val="70AD47" w:themeColor="accent6"/>
-        </w:rPr>
-      </w:pPr>
-    </w:p>
-    <w:p>
-      <w:pPr>
-        <w:rPr>
-          <w:b/>
-          <w:bCs/>
-          <w:color w:val="70AD47" w:themeColor="accent6"/>
-        </w:rPr>
-      </w:pPr>
-      <w:r>
-        <w:rPr>
-          <w:b/>
-          <w:bCs/>
-          <w:color w:val="70AD47" w:themeColor="accent6"/>
-        </w:rPr>
-        <w:t>Ammo:</w:t>
-      </w:r>
-    </w:p>
-    <w:p>
-      <w:pPr>
-        <w:rPr>
-          <w:color w:val="70AD47" w:themeColor="accent6"/>
-        </w:rPr>
-      </w:pPr>
-      <w:r>
-        <w:rPr>
-          <w:color w:val="70AD47" w:themeColor="accent6"/>
-        </w:rPr>
-        <w:t>Extends Item class from the engine package.</w:t>
-      </w:r>
-    </w:p>
-    <w:p>
-      <w:pPr>
-        <w:rPr>
-          <w:color w:val="70AD47" w:themeColor="accent6"/>
-        </w:rPr>
-      </w:pPr>
-      <w:r>
-        <w:rPr>
-          <w:b/>
-          <w:bCs/>
-          <w:color w:val="70AD47" w:themeColor="accent6"/>
-        </w:rPr>
-        <w:t>Advantage:</w:t>
-      </w:r>
-      <w:r>
-        <w:rPr>
-          <w:color w:val="70AD47" w:themeColor="accent6"/>
-        </w:rPr>
-        <w:t xml:space="preserve"> Allows further implementation for different kinds of ammo for different types of ranged weapons.</w:t>
+          <w:color w:val="70AD47" w:themeColor="accent6"/>
+        </w:rPr>
+        <w:t>For other ranged weapons (further implementations), classes for shooting can be created like how it was created for sniper and shotgun.</w:t>
       </w:r>
     </w:p>
     <w:p/>
@@ -1622,6 +1969,7 @@
         <w:rPr>
           <w:color w:val="2E74B5" w:themeColor="accent1" w:themeShade="BF"/>
         </w:rPr>
+        <w:lastRenderedPageBreak/>
         <w:t>in each turn</w:t>
       </w:r>
     </w:p>
@@ -1683,7 +2031,6 @@
           <w:szCs w:val="24"/>
           <w:u w:val="single"/>
         </w:rPr>
-        <w:lastRenderedPageBreak/>
         <w:t>Farmers and food</w:t>
       </w:r>
     </w:p>
@@ -3335,6 +3682,7 @@
           <w:color w:val="2E74B5" w:themeColor="accent1" w:themeShade="BF"/>
           <w:u w:val="single"/>
         </w:rPr>
+        <w:lastRenderedPageBreak/>
         <w:t>INTERFACES:</w:t>
       </w:r>
     </w:p>
@@ -3386,266 +3734,336 @@
         <w:rPr>
           <w:color w:val="2E74B5" w:themeColor="accent1" w:themeShade="BF"/>
         </w:rPr>
+        <w:t>The same thing is done for getNumTurn() which the logic will be changed in the ZombieActor class. Also, the crafter method is used as a default value of false and this value will change to true if an actor implements the craft interface.</w:t>
+      </w:r>
+    </w:p>
+    <w:p>
+      <w:pPr>
+        <w:rPr>
+          <w:color w:val="2E74B5" w:themeColor="accent1" w:themeShade="BF"/>
+        </w:rPr>
+      </w:pPr>
+    </w:p>
+    <w:p>
+      <w:pPr>
+        <w:rPr>
+          <w:color w:val="2E74B5" w:themeColor="accent1" w:themeShade="BF"/>
+        </w:rPr>
+      </w:pPr>
+      <w:r>
+        <w:rPr>
+          <w:color w:val="2E74B5" w:themeColor="accent1" w:themeShade="BF"/>
+        </w:rPr>
+        <w:t>The harvester() and perThatEatFood() method works the same way as crafter() method</w:t>
+      </w:r>
+      <w:r>
+        <w:rPr>
+          <w:color w:val="2E74B5" w:themeColor="accent1" w:themeShade="BF"/>
+        </w:rPr>
+        <w:t>.</w:t>
+      </w:r>
+    </w:p>
+    <w:p>
+      <w:pPr>
+        <w:rPr>
+          <w:color w:val="2E74B5" w:themeColor="accent1" w:themeShade="BF"/>
+        </w:rPr>
+      </w:pPr>
+    </w:p>
+    <w:p>
+      <w:pPr>
+        <w:rPr>
+          <w:b/>
+          <w:bCs/>
+          <w:color w:val="2E74B5" w:themeColor="accent1" w:themeShade="BF"/>
+        </w:rPr>
+      </w:pPr>
+      <w:r>
+        <w:rPr>
+          <w:b/>
+          <w:bCs/>
+          <w:color w:val="2E74B5" w:themeColor="accent1" w:themeShade="BF"/>
+        </w:rPr>
+        <w:t>ItemInterface:</w:t>
+      </w:r>
+    </w:p>
+    <w:p>
+      <w:pPr>
+        <w:rPr>
+          <w:color w:val="2E74B5" w:themeColor="accent1" w:themeShade="BF"/>
+        </w:rPr>
+      </w:pPr>
+      <w:r>
+        <w:rPr>
+          <w:color w:val="2E74B5" w:themeColor="accent1" w:themeShade="BF"/>
+        </w:rPr>
+        <w:t>Craftable() method gives an actor the value of false as a default value. Though, this value can be overrided for each item which becomes craftable.</w:t>
+      </w:r>
+    </w:p>
+    <w:p>
+      <w:pPr>
+        <w:rPr>
+          <w:color w:val="2E74B5" w:themeColor="accent1" w:themeShade="BF"/>
+        </w:rPr>
+      </w:pPr>
+    </w:p>
+    <w:p>
+      <w:pPr>
+        <w:rPr>
+          <w:color w:val="2E74B5" w:themeColor="accent1" w:themeShade="BF"/>
+        </w:rPr>
+      </w:pPr>
+      <w:r>
+        <w:rPr>
+          <w:color w:val="2E74B5" w:themeColor="accent1" w:themeShade="BF"/>
+        </w:rPr>
+        <w:t>The craft() function returns the value of 0 as an output for default value and if craftable item can override this method and after writing its logic in craft method returns the value of one which means it is craftable.</w:t>
+      </w:r>
+    </w:p>
+    <w:p>
+      <w:pPr>
+        <w:rPr>
+          <w:color w:val="2E74B5" w:themeColor="accent1" w:themeShade="BF"/>
+        </w:rPr>
+      </w:pPr>
+    </w:p>
+    <w:p>
+      <w:pPr>
+        <w:rPr>
+          <w:color w:val="2E74B5" w:themeColor="accent1" w:themeShade="BF"/>
+        </w:rPr>
+      </w:pPr>
+    </w:p>
+    <w:p>
+      <w:pPr>
+        <w:rPr>
+          <w:color w:val="70AD47" w:themeColor="accent6"/>
+        </w:rPr>
+      </w:pPr>
+      <w:r>
+        <w:rPr>
+          <w:color w:val="70AD47" w:themeColor="accent6"/>
+        </w:rPr>
+        <w:t>Car:</w:t>
+      </w:r>
+    </w:p>
+    <w:p>
+      <w:pPr>
+        <w:rPr>
+          <w:color w:val="70AD47" w:themeColor="accent6"/>
+        </w:rPr>
+      </w:pPr>
+      <w:r>
+        <w:rPr>
+          <w:color w:val="70AD47" w:themeColor="accent6"/>
+        </w:rPr>
+        <w:t>The car class represents the vehicle in the game. The object of this class has the method which add action to its allowable action (addAction()). Since the allowable actions of two cars are different (one moves from compound to town map and another moves player from town to compound map) two cars with the</w:t>
+      </w:r>
+      <w:r>
+        <w:rPr>
+          <w:color w:val="70AD47" w:themeColor="accent6"/>
+        </w:rPr>
+        <w:t>ir allowable action which is added in their addAction() method, will be added to the Application class.</w:t>
+      </w:r>
+      <w:r>
+        <w:rPr>
+          <w:color w:val="70AD47" w:themeColor="accent6"/>
+        </w:rPr>
+        <w:t xml:space="preserve"> The reason that the cars along with their allowable actions were added to the application was that two cars get different functionalities and since cars get to be on the maps forever, there is no harm in creating their allowable actions in the Application class.</w:t>
+      </w:r>
+    </w:p>
+    <w:p>
+      <w:pPr>
+        <w:rPr>
+          <w:color w:val="70AD47" w:themeColor="accent6"/>
+        </w:rPr>
+      </w:pPr>
+    </w:p>
+    <w:p>
+      <w:pPr>
+        <w:rPr>
+          <w:color w:val="70AD47" w:themeColor="accent6"/>
+        </w:rPr>
+      </w:pPr>
+      <w:r>
+        <w:rPr>
+          <w:color w:val="70AD47" w:themeColor="accent6"/>
+        </w:rPr>
+        <w:t>TransferAction</w:t>
+      </w:r>
+      <w:r>
+        <w:rPr>
+          <w:color w:val="70AD47" w:themeColor="accent6"/>
+        </w:rPr>
+        <w:t>()</w:t>
+      </w:r>
+      <w:r>
+        <w:rPr>
+          <w:color w:val="70AD47" w:themeColor="accent6"/>
+        </w:rPr>
+        <w:t xml:space="preserve">: </w:t>
+      </w:r>
+    </w:p>
+    <w:p>
+      <w:pPr>
+        <w:rPr>
+          <w:color w:val="70AD47" w:themeColor="accent6"/>
+        </w:rPr>
+      </w:pPr>
+      <w:r>
+        <w:rPr>
+          <w:color w:val="70AD47" w:themeColor="accent6"/>
+        </w:rPr>
+        <w:t xml:space="preserve">Is the Action </w:t>
+      </w:r>
+      <w:r>
+        <w:rPr>
+          <w:color w:val="70AD47" w:themeColor="accent6"/>
+        </w:rPr>
+        <w:t>which</w:t>
+      </w:r>
+      <w:r>
+        <w:rPr>
+          <w:color w:val="70AD47" w:themeColor="accent6"/>
+        </w:rPr>
+        <w:t xml:space="preserve"> Car class uses it</w:t>
+      </w:r>
+      <w:r>
+        <w:rPr>
+          <w:color w:val="70AD47" w:themeColor="accent6"/>
+        </w:rPr>
+        <w:t xml:space="preserve"> (as an allowable action)</w:t>
+      </w:r>
+      <w:r>
+        <w:rPr>
+          <w:color w:val="70AD47" w:themeColor="accent6"/>
+        </w:rPr>
+        <w:t xml:space="preserve"> and it allows the player(actor) to move from one map location to another. This class </w:t>
+      </w:r>
+      <w:r>
+        <w:rPr>
+          <w:color w:val="70AD47" w:themeColor="accent6"/>
+        </w:rPr>
+        <w:t>uses newMap, x, y as constructor parameters which newMap is the map which the player is going to be transferred to and x and y is the location of the player in the new map.</w:t>
+      </w:r>
+    </w:p>
+    <w:p>
+      <w:pPr>
+        <w:rPr>
+          <w:color w:val="70AD47" w:themeColor="accent6"/>
+        </w:rPr>
+      </w:pPr>
+    </w:p>
+    <w:p>
+      <w:pPr>
+        <w:rPr>
+          <w:color w:val="70AD47" w:themeColor="accent6"/>
+        </w:rPr>
+      </w:pPr>
+      <w:r>
+        <w:rPr>
+          <w:color w:val="70AD47" w:themeColor="accent6"/>
+        </w:rPr>
+        <w:t>WorldSub:</w:t>
+      </w:r>
+    </w:p>
+    <w:p>
+      <w:pPr>
+        <w:rPr>
+          <w:color w:val="70AD47" w:themeColor="accent6"/>
+        </w:rPr>
+      </w:pPr>
+      <w:r>
+        <w:rPr>
+          <w:color w:val="70AD47" w:themeColor="accent6"/>
+        </w:rPr>
+        <w:t>Since world class is in the engine package and cannot be modified a sub class of world (WorldSub class) is created and the protected attributes and methods can be reused and override in the WorldSub class.</w:t>
+      </w:r>
+    </w:p>
+    <w:p>
+      <w:pPr>
+        <w:rPr>
+          <w:color w:val="70AD47" w:themeColor="accent6"/>
+        </w:rPr>
+      </w:pPr>
+    </w:p>
+    <w:p>
+      <w:pPr>
+        <w:rPr>
+          <w:color w:val="70AD47" w:themeColor="accent6"/>
+        </w:rPr>
+      </w:pPr>
+    </w:p>
+    <w:p>
+      <w:pPr>
+        <w:ind w:left="720"/>
+        <w:rPr>
+          <w:color w:val="70AD47" w:themeColor="accent6"/>
+        </w:rPr>
+      </w:pPr>
+      <w:r>
+        <w:rPr>
+          <w:color w:val="70AD47" w:themeColor="accent6"/>
+        </w:rPr>
+        <w:t xml:space="preserve">stillRunning(): </w:t>
+      </w:r>
+    </w:p>
+    <w:p>
+      <w:pPr>
+        <w:ind w:left="720"/>
+        <w:rPr>
+          <w:color w:val="70AD47" w:themeColor="accent6"/>
+        </w:rPr>
+      </w:pPr>
+      <w:r>
+        <w:rPr>
+          <w:color w:val="70AD47" w:themeColor="accent6"/>
+        </w:rPr>
+        <w:t xml:space="preserve">This method is </w:t>
+      </w:r>
+      <w:r>
+        <w:rPr>
+          <w:color w:val="70AD47" w:themeColor="accent6"/>
+        </w:rPr>
+        <w:t>overridden</w:t>
+      </w:r>
+      <w:r>
+        <w:rPr>
+          <w:color w:val="70AD47" w:themeColor="accent6"/>
+        </w:rPr>
+        <w:t xml:space="preserve"> from World class</w:t>
+      </w:r>
+      <w:r>
+        <w:rPr>
+          <w:color w:val="70AD47" w:themeColor="accent6"/>
+        </w:rPr>
+        <w:t xml:space="preserve"> to check other than Player is all of the zombies are there and all human are existed and if all </w:t>
+      </w:r>
+      <w:r>
+        <w:rPr>
+          <w:color w:val="70AD47" w:themeColor="accent6"/>
+        </w:rPr>
+        <w:t xml:space="preserve">zombies are wiped out, is </w:t>
+      </w:r>
+      <w:r>
+        <w:rPr>
+          <w:color w:val="70AD47" w:themeColor="accent6"/>
+        </w:rPr>
+        <w:t xml:space="preserve">the mambo is vanished or dead. This implementation is done by getting the type of the actors (UNDEAD/ALIVE) and it is done by looping the actors through actorLocation. </w:t>
+      </w:r>
+      <w:r>
+        <w:rPr>
+          <w:color w:val="70AD47" w:themeColor="accent6"/>
+        </w:rPr>
         <w:lastRenderedPageBreak/>
-        <w:t>The same thing is done for getNumTurn() which the logic will be changed in the ZombieActor class. Also, the crafter method is used as a default value of false and this value will change to true if an actor implements the craft interface.</w:t>
-      </w:r>
-    </w:p>
-    <w:p>
-      <w:pPr>
-        <w:rPr>
-          <w:color w:val="2E74B5" w:themeColor="accent1" w:themeShade="BF"/>
-        </w:rPr>
-      </w:pPr>
-    </w:p>
-    <w:p>
-      <w:pPr>
-        <w:rPr>
-          <w:color w:val="2E74B5" w:themeColor="accent1" w:themeShade="BF"/>
-        </w:rPr>
-      </w:pPr>
-      <w:r>
-        <w:rPr>
-          <w:color w:val="2E74B5" w:themeColor="accent1" w:themeShade="BF"/>
-        </w:rPr>
-        <w:t>The harvester() and perThatEatFood() method works the same way as crafter() method</w:t>
-      </w:r>
-      <w:r>
-        <w:rPr>
-          <w:color w:val="2E74B5" w:themeColor="accent1" w:themeShade="BF"/>
-        </w:rPr>
-        <w:t>.</w:t>
-      </w:r>
-    </w:p>
-    <w:p>
-      <w:pPr>
-        <w:rPr>
-          <w:color w:val="2E74B5" w:themeColor="accent1" w:themeShade="BF"/>
-        </w:rPr>
-      </w:pPr>
-    </w:p>
-    <w:p>
-      <w:pPr>
-        <w:rPr>
-          <w:b/>
-          <w:bCs/>
-          <w:color w:val="2E74B5" w:themeColor="accent1" w:themeShade="BF"/>
-        </w:rPr>
-      </w:pPr>
-      <w:r>
-        <w:rPr>
-          <w:b/>
-          <w:bCs/>
-          <w:color w:val="2E74B5" w:themeColor="accent1" w:themeShade="BF"/>
-        </w:rPr>
-        <w:t>ItemInterface:</w:t>
-      </w:r>
-    </w:p>
-    <w:p>
-      <w:pPr>
-        <w:rPr>
-          <w:color w:val="2E74B5" w:themeColor="accent1" w:themeShade="BF"/>
-        </w:rPr>
-      </w:pPr>
-      <w:r>
-        <w:rPr>
-          <w:color w:val="2E74B5" w:themeColor="accent1" w:themeShade="BF"/>
-        </w:rPr>
-        <w:t>Craftable() method gives an actor the value of false as a default value. Though, this value can be overrided for each item which becomes craftable.</w:t>
-      </w:r>
-    </w:p>
-    <w:p>
-      <w:pPr>
-        <w:rPr>
-          <w:color w:val="2E74B5" w:themeColor="accent1" w:themeShade="BF"/>
-        </w:rPr>
-      </w:pPr>
-    </w:p>
-    <w:p>
-      <w:pPr>
-        <w:rPr>
-          <w:color w:val="2E74B5" w:themeColor="accent1" w:themeShade="BF"/>
-        </w:rPr>
-      </w:pPr>
-      <w:r>
-        <w:rPr>
-          <w:color w:val="2E74B5" w:themeColor="accent1" w:themeShade="BF"/>
-        </w:rPr>
-        <w:t>The craft() function returns the value of 0 as an output for default value and if craftable item can override this method and after writing its logic in craft method returns the value of one which means it is craftable.</w:t>
-      </w:r>
-    </w:p>
-    <w:p>
-      <w:pPr>
-        <w:rPr>
-          <w:color w:val="2E74B5" w:themeColor="accent1" w:themeShade="BF"/>
-        </w:rPr>
-      </w:pPr>
-    </w:p>
-    <w:p>
-      <w:pPr>
-        <w:rPr>
-          <w:color w:val="2E74B5" w:themeColor="accent1" w:themeShade="BF"/>
-        </w:rPr>
-      </w:pPr>
-    </w:p>
-    <w:p>
-      <w:pPr>
-        <w:rPr>
-          <w:color w:val="70AD47" w:themeColor="accent6"/>
-        </w:rPr>
-      </w:pPr>
-      <w:r>
-        <w:rPr>
-          <w:color w:val="70AD47" w:themeColor="accent6"/>
-        </w:rPr>
-        <w:t>Car:</w:t>
-      </w:r>
-    </w:p>
-    <w:p>
-      <w:pPr>
-        <w:rPr>
-          <w:color w:val="70AD47" w:themeColor="accent6"/>
-        </w:rPr>
-      </w:pPr>
-      <w:r>
-        <w:rPr>
-          <w:color w:val="70AD47" w:themeColor="accent6"/>
-        </w:rPr>
-        <w:t>The car class represents the vehicle in the game. The object of this class has the method which add action to its allowable action (addAction()). Since the allowable actions of two cars are different (one moves from compound to town map and another moves player from town to compound map) two cars with the</w:t>
-      </w:r>
-      <w:r>
-        <w:rPr>
-          <w:color w:val="70AD47" w:themeColor="accent6"/>
-        </w:rPr>
-        <w:t>ir allowable action which is added in their addAction() method, will be added to the Application class.</w:t>
-      </w:r>
-      <w:r>
-        <w:rPr>
-          <w:color w:val="70AD47" w:themeColor="accent6"/>
-        </w:rPr>
-        <w:t xml:space="preserve"> The reason that the cars along with their allowable actions were added to the application was that two cars get different functionalities and since cars get to be on the maps forever, there is no harm in creating their allowable actions in the Application class.</w:t>
-      </w:r>
-    </w:p>
-    <w:p>
-      <w:pPr>
-        <w:rPr>
-          <w:color w:val="70AD47" w:themeColor="accent6"/>
-        </w:rPr>
-      </w:pPr>
-    </w:p>
-    <w:p>
-      <w:pPr>
-        <w:rPr>
-          <w:color w:val="70AD47" w:themeColor="accent6"/>
-        </w:rPr>
-      </w:pPr>
-      <w:r>
-        <w:rPr>
-          <w:color w:val="70AD47" w:themeColor="accent6"/>
-        </w:rPr>
-        <w:t>TransferAction</w:t>
-      </w:r>
-      <w:r>
-        <w:rPr>
-          <w:color w:val="70AD47" w:themeColor="accent6"/>
-        </w:rPr>
-        <w:t>()</w:t>
-      </w:r>
-      <w:r>
-        <w:rPr>
-          <w:color w:val="70AD47" w:themeColor="accent6"/>
-        </w:rPr>
-        <w:t xml:space="preserve">: </w:t>
-      </w:r>
-    </w:p>
-    <w:p>
-      <w:pPr>
-        <w:rPr>
-          <w:color w:val="70AD47" w:themeColor="accent6"/>
-        </w:rPr>
-      </w:pPr>
-      <w:r>
-        <w:rPr>
-          <w:color w:val="70AD47" w:themeColor="accent6"/>
-        </w:rPr>
-        <w:t xml:space="preserve">Is the Action </w:t>
-      </w:r>
-      <w:r>
-        <w:rPr>
-          <w:color w:val="70AD47" w:themeColor="accent6"/>
-        </w:rPr>
-        <w:t>which</w:t>
-      </w:r>
-      <w:r>
-        <w:rPr>
-          <w:color w:val="70AD47" w:themeColor="accent6"/>
-        </w:rPr>
-        <w:t xml:space="preserve"> Car class uses it</w:t>
-      </w:r>
-      <w:r>
-        <w:rPr>
-          <w:color w:val="70AD47" w:themeColor="accent6"/>
-        </w:rPr>
-        <w:t xml:space="preserve"> (as an allowable action)</w:t>
-      </w:r>
-      <w:r>
-        <w:rPr>
-          <w:color w:val="70AD47" w:themeColor="accent6"/>
-        </w:rPr>
-        <w:t xml:space="preserve"> and it allows the player(actor) to move from one map location to another. This class </w:t>
-      </w:r>
-      <w:r>
-        <w:rPr>
-          <w:color w:val="70AD47" w:themeColor="accent6"/>
-        </w:rPr>
-        <w:t>uses newMap, x, y as constructor parameters which newMap is the map which the player is going to be transferred to and x and y is the location of the player in the new map.</w:t>
-      </w:r>
-    </w:p>
-    <w:p>
-      <w:pPr>
-        <w:rPr>
-          <w:color w:val="70AD47" w:themeColor="accent6"/>
-        </w:rPr>
-      </w:pPr>
-    </w:p>
-    <w:p>
-      <w:pPr>
-        <w:rPr>
-          <w:color w:val="70AD47" w:themeColor="accent6"/>
-        </w:rPr>
-      </w:pPr>
-      <w:r>
-        <w:rPr>
-          <w:color w:val="70AD47" w:themeColor="accent6"/>
-        </w:rPr>
-        <w:t>WorldSub:</w:t>
-      </w:r>
-    </w:p>
-    <w:p>
-      <w:pPr>
-        <w:rPr>
-          <w:color w:val="70AD47" w:themeColor="accent6"/>
-        </w:rPr>
-      </w:pPr>
-      <w:r>
-        <w:rPr>
-          <w:color w:val="70AD47" w:themeColor="accent6"/>
-        </w:rPr>
-        <w:t>Since world class is in the engine package and cannot be modified a sub class of world (WorldSub class) is created and the protected attributes and methods can be reused and override in the WorldSub class.</w:t>
-      </w:r>
-    </w:p>
-    <w:p>
-      <w:pPr>
-        <w:rPr>
-          <w:color w:val="70AD47" w:themeColor="accent6"/>
-        </w:rPr>
-      </w:pPr>
-    </w:p>
-    <w:p>
-      <w:pPr>
-        <w:rPr>
-          <w:color w:val="70AD47" w:themeColor="accent6"/>
-        </w:rPr>
-      </w:pPr>
+        <w:t>For getting the status of the mambo we can use the static getIsAlive() to find out whether the mambo is alive or not. The Boolean value of playerWins and playerLoses is updated when the zombies and mambo is wiped out and all humans are dead respectively.</w:t>
+      </w:r>
+      <w:r>
+        <w:rPr>
+          <w:color w:val="70AD47" w:themeColor="accent6"/>
+        </w:rPr>
+        <w:t xml:space="preserve"> For finding whether the mambo marie is alive or not the static variable from MambaMarie class which is called isAlive() is used</w:t>
+      </w:r>
     </w:p>
     <w:p>
       <w:pPr>
@@ -3658,71 +4076,6 @@
         <w:rPr>
           <w:color w:val="70AD47" w:themeColor="accent6"/>
         </w:rPr>
-        <w:t xml:space="preserve">stillRunning(): </w:t>
-      </w:r>
-    </w:p>
-    <w:p>
-      <w:pPr>
-        <w:ind w:left="720"/>
-        <w:rPr>
-          <w:color w:val="70AD47" w:themeColor="accent6"/>
-        </w:rPr>
-      </w:pPr>
-      <w:r>
-        <w:rPr>
-          <w:color w:val="70AD47" w:themeColor="accent6"/>
-        </w:rPr>
-        <w:t xml:space="preserve">This method is </w:t>
-      </w:r>
-      <w:r>
-        <w:rPr>
-          <w:color w:val="70AD47" w:themeColor="accent6"/>
-        </w:rPr>
-        <w:t>overridden</w:t>
-      </w:r>
-      <w:r>
-        <w:rPr>
-          <w:color w:val="70AD47" w:themeColor="accent6"/>
-        </w:rPr>
-        <w:t xml:space="preserve"> from World class</w:t>
-      </w:r>
-      <w:r>
-        <w:rPr>
-          <w:color w:val="70AD47" w:themeColor="accent6"/>
-        </w:rPr>
-        <w:t xml:space="preserve"> to check other than Player is all of the zombies are there and all human are existed and if all </w:t>
-      </w:r>
-      <w:r>
-        <w:rPr>
-          <w:color w:val="70AD47" w:themeColor="accent6"/>
-        </w:rPr>
-        <w:t xml:space="preserve">zombies are wiped out, is </w:t>
-      </w:r>
-      <w:r>
-        <w:rPr>
-          <w:color w:val="70AD47" w:themeColor="accent6"/>
-        </w:rPr>
-        <w:t>the mambo is vanished or dead. This implementation is done by getting the type of the actors (UNDEAD/ALIVE) and it is done by looping the actors through actorLocation. For getting the status of the mambo we can use the static getIsAlive() to find out whether the mambo is alive or not. The Boolean value of playerWins and playerLoses is updated when the zombies and mambo is wiped out and all humans are dead respectively.</w:t>
-      </w:r>
-      <w:r>
-        <w:rPr>
-          <w:color w:val="70AD47" w:themeColor="accent6"/>
-        </w:rPr>
-        <w:t xml:space="preserve"> For finding whether the mambo marie is alive or not the static variable from MambaMarie class which is called isAlive() is used</w:t>
-      </w:r>
-    </w:p>
-    <w:p>
-      <w:pPr>
-        <w:ind w:left="720"/>
-        <w:rPr>
-          <w:color w:val="70AD47" w:themeColor="accent6"/>
-        </w:rPr>
-      </w:pPr>
-      <w:r>
-        <w:rPr>
-          <w:color w:val="70AD47" w:themeColor="accent6"/>
-        </w:rPr>
-        <w:lastRenderedPageBreak/>
         <w:t xml:space="preserve">The advantage of this implementation is that if in the future we got other Actors in our game the UNDEAD and ALIVE </w:t>
       </w:r>
       <w:r>
@@ -4112,6 +4465,7 @@
         <w:rPr>
           <w:color w:val="70AD47" w:themeColor="accent6"/>
         </w:rPr>
+        <w:lastRenderedPageBreak/>
         <w:t>ChantingBehaviour:</w:t>
       </w:r>
     </w:p>
@@ -4164,7 +4518,6 @@
         <w:rPr>
           <w:color w:val="70AD47" w:themeColor="accent6"/>
         </w:rPr>
-        <w:lastRenderedPageBreak/>
         <w:t>This actions comes to player’s menu every single turn as “quit game” and when the user clicks on that option, the map which the player is on it, remove the player.</w:t>
       </w:r>
     </w:p>
@@ -4429,6 +4782,7 @@
     <w:lsdException w:name="HTML Sample" w:semiHidden="1" w:unhideWhenUsed="1"/>
     <w:lsdException w:name="HTML Typewriter" w:semiHidden="1" w:unhideWhenUsed="1"/>
     <w:lsdException w:name="HTML Variable" w:semiHidden="1" w:unhideWhenUsed="1"/>
+    <w:lsdException w:name="Normal Table" w:semiHidden="1" w:unhideWhenUsed="1"/>
     <w:lsdException w:name="annotation subject" w:semiHidden="1" w:unhideWhenUsed="1"/>
     <w:lsdException w:name="No List" w:semiHidden="1" w:unhideWhenUsed="1"/>
     <w:lsdException w:name="Outline List 1" w:semiHidden="1" w:unhideWhenUsed="1"/>
@@ -4471,8 +4825,11 @@
     <w:lsdException w:name="Table Contemporary" w:semiHidden="1" w:unhideWhenUsed="1"/>
     <w:lsdException w:name="Table Elegant" w:semiHidden="1" w:unhideWhenUsed="1"/>
     <w:lsdException w:name="Table Professional" w:semiHidden="1" w:unhideWhenUsed="1"/>
+    <w:lsdException w:name="Table Subtle 1" w:semiHidden="1" w:unhideWhenUsed="1"/>
     <w:lsdException w:name="Table Subtle 2" w:semiHidden="1" w:unhideWhenUsed="1"/>
     <w:lsdException w:name="Table Web 1" w:semiHidden="1" w:unhideWhenUsed="1"/>
+    <w:lsdException w:name="Table Web 2" w:semiHidden="1" w:unhideWhenUsed="1"/>
+    <w:lsdException w:name="Table Web 3" w:semiHidden="1" w:unhideWhenUsed="1"/>
     <w:lsdException w:name="Balloon Text" w:semiHidden="1" w:unhideWhenUsed="1"/>
     <w:lsdException w:name="Table Grid" w:uiPriority="39"/>
     <w:lsdException w:name="Table Theme" w:semiHidden="1" w:unhideWhenUsed="1"/>

</xml_diff>